<commit_message>
Upload Updates to Resume Files
</commit_message>
<xml_diff>
--- a/J.Matteo_resume_2025.docx
+++ b/J.Matteo_resume_2025.docx
@@ -2619,9 +2619,657 @@
     </w:p>
     <w:p>
       <w:pPr>
+        <w:spacing w:after="0" w:line="259" w:lineRule="auto"/>
+        <w:ind w:left="0" w:firstLine="0"/>
+      </w:pPr>
+      <w:r>
+        <w:t xml:space="preserve">Q'Straint Project Manager (Contract) </w:t>
+      </w:r>
+    </w:p>
+    <w:p>
+      <w:pPr>
+        <w:spacing w:after="0" w:line="259" w:lineRule="auto"/>
+        <w:ind w:left="0" w:firstLine="0"/>
+      </w:pPr>
+      <w:r>
+        <w:rPr>
+          <w:i/>
+          <w:iCs/>
+        </w:rPr>
+        <w:t>October 2024 – March 2025</w:t>
+      </w:r>
+      <w:r>
+        <w:t xml:space="preserve"> </w:t>
+      </w:r>
+      <w:r>
+        <w:rPr>
+          <w:i/>
+        </w:rPr>
+        <w:t>| Fort Lauderdale, Fl</w:t>
+      </w:r>
+    </w:p>
+    <w:p>
+      <w:pPr>
+        <w:numPr>
+          <w:ilvl w:val="0"/>
+          <w:numId w:val="1"/>
+        </w:numPr>
+        <w:ind w:right="70" w:hanging="360"/>
+      </w:pPr>
+      <w:r>
+        <w:t>Directed Agile driven projects enhancing vehicle safety and accessibility ensuring full compliance with industry standards</w:t>
+      </w:r>
+    </w:p>
+    <w:p>
+      <w:pPr>
+        <w:numPr>
+          <w:ilvl w:val="0"/>
+          <w:numId w:val="1"/>
+        </w:numPr>
+        <w:ind w:right="70" w:hanging="360"/>
+      </w:pPr>
+      <w:r>
+        <w:t>Led cross functional teams to streamline project delivery reducing time to market by 20% in projects directly managed</w:t>
+      </w:r>
+    </w:p>
+    <w:p>
+      <w:pPr>
+        <w:numPr>
+          <w:ilvl w:val="0"/>
+          <w:numId w:val="1"/>
+        </w:numPr>
+        <w:ind w:right="70" w:hanging="360"/>
+      </w:pPr>
+      <w:r>
+        <w:t>Managed project scope and stakeholder expectations aligning with safety regulations to ensure compliance</w:t>
+      </w:r>
+    </w:p>
+    <w:p>
+      <w:pPr>
         <w:spacing w:after="69" w:line="259" w:lineRule="auto"/>
         <w:ind w:left="-5" w:right="2432"/>
-      </w:pPr>
+        <w:rPr>
+          <w:b/>
+        </w:rPr>
+      </w:pPr>
+    </w:p>
+    <w:p>
+      <w:pPr>
+        <w:spacing w:after="69" w:line="259" w:lineRule="auto"/>
+        <w:ind w:left="-5" w:right="2432"/>
+        <w:rPr>
+          <w:b/>
+        </w:rPr>
+      </w:pPr>
+    </w:p>
+    <w:p>
+      <w:pPr>
+        <w:spacing w:after="69" w:line="259" w:lineRule="auto"/>
+        <w:ind w:left="-5" w:right="2432"/>
+      </w:pPr>
+      <w:r>
+        <w:rPr>
+          <w:rFonts w:ascii="Calibri" w:eastAsia="Calibri" w:hAnsi="Calibri" w:cs="Calibri"/>
+          <w:noProof/>
+          <w:sz w:val="22"/>
+        </w:rPr>
+        <mc:AlternateContent>
+          <mc:Choice Requires="wpg">
+            <w:drawing>
+              <wp:inline distT="0" distB="0" distL="0" distR="0" wp14:anchorId="37A0648F" wp14:editId="1F3E8DDB">
+                <wp:extent cx="6859270" cy="20700"/>
+                <wp:effectExtent l="0" t="0" r="0" b="0"/>
+                <wp:docPr id="1" name="Group 1"/>
+                <wp:cNvGraphicFramePr/>
+                <a:graphic xmlns:a="http://schemas.openxmlformats.org/drawingml/2006/main">
+                  <a:graphicData uri="http://schemas.microsoft.com/office/word/2010/wordprocessingGroup">
+                    <wpg:wgp>
+                      <wpg:cNvGrpSpPr/>
+                      <wpg:grpSpPr>
+                        <a:xfrm>
+                          <a:off x="0" y="0"/>
+                          <a:ext cx="6859270" cy="20700"/>
+                          <a:chOff x="0" y="0"/>
+                          <a:chExt cx="6859270" cy="20700"/>
+                        </a:xfrm>
+                      </wpg:grpSpPr>
+                      <wps:wsp>
+                        <wps:cNvPr id="2" name="Shape 3969"/>
+                        <wps:cNvSpPr/>
+                        <wps:spPr>
+                          <a:xfrm>
+                            <a:off x="0" y="0"/>
+                            <a:ext cx="6858000" cy="19684"/>
+                          </a:xfrm>
+                          <a:custGeom>
+                            <a:avLst/>
+                            <a:gdLst/>
+                            <a:ahLst/>
+                            <a:cxnLst/>
+                            <a:rect l="0" t="0" r="0" b="0"/>
+                            <a:pathLst>
+                              <a:path w="6858000" h="19684">
+                                <a:moveTo>
+                                  <a:pt x="0" y="0"/>
+                                </a:moveTo>
+                                <a:lnTo>
+                                  <a:pt x="6858000" y="0"/>
+                                </a:lnTo>
+                                <a:lnTo>
+                                  <a:pt x="6858000" y="19684"/>
+                                </a:lnTo>
+                                <a:lnTo>
+                                  <a:pt x="0" y="19684"/>
+                                </a:lnTo>
+                                <a:lnTo>
+                                  <a:pt x="0" y="0"/>
+                                </a:lnTo>
+                              </a:path>
+                            </a:pathLst>
+                          </a:custGeom>
+                          <a:ln w="0" cap="flat">
+                            <a:miter lim="127000"/>
+                          </a:ln>
+                        </wps:spPr>
+                        <wps:style>
+                          <a:lnRef idx="0">
+                            <a:srgbClr val="000000">
+                              <a:alpha val="0"/>
+                            </a:srgbClr>
+                          </a:lnRef>
+                          <a:fillRef idx="1">
+                            <a:srgbClr val="A0A0A0"/>
+                          </a:fillRef>
+                          <a:effectRef idx="0">
+                            <a:scrgbClr r="0" g="0" b="0"/>
+                          </a:effectRef>
+                          <a:fontRef idx="none"/>
+                        </wps:style>
+                        <wps:bodyPr/>
+                      </wps:wsp>
+                      <wps:wsp>
+                        <wps:cNvPr id="3" name="Shape 3970"/>
+                        <wps:cNvSpPr/>
+                        <wps:spPr>
+                          <a:xfrm>
+                            <a:off x="0" y="888"/>
+                            <a:ext cx="9144" cy="9144"/>
+                          </a:xfrm>
+                          <a:custGeom>
+                            <a:avLst/>
+                            <a:gdLst/>
+                            <a:ahLst/>
+                            <a:cxnLst/>
+                            <a:rect l="0" t="0" r="0" b="0"/>
+                            <a:pathLst>
+                              <a:path w="9144" h="9144">
+                                <a:moveTo>
+                                  <a:pt x="0" y="0"/>
+                                </a:moveTo>
+                                <a:lnTo>
+                                  <a:pt x="9144" y="0"/>
+                                </a:lnTo>
+                                <a:lnTo>
+                                  <a:pt x="9144" y="9144"/>
+                                </a:lnTo>
+                                <a:lnTo>
+                                  <a:pt x="0" y="9144"/>
+                                </a:lnTo>
+                                <a:lnTo>
+                                  <a:pt x="0" y="0"/>
+                                </a:lnTo>
+                              </a:path>
+                            </a:pathLst>
+                          </a:custGeom>
+                          <a:ln w="0" cap="flat">
+                            <a:miter lim="127000"/>
+                          </a:ln>
+                        </wps:spPr>
+                        <wps:style>
+                          <a:lnRef idx="0">
+                            <a:srgbClr val="000000">
+                              <a:alpha val="0"/>
+                            </a:srgbClr>
+                          </a:lnRef>
+                          <a:fillRef idx="1">
+                            <a:srgbClr val="A0A0A0"/>
+                          </a:fillRef>
+                          <a:effectRef idx="0">
+                            <a:scrgbClr r="0" g="0" b="0"/>
+                          </a:effectRef>
+                          <a:fontRef idx="none"/>
+                        </wps:style>
+                        <wps:bodyPr/>
+                      </wps:wsp>
+                      <wps:wsp>
+                        <wps:cNvPr id="4" name="Shape 3971"/>
+                        <wps:cNvSpPr/>
+                        <wps:spPr>
+                          <a:xfrm>
+                            <a:off x="3048" y="888"/>
+                            <a:ext cx="6853174" cy="9144"/>
+                          </a:xfrm>
+                          <a:custGeom>
+                            <a:avLst/>
+                            <a:gdLst/>
+                            <a:ahLst/>
+                            <a:cxnLst/>
+                            <a:rect l="0" t="0" r="0" b="0"/>
+                            <a:pathLst>
+                              <a:path w="6853174" h="9144">
+                                <a:moveTo>
+                                  <a:pt x="0" y="0"/>
+                                </a:moveTo>
+                                <a:lnTo>
+                                  <a:pt x="6853174" y="0"/>
+                                </a:lnTo>
+                                <a:lnTo>
+                                  <a:pt x="6853174" y="9144"/>
+                                </a:lnTo>
+                                <a:lnTo>
+                                  <a:pt x="0" y="9144"/>
+                                </a:lnTo>
+                                <a:lnTo>
+                                  <a:pt x="0" y="0"/>
+                                </a:lnTo>
+                              </a:path>
+                            </a:pathLst>
+                          </a:custGeom>
+                          <a:ln w="0" cap="flat">
+                            <a:miter lim="127000"/>
+                          </a:ln>
+                        </wps:spPr>
+                        <wps:style>
+                          <a:lnRef idx="0">
+                            <a:srgbClr val="000000">
+                              <a:alpha val="0"/>
+                            </a:srgbClr>
+                          </a:lnRef>
+                          <a:fillRef idx="1">
+                            <a:srgbClr val="A0A0A0"/>
+                          </a:fillRef>
+                          <a:effectRef idx="0">
+                            <a:scrgbClr r="0" g="0" b="0"/>
+                          </a:effectRef>
+                          <a:fontRef idx="none"/>
+                        </wps:style>
+                        <wps:bodyPr/>
+                      </wps:wsp>
+                      <wps:wsp>
+                        <wps:cNvPr id="5" name="Shape 3972"/>
+                        <wps:cNvSpPr/>
+                        <wps:spPr>
+                          <a:xfrm>
+                            <a:off x="6856222" y="888"/>
+                            <a:ext cx="9144" cy="9144"/>
+                          </a:xfrm>
+                          <a:custGeom>
+                            <a:avLst/>
+                            <a:gdLst/>
+                            <a:ahLst/>
+                            <a:cxnLst/>
+                            <a:rect l="0" t="0" r="0" b="0"/>
+                            <a:pathLst>
+                              <a:path w="9144" h="9144">
+                                <a:moveTo>
+                                  <a:pt x="0" y="0"/>
+                                </a:moveTo>
+                                <a:lnTo>
+                                  <a:pt x="9144" y="0"/>
+                                </a:lnTo>
+                                <a:lnTo>
+                                  <a:pt x="9144" y="9144"/>
+                                </a:lnTo>
+                                <a:lnTo>
+                                  <a:pt x="0" y="9144"/>
+                                </a:lnTo>
+                                <a:lnTo>
+                                  <a:pt x="0" y="0"/>
+                                </a:lnTo>
+                              </a:path>
+                            </a:pathLst>
+                          </a:custGeom>
+                          <a:ln w="0" cap="flat">
+                            <a:miter lim="127000"/>
+                          </a:ln>
+                        </wps:spPr>
+                        <wps:style>
+                          <a:lnRef idx="0">
+                            <a:srgbClr val="000000">
+                              <a:alpha val="0"/>
+                            </a:srgbClr>
+                          </a:lnRef>
+                          <a:fillRef idx="1">
+                            <a:srgbClr val="A0A0A0"/>
+                          </a:fillRef>
+                          <a:effectRef idx="0">
+                            <a:scrgbClr r="0" g="0" b="0"/>
+                          </a:effectRef>
+                          <a:fontRef idx="none"/>
+                        </wps:style>
+                        <wps:bodyPr/>
+                      </wps:wsp>
+                      <wps:wsp>
+                        <wps:cNvPr id="6" name="Shape 3973"/>
+                        <wps:cNvSpPr/>
+                        <wps:spPr>
+                          <a:xfrm>
+                            <a:off x="0" y="3936"/>
+                            <a:ext cx="9144" cy="13715"/>
+                          </a:xfrm>
+                          <a:custGeom>
+                            <a:avLst/>
+                            <a:gdLst/>
+                            <a:ahLst/>
+                            <a:cxnLst/>
+                            <a:rect l="0" t="0" r="0" b="0"/>
+                            <a:pathLst>
+                              <a:path w="9144" h="13715">
+                                <a:moveTo>
+                                  <a:pt x="0" y="0"/>
+                                </a:moveTo>
+                                <a:lnTo>
+                                  <a:pt x="9144" y="0"/>
+                                </a:lnTo>
+                                <a:lnTo>
+                                  <a:pt x="9144" y="13715"/>
+                                </a:lnTo>
+                                <a:lnTo>
+                                  <a:pt x="0" y="13715"/>
+                                </a:lnTo>
+                                <a:lnTo>
+                                  <a:pt x="0" y="0"/>
+                                </a:lnTo>
+                              </a:path>
+                            </a:pathLst>
+                          </a:custGeom>
+                          <a:ln w="0" cap="flat">
+                            <a:miter lim="127000"/>
+                          </a:ln>
+                        </wps:spPr>
+                        <wps:style>
+                          <a:lnRef idx="0">
+                            <a:srgbClr val="000000">
+                              <a:alpha val="0"/>
+                            </a:srgbClr>
+                          </a:lnRef>
+                          <a:fillRef idx="1">
+                            <a:srgbClr val="A0A0A0"/>
+                          </a:fillRef>
+                          <a:effectRef idx="0">
+                            <a:scrgbClr r="0" g="0" b="0"/>
+                          </a:effectRef>
+                          <a:fontRef idx="none"/>
+                        </wps:style>
+                        <wps:bodyPr/>
+                      </wps:wsp>
+                      <wps:wsp>
+                        <wps:cNvPr id="7" name="Shape 3974"/>
+                        <wps:cNvSpPr/>
+                        <wps:spPr>
+                          <a:xfrm>
+                            <a:off x="6856222" y="3936"/>
+                            <a:ext cx="9144" cy="13715"/>
+                          </a:xfrm>
+                          <a:custGeom>
+                            <a:avLst/>
+                            <a:gdLst/>
+                            <a:ahLst/>
+                            <a:cxnLst/>
+                            <a:rect l="0" t="0" r="0" b="0"/>
+                            <a:pathLst>
+                              <a:path w="9144" h="13715">
+                                <a:moveTo>
+                                  <a:pt x="0" y="0"/>
+                                </a:moveTo>
+                                <a:lnTo>
+                                  <a:pt x="9144" y="0"/>
+                                </a:lnTo>
+                                <a:lnTo>
+                                  <a:pt x="9144" y="13715"/>
+                                </a:lnTo>
+                                <a:lnTo>
+                                  <a:pt x="0" y="13715"/>
+                                </a:lnTo>
+                                <a:lnTo>
+                                  <a:pt x="0" y="0"/>
+                                </a:lnTo>
+                              </a:path>
+                            </a:pathLst>
+                          </a:custGeom>
+                          <a:ln w="0" cap="flat">
+                            <a:miter lim="127000"/>
+                          </a:ln>
+                        </wps:spPr>
+                        <wps:style>
+                          <a:lnRef idx="0">
+                            <a:srgbClr val="000000">
+                              <a:alpha val="0"/>
+                            </a:srgbClr>
+                          </a:lnRef>
+                          <a:fillRef idx="1">
+                            <a:srgbClr val="E3E3E3"/>
+                          </a:fillRef>
+                          <a:effectRef idx="0">
+                            <a:scrgbClr r="0" g="0" b="0"/>
+                          </a:effectRef>
+                          <a:fontRef idx="none"/>
+                        </wps:style>
+                        <wps:bodyPr/>
+                      </wps:wsp>
+                      <wps:wsp>
+                        <wps:cNvPr id="8" name="Shape 3975"/>
+                        <wps:cNvSpPr/>
+                        <wps:spPr>
+                          <a:xfrm>
+                            <a:off x="0" y="17652"/>
+                            <a:ext cx="9144" cy="9144"/>
+                          </a:xfrm>
+                          <a:custGeom>
+                            <a:avLst/>
+                            <a:gdLst/>
+                            <a:ahLst/>
+                            <a:cxnLst/>
+                            <a:rect l="0" t="0" r="0" b="0"/>
+                            <a:pathLst>
+                              <a:path w="9144" h="9144">
+                                <a:moveTo>
+                                  <a:pt x="0" y="0"/>
+                                </a:moveTo>
+                                <a:lnTo>
+                                  <a:pt x="9144" y="0"/>
+                                </a:lnTo>
+                                <a:lnTo>
+                                  <a:pt x="9144" y="9144"/>
+                                </a:lnTo>
+                                <a:lnTo>
+                                  <a:pt x="0" y="9144"/>
+                                </a:lnTo>
+                                <a:lnTo>
+                                  <a:pt x="0" y="0"/>
+                                </a:lnTo>
+                              </a:path>
+                            </a:pathLst>
+                          </a:custGeom>
+                          <a:ln w="0" cap="flat">
+                            <a:miter lim="127000"/>
+                          </a:ln>
+                        </wps:spPr>
+                        <wps:style>
+                          <a:lnRef idx="0">
+                            <a:srgbClr val="000000">
+                              <a:alpha val="0"/>
+                            </a:srgbClr>
+                          </a:lnRef>
+                          <a:fillRef idx="1">
+                            <a:srgbClr val="E3E3E3"/>
+                          </a:fillRef>
+                          <a:effectRef idx="0">
+                            <a:scrgbClr r="0" g="0" b="0"/>
+                          </a:effectRef>
+                          <a:fontRef idx="none"/>
+                        </wps:style>
+                        <wps:bodyPr/>
+                      </wps:wsp>
+                      <wps:wsp>
+                        <wps:cNvPr id="9" name="Shape 3976"/>
+                        <wps:cNvSpPr/>
+                        <wps:spPr>
+                          <a:xfrm>
+                            <a:off x="3048" y="17652"/>
+                            <a:ext cx="6853174" cy="9144"/>
+                          </a:xfrm>
+                          <a:custGeom>
+                            <a:avLst/>
+                            <a:gdLst/>
+                            <a:ahLst/>
+                            <a:cxnLst/>
+                            <a:rect l="0" t="0" r="0" b="0"/>
+                            <a:pathLst>
+                              <a:path w="6853174" h="9144">
+                                <a:moveTo>
+                                  <a:pt x="0" y="0"/>
+                                </a:moveTo>
+                                <a:lnTo>
+                                  <a:pt x="6853174" y="0"/>
+                                </a:lnTo>
+                                <a:lnTo>
+                                  <a:pt x="6853174" y="9144"/>
+                                </a:lnTo>
+                                <a:lnTo>
+                                  <a:pt x="0" y="9144"/>
+                                </a:lnTo>
+                                <a:lnTo>
+                                  <a:pt x="0" y="0"/>
+                                </a:lnTo>
+                              </a:path>
+                            </a:pathLst>
+                          </a:custGeom>
+                          <a:ln w="0" cap="flat">
+                            <a:miter lim="127000"/>
+                          </a:ln>
+                        </wps:spPr>
+                        <wps:style>
+                          <a:lnRef idx="0">
+                            <a:srgbClr val="000000">
+                              <a:alpha val="0"/>
+                            </a:srgbClr>
+                          </a:lnRef>
+                          <a:fillRef idx="1">
+                            <a:srgbClr val="E3E3E3"/>
+                          </a:fillRef>
+                          <a:effectRef idx="0">
+                            <a:scrgbClr r="0" g="0" b="0"/>
+                          </a:effectRef>
+                          <a:fontRef idx="none"/>
+                        </wps:style>
+                        <wps:bodyPr/>
+                      </wps:wsp>
+                      <wps:wsp>
+                        <wps:cNvPr id="10" name="Shape 3977"/>
+                        <wps:cNvSpPr/>
+                        <wps:spPr>
+                          <a:xfrm>
+                            <a:off x="6856222" y="17652"/>
+                            <a:ext cx="9144" cy="9144"/>
+                          </a:xfrm>
+                          <a:custGeom>
+                            <a:avLst/>
+                            <a:gdLst/>
+                            <a:ahLst/>
+                            <a:cxnLst/>
+                            <a:rect l="0" t="0" r="0" b="0"/>
+                            <a:pathLst>
+                              <a:path w="9144" h="9144">
+                                <a:moveTo>
+                                  <a:pt x="0" y="0"/>
+                                </a:moveTo>
+                                <a:lnTo>
+                                  <a:pt x="9144" y="0"/>
+                                </a:lnTo>
+                                <a:lnTo>
+                                  <a:pt x="9144" y="9144"/>
+                                </a:lnTo>
+                                <a:lnTo>
+                                  <a:pt x="0" y="9144"/>
+                                </a:lnTo>
+                                <a:lnTo>
+                                  <a:pt x="0" y="0"/>
+                                </a:lnTo>
+                              </a:path>
+                            </a:pathLst>
+                          </a:custGeom>
+                          <a:ln w="0" cap="flat">
+                            <a:miter lim="127000"/>
+                          </a:ln>
+                        </wps:spPr>
+                        <wps:style>
+                          <a:lnRef idx="0">
+                            <a:srgbClr val="000000">
+                              <a:alpha val="0"/>
+                            </a:srgbClr>
+                          </a:lnRef>
+                          <a:fillRef idx="1">
+                            <a:srgbClr val="E3E3E3"/>
+                          </a:fillRef>
+                          <a:effectRef idx="0">
+                            <a:scrgbClr r="0" g="0" b="0"/>
+                          </a:effectRef>
+                          <a:fontRef idx="none"/>
+                        </wps:style>
+                        <wps:bodyPr/>
+                      </wps:wsp>
+                    </wpg:wgp>
+                  </a:graphicData>
+                </a:graphic>
+              </wp:inline>
+            </w:drawing>
+          </mc:Choice>
+          <mc:Fallback>
+            <w:pict>
+              <v:group w14:anchorId="4E53C30B" id="Group 1" o:spid="_x0000_s1026" style="width:540.1pt;height:1.65pt;mso-position-horizontal-relative:char;mso-position-vertical-relative:line" coordsize="68592,207" o:gfxdata="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">
+                <v:shape id="Shape 3969" o:spid="_x0000_s1027" style="position:absolute;width:68580;height:196;visibility:visible;mso-wrap-style:square;v-text-anchor:top" coordsize="6858000,19684" o:gfxdata="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" path="m,l6858000,r,19684l,19684,,e" fillcolor="#a0a0a0" stroked="f" strokeweight="0">
+                  <v:stroke miterlimit="83231f" joinstyle="miter"/>
+                  <v:path arrowok="t" textboxrect="0,0,6858000,19684"/>
+                </v:shape>
+                <v:shape id="Shape 3970" o:spid="_x0000_s1028" style="position:absolute;top:8;width:91;height:92;visibility:visible;mso-wrap-style:square;v-text-anchor:top" coordsize="9144,9144" o:gfxdata="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" path="m,l9144,r,9144l,9144,,e" fillcolor="#a0a0a0" stroked="f" strokeweight="0">
+                  <v:stroke miterlimit="83231f" joinstyle="miter"/>
+                  <v:path arrowok="t" textboxrect="0,0,9144,9144"/>
+                </v:shape>
+                <v:shape id="Shape 3971" o:spid="_x0000_s1029" style="position:absolute;left:30;top:8;width:68532;height:92;visibility:visible;mso-wrap-style:square;v-text-anchor:top" coordsize="6853174,9144" o:gfxdata="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" path="m,l6853174,r,9144l,9144,,e" fillcolor="#a0a0a0" stroked="f" strokeweight="0">
+                  <v:stroke miterlimit="83231f" joinstyle="miter"/>
+                  <v:path arrowok="t" textboxrect="0,0,6853174,9144"/>
+                </v:shape>
+                <v:shape id="Shape 3972" o:spid="_x0000_s1030" style="position:absolute;left:68562;top:8;width:91;height:92;visibility:visible;mso-wrap-style:square;v-text-anchor:top" coordsize="9144,9144" o:gfxdata="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" path="m,l9144,r,9144l,9144,,e" fillcolor="#a0a0a0" stroked="f" strokeweight="0">
+                  <v:stroke miterlimit="83231f" joinstyle="miter"/>
+                  <v:path arrowok="t" textboxrect="0,0,9144,9144"/>
+                </v:shape>
+                <v:shape id="Shape 3973" o:spid="_x0000_s1031" style="position:absolute;top:39;width:91;height:137;visibility:visible;mso-wrap-style:square;v-text-anchor:top" coordsize="9144,13715" o:gfxdata="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" path="m,l9144,r,13715l,13715,,e" fillcolor="#a0a0a0" stroked="f" strokeweight="0">
+                  <v:stroke miterlimit="83231f" joinstyle="miter"/>
+                  <v:path arrowok="t" textboxrect="0,0,9144,13715"/>
+                </v:shape>
+                <v:shape id="Shape 3974" o:spid="_x0000_s1032" style="position:absolute;left:68562;top:39;width:91;height:137;visibility:visible;mso-wrap-style:square;v-text-anchor:top" coordsize="9144,13715" o:gfxdata="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" path="m,l9144,r,13715l,13715,,e" fillcolor="#e3e3e3" stroked="f" strokeweight="0">
+                  <v:stroke miterlimit="83231f" joinstyle="miter"/>
+                  <v:path arrowok="t" textboxrect="0,0,9144,13715"/>
+                </v:shape>
+                <v:shape id="Shape 3975" o:spid="_x0000_s1033" style="position:absolute;top:176;width:91;height:91;visibility:visible;mso-wrap-style:square;v-text-anchor:top" coordsize="9144,9144" o:gfxdata="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" path="m,l9144,r,9144l,9144,,e" fillcolor="#e3e3e3" stroked="f" strokeweight="0">
+                  <v:stroke miterlimit="83231f" joinstyle="miter"/>
+                  <v:path arrowok="t" textboxrect="0,0,9144,9144"/>
+                </v:shape>
+                <v:shape id="Shape 3976" o:spid="_x0000_s1034" style="position:absolute;left:30;top:176;width:68532;height:91;visibility:visible;mso-wrap-style:square;v-text-anchor:top" coordsize="6853174,9144" o:gfxdata="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" path="m,l6853174,r,9144l,9144,,e" fillcolor="#e3e3e3" stroked="f" strokeweight="0">
+                  <v:stroke miterlimit="83231f" joinstyle="miter"/>
+                  <v:path arrowok="t" textboxrect="0,0,6853174,9144"/>
+                </v:shape>
+                <v:shape id="Shape 3977" o:spid="_x0000_s1035" style="position:absolute;left:68562;top:176;width:91;height:91;visibility:visible;mso-wrap-style:square;v-text-anchor:top" coordsize="9144,9144" o:gfxdata="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" path="m,l9144,r,9144l,9144,,e" fillcolor="#e3e3e3" stroked="f" strokeweight="0">
+                  <v:stroke miterlimit="83231f" joinstyle="miter"/>
+                  <v:path arrowok="t" textboxrect="0,0,9144,9144"/>
+                </v:shape>
+                <w10:anchorlock/>
+              </v:group>
+            </w:pict>
+          </mc:Fallback>
+        </mc:AlternateContent>
+      </w:r>
       <w:proofErr w:type="spellStart"/>
       <w:r>
         <w:rPr>
@@ -2728,7 +3376,6 @@
         <w:ind w:right="70" w:hanging="360"/>
       </w:pPr>
       <w:r>
-        <w:lastRenderedPageBreak/>
         <w:t>Managed end-to-end SDLC collaborating with executive leadership refining the release process for seamless deployment</w:t>
       </w:r>
     </w:p>
@@ -4136,6 +4783,11 @@
     </w:p>
     <w:p>
       <w:pPr>
+        <w:ind w:left="345" w:right="70" w:firstLine="0"/>
+      </w:pPr>
+    </w:p>
+    <w:p>
+      <w:pPr>
         <w:spacing w:after="15" w:line="259" w:lineRule="auto"/>
         <w:ind w:left="0" w:firstLine="0"/>
         <w:jc w:val="right"/>
@@ -4146,6 +4798,7 @@
           <w:noProof/>
           <w:sz w:val="22"/>
         </w:rPr>
+        <w:lastRenderedPageBreak/>
         <mc:AlternateContent>
           <mc:Choice Requires="wpg">
             <w:drawing>
@@ -4794,16 +5447,6 @@
       <w:r>
         <w:t xml:space="preserve">Florida International University – 2010 </w:t>
       </w:r>
-    </w:p>
-    <w:p>
-      <w:pPr>
-        <w:ind w:right="70"/>
-      </w:pPr>
-    </w:p>
-    <w:p>
-      <w:pPr>
-        <w:ind w:right="70"/>
-      </w:pPr>
     </w:p>
     <w:p>
       <w:pPr>
@@ -5559,103 +6202,12 @@
     </w:p>
     <w:p>
       <w:pPr>
-        <w:spacing w:after="8"/>
-        <w:ind w:right="70"/>
-      </w:pPr>
-    </w:p>
-    <w:p>
-      <w:pPr>
         <w:spacing w:after="69" w:line="259" w:lineRule="auto"/>
-        <w:ind w:left="-5" w:right="2432"/>
+        <w:ind w:left="0" w:right="2432" w:firstLine="0"/>
         <w:rPr>
           <w:b/>
         </w:rPr>
       </w:pPr>
-      <w:r>
-        <w:rPr>
-          <w:b/>
-        </w:rPr>
-        <w:t>ADDITIONAL EXPERIENCE</w:t>
-      </w:r>
-    </w:p>
-    <w:p>
-      <w:pPr>
-        <w:spacing w:after="0" w:line="259" w:lineRule="auto"/>
-        <w:ind w:left="0" w:firstLine="0"/>
-      </w:pPr>
-      <w:r>
-        <w:t xml:space="preserve">Q'Straint Project Manager (Contract) </w:t>
-      </w:r>
-    </w:p>
-    <w:p>
-      <w:pPr>
-        <w:spacing w:after="0" w:line="259" w:lineRule="auto"/>
-        <w:ind w:left="0" w:firstLine="0"/>
-      </w:pPr>
-      <w:r>
-        <w:rPr>
-          <w:i/>
-          <w:iCs/>
-        </w:rPr>
-        <w:t>October 2024 – March 2025</w:t>
-      </w:r>
-      <w:r>
-        <w:t xml:space="preserve"> </w:t>
-      </w:r>
-      <w:r>
-        <w:rPr>
-          <w:i/>
-        </w:rPr>
-        <w:t>| Fort Lauderdale, Fl</w:t>
-      </w:r>
-    </w:p>
-    <w:p>
-      <w:pPr>
-        <w:numPr>
-          <w:ilvl w:val="0"/>
-          <w:numId w:val="1"/>
-        </w:numPr>
-        <w:ind w:right="70" w:hanging="360"/>
-      </w:pPr>
-      <w:r>
-        <w:t>Directed</w:t>
-      </w:r>
-      <w:r>
-        <w:t xml:space="preserve"> Agile driven projects </w:t>
-      </w:r>
-      <w:r>
-        <w:t xml:space="preserve">enhancing </w:t>
-      </w:r>
-      <w:r>
-        <w:t xml:space="preserve">vehicle safety and accessibility </w:t>
-      </w:r>
-      <w:r>
-        <w:t>ensuring full compliance with industry standards</w:t>
-      </w:r>
-    </w:p>
-    <w:p>
-      <w:pPr>
-        <w:numPr>
-          <w:ilvl w:val="0"/>
-          <w:numId w:val="1"/>
-        </w:numPr>
-        <w:ind w:right="70" w:hanging="360"/>
-      </w:pPr>
-      <w:r>
-        <w:t>Led cross functional teams to streamline project delivery reducing time to market by 20% in projects directly managed</w:t>
-      </w:r>
-    </w:p>
-    <w:p>
-      <w:pPr>
-        <w:numPr>
-          <w:ilvl w:val="0"/>
-          <w:numId w:val="1"/>
-        </w:numPr>
-        <w:ind w:right="70" w:hanging="360"/>
-      </w:pPr>
-      <w:r>
-        <w:t>Managed project scope and stakeholder expectations aligning with safety regulations to ensure compliance</w:t>
-      </w:r>
     </w:p>
     <w:sectPr>
       <w:footerReference w:type="even" r:id="rId10"/>

</xml_diff>

<commit_message>
Files for Resume Updated 11
</commit_message>
<xml_diff>
--- a/J.Matteo_resume_2025.docx
+++ b/J.Matteo_resume_2025.docx
@@ -34,7 +34,7 @@
         <w:t xml:space="preserve"> </w:t>
       </w:r>
       <w:r>
-        <w:t>Seeking Leadership Opportunities Local and Nation Wide</w:t>
+        <w:t>Actively Pursuing Relocation</w:t>
       </w:r>
       <w:r>
         <w:t xml:space="preserve"> </w:t>
@@ -54,14 +54,66 @@
     </w:p>
     <w:p>
       <w:pPr>
-        <w:spacing w:after="16" w:line="259" w:lineRule="auto"/>
+        <w:spacing w:after="72" w:line="259" w:lineRule="auto"/>
         <w:ind w:left="0" w:firstLine="0"/>
-      </w:pPr>
+        <w:rPr>
+          <w:color w:val="467886"/>
+          <w:u w:val="single" w:color="467886"/>
+        </w:rPr>
+      </w:pPr>
+      <w:hyperlink r:id="rId7">
+        <w:r>
+          <w:rPr>
+            <w:color w:val="467886"/>
+            <w:u w:val="single" w:color="467886"/>
+          </w:rPr>
+          <w:t>LinkedIn Profile</w:t>
+        </w:r>
+      </w:hyperlink>
+      <w:r>
+        <w:rPr>
+          <w:color w:val="467886"/>
+          <w:u w:val="single" w:color="467886"/>
+        </w:rPr>
+        <w:t xml:space="preserve"> </w:t>
+      </w:r>
+      <w:r>
+        <w:rPr>
+          <w:color w:val="467886"/>
+          <w:u w:val="single" w:color="467886"/>
+        </w:rPr>
+        <w:t>linkedin.com/in/</w:t>
+      </w:r>
+      <w:proofErr w:type="spellStart"/>
+      <w:r>
+        <w:rPr>
+          <w:color w:val="467886"/>
+          <w:u w:val="single" w:color="467886"/>
+        </w:rPr>
+        <w:t>josematteo</w:t>
+      </w:r>
+      <w:proofErr w:type="spellEnd"/>
+      <w:r>
+        <w:rPr>
+          <w:color w:val="467886"/>
+          <w:u w:val="single" w:color="467886"/>
+        </w:rPr>
+        <w:t xml:space="preserve"> </w:t>
+      </w:r>
+    </w:p>
+    <w:p>
+      <w:pPr>
+        <w:spacing w:after="72" w:line="259" w:lineRule="auto"/>
+        <w:ind w:left="0" w:firstLine="0"/>
+      </w:pPr>
+      <w:r>
+        <w:t>GitHub Portfolio</w:t>
+      </w:r>
       <w:r>
         <w:rPr>
           <w:rStyle w:val="Strong"/>
         </w:rPr>
-        <w:t>LinkedIn:</w:t>
+        <w:t>:</w:t>
       </w:r>
       <w:r>
         <w:t xml:space="preserve"> </w:t>
@@ -71,37 +123,24 @@
           <w:rPr>
             <w:rStyle w:val="Hyperlink"/>
           </w:rPr>
-          <w:t>linkedin.com/in/</w:t>
+          <w:t>josematteochevalier.github.io/</w:t>
         </w:r>
-        <w:proofErr w:type="spellStart"/>
+        <w:proofErr w:type="gramStart"/>
         <w:r>
           <w:rPr>
             <w:rStyle w:val="Hyperlink"/>
           </w:rPr>
-          <w:t>josematteo</w:t>
+          <w:t>technical-portfolio</w:t>
         </w:r>
-        <w:proofErr w:type="spellEnd"/>
+        <w:proofErr w:type="gramEnd"/>
       </w:hyperlink>
-      <w:r>
-        <w:t xml:space="preserve"> | </w:t>
-      </w:r>
-      <w:r>
-        <w:rPr>
-          <w:rStyle w:val="Strong"/>
-        </w:rPr>
-        <w:t>GitHub Portfolio:</w:t>
-      </w:r>
-      <w:r>
-        <w:t xml:space="preserve"> </w:t>
-      </w:r>
-      <w:hyperlink r:id="rId9" w:history="1">
-        <w:r>
-          <w:rPr>
-            <w:rStyle w:val="Hyperlink"/>
-          </w:rPr>
-          <w:t>josematteochevalier.github.io/technical-portfolio</w:t>
-        </w:r>
-      </w:hyperlink>
+    </w:p>
+    <w:p>
+      <w:pPr>
+        <w:spacing w:after="16" w:line="259" w:lineRule="auto"/>
+        <w:ind w:left="0" w:firstLine="0"/>
+        <w:jc w:val="right"/>
+      </w:pPr>
       <w:r>
         <w:rPr>
           <w:rFonts w:ascii="Calibri" w:eastAsia="Calibri" w:hAnsi="Calibri" w:cs="Calibri"/>
@@ -682,34 +721,26 @@
     </w:p>
     <w:p>
       <w:r>
-        <w:t>Dynamic Engineering project manager with 12+ years executing multimillion dollar projects in medical device, electromechanical, and software development from inception to market. Proven leader in Agile/Waterfall PM (FDA, ISO 13485/14971) compliance and cross-functional team integration (hardware/software/firmware). Delivered 500</w:t>
-      </w:r>
-      <w:r>
-        <w:t>$K</w:t>
-      </w:r>
-      <w:r>
-        <w:t>-6</w:t>
-      </w:r>
-      <w:r>
-        <w:t>$</w:t>
-      </w:r>
-      <w:r>
-        <w:t>M projects on time and under budget boosting team throughput up to 30%. Bilingual (English/Spanish) with expertise uniting executives, stakeholders, and tech teams. Seeking leadership positions in Miami/ Ft. Lauderdale or via relocation.</w:t>
+        <w:t xml:space="preserve">Strategic and results-driven Engineering Project Manager with 12+ years of progressive experience in medical device, electromechanical, and software development industries. Adept at managing complex, cross-functional initiatives from concept through commercialization, with a strong record of delivering multimillion-dollar projects on time and within budget. Combines a robust engineering foundation (MSEE, BSBME) with deep regulatory knowledge (FDA, ISO 13485/14971) and leadership in Agile, Waterfall, and hybrid PM methodologies. Fluent in both English and Spanish, with a proven ability to bridge communication across executive teams, stakeholders, and technical staff. </w:t>
+      </w:r>
+      <w:r>
+        <w:t>Available</w:t>
       </w:r>
       <w:r>
         <w:t xml:space="preserve"> </w:t>
       </w:r>
       <w:r>
-        <w:rPr>
-          <w:b/>
-          <w:bCs/>
-        </w:rPr>
-        <w:t>Actively integrating AI-assisted workflows and Python development to modernize PM processes and enhance data-driven decision-making.</w:t>
-      </w:r>
-    </w:p>
-    <w:p>
-      <w:pPr>
-        <w:ind w:left="0" w:right="70" w:firstLine="0"/>
+        <w:t>for</w:t>
+      </w:r>
+      <w:r>
+        <w:t xml:space="preserve"> relocation or local opportunities for high-impact roles in engineering project leadership.</w:t>
+      </w:r>
+    </w:p>
+    <w:p>
+      <w:pPr>
+        <w:spacing w:after="16" w:line="259" w:lineRule="auto"/>
+        <w:ind w:left="0" w:firstLine="0"/>
+        <w:jc w:val="right"/>
       </w:pPr>
       <w:r>
         <w:rPr>
@@ -1291,22 +1322,6 @@
     </w:p>
     <w:p>
       <w:pPr>
-        <w:ind w:left="0" w:right="70" w:firstLine="0"/>
-        <w:rPr>
-          <w:i/>
-          <w:iCs/>
-        </w:rPr>
-      </w:pPr>
-      <w:r>
-        <w:rPr>
-          <w:i/>
-          <w:iCs/>
-        </w:rPr>
-        <w:t>Leadership Expertise</w:t>
-      </w:r>
-    </w:p>
-    <w:p>
-      <w:pPr>
         <w:numPr>
           <w:ilvl w:val="0"/>
           <w:numId w:val="1"/>
@@ -1314,7 +1329,7 @@
         <w:ind w:right="70" w:hanging="360"/>
       </w:pPr>
       <w:r>
-        <w:t xml:space="preserve">Agile/Scrum, Waterfall Project Management </w:t>
+        <w:t xml:space="preserve">Full Product Lifecycle Management (PLM, SDLC) </w:t>
       </w:r>
     </w:p>
     <w:p>
@@ -1326,7 +1341,7 @@
         <w:ind w:right="70" w:hanging="360"/>
       </w:pPr>
       <w:r>
-        <w:t xml:space="preserve">Cross-Functional Team Leadership (HW/SW/FW/UI) </w:t>
+        <w:t xml:space="preserve">Agile, Scrum, Waterfall &amp; Hybrid Project Management </w:t>
       </w:r>
     </w:p>
     <w:p>
@@ -1338,23 +1353,7 @@
         <w:ind w:right="70" w:hanging="360"/>
       </w:pPr>
       <w:r>
-        <w:t xml:space="preserve">Financial and Resource Strategy ($500K–$6M) </w:t>
-      </w:r>
-    </w:p>
-    <w:p>
-      <w:pPr>
-        <w:ind w:left="0" w:right="70" w:firstLine="0"/>
-        <w:rPr>
-          <w:i/>
-          <w:iCs/>
-        </w:rPr>
-      </w:pPr>
-      <w:r>
-        <w:rPr>
-          <w:i/>
-          <w:iCs/>
-        </w:rPr>
-        <w:t>Technical Expertise:</w:t>
+        <w:t xml:space="preserve">FDA/ISO Regulatory Compliance (ISO 13485, 14971, 60601, 62304) </w:t>
       </w:r>
     </w:p>
     <w:p>
@@ -1366,7 +1365,7 @@
         <w:ind w:right="70" w:hanging="360"/>
       </w:pPr>
       <w:r>
-        <w:t xml:space="preserve">Full Product Lifecycle Management (PLM, SDLC) </w:t>
+        <w:t xml:space="preserve">Cross-Functional Team Leadership (HW/SW/FW/UI) </w:t>
       </w:r>
     </w:p>
     <w:p>
@@ -1378,7 +1377,7 @@
         <w:ind w:right="70" w:hanging="360"/>
       </w:pPr>
       <w:r>
-        <w:t xml:space="preserve">Systems Engineering &amp; Requirements Management </w:t>
+        <w:t xml:space="preserve">Risk Management &amp; CAPA Leadership </w:t>
       </w:r>
     </w:p>
     <w:p>
@@ -1390,30 +1389,7 @@
         <w:ind w:right="70" w:hanging="360"/>
       </w:pPr>
       <w:r>
-        <w:t xml:space="preserve">Risk &amp; CAPA Leadership </w:t>
-      </w:r>
-    </w:p>
-    <w:p>
-      <w:pPr>
-        <w:ind w:left="0" w:right="70" w:firstLine="0"/>
-        <w:rPr>
-          <w:i/>
-          <w:iCs/>
-        </w:rPr>
-      </w:pPr>
-      <w:r>
-        <w:rPr>
-          <w:i/>
-          <w:iCs/>
-        </w:rPr>
-        <w:t>Technical Innovation</w:t>
-      </w:r>
-      <w:r>
-        <w:rPr>
-          <w:i/>
-          <w:iCs/>
-        </w:rPr>
-        <w:t>:</w:t>
+        <w:t xml:space="preserve">Engineering Process Optimization (Lean, Six Sigma, Kaizen) </w:t>
       </w:r>
     </w:p>
     <w:p>
@@ -1425,15 +1401,7 @@
         <w:ind w:right="70" w:hanging="360"/>
       </w:pPr>
       <w:r>
-        <w:t xml:space="preserve">Developing AI-enhanced risk engine frameworks using Python (Pandas, Scikit-learn, </w:t>
-      </w:r>
-      <w:proofErr w:type="spellStart"/>
-      <w:r>
-        <w:t>Plotly</w:t>
-      </w:r>
-      <w:proofErr w:type="spellEnd"/>
-      <w:r>
-        <w:t>)</w:t>
+        <w:t xml:space="preserve">Budget Management &amp; Forecasting ($500K–$6M) </w:t>
       </w:r>
     </w:p>
     <w:p>
@@ -1445,7 +1413,7 @@
         <w:ind w:right="70" w:hanging="360"/>
       </w:pPr>
       <w:r>
-        <w:t>Building interactive project dashboards with integrated risk visualization and Gantt timeline mapping</w:t>
+        <w:t xml:space="preserve">Executive Stakeholder Communication &amp; Reporting </w:t>
       </w:r>
     </w:p>
     <w:p>
@@ -1457,23 +1425,7 @@
         <w:ind w:right="70" w:hanging="360"/>
       </w:pPr>
       <w:r>
-        <w:t>Implementing modern development practices: GitHub workflows, automated documentation, API-driven integrations</w:t>
-      </w:r>
-    </w:p>
-    <w:p>
-      <w:pPr>
-        <w:ind w:left="0" w:right="70" w:firstLine="0"/>
-        <w:rPr>
-          <w:i/>
-          <w:iCs/>
-        </w:rPr>
-      </w:pPr>
-      <w:r>
-        <w:rPr>
-          <w:i/>
-          <w:iCs/>
-        </w:rPr>
-        <w:t>Regulatory &amp; Compliance:</w:t>
+        <w:t xml:space="preserve">Diagnostic Instrument Development (IVD, Medical Devices) </w:t>
       </w:r>
     </w:p>
     <w:p>
@@ -1485,7 +1437,19 @@
         <w:ind w:right="70" w:hanging="360"/>
       </w:pPr>
       <w:r>
-        <w:t xml:space="preserve">FDA/ISO Regulatory Compliance (ISO 13485, 14971, IEC-60601, 62304) </w:t>
+        <w:t xml:space="preserve">Systems Engineering &amp; Requirements Management </w:t>
+      </w:r>
+    </w:p>
+    <w:p>
+      <w:pPr>
+        <w:numPr>
+          <w:ilvl w:val="0"/>
+          <w:numId w:val="1"/>
+        </w:numPr>
+        <w:ind w:right="70" w:hanging="360"/>
+      </w:pPr>
+      <w:r>
+        <w:t xml:space="preserve">Tools: JIRA, Confluence, SharePoint, MS Project, Power BI </w:t>
       </w:r>
     </w:p>
     <w:p>
@@ -2079,15 +2043,15 @@
           <w:numId w:val="1"/>
         </w:numPr>
         <w:ind w:right="70" w:hanging="360"/>
+      </w:pPr>
+      <w:r>
         <w:rPr>
           <w:b/>
         </w:rPr>
-      </w:pPr>
-      <w:r>
-        <w:rPr>
-          <w:b/>
-        </w:rPr>
-        <w:t xml:space="preserve">Project Management Professional (PMP) – PMI | Cert. #3842655 | Obtained: 05/2024 | Active through 2027 </w:t>
+        <w:t>Project Management Professional (PMP)</w:t>
+      </w:r>
+      <w:r>
+        <w:t xml:space="preserve"> – PMI | Cert. #3842655 | Obtained: 05/2024 </w:t>
       </w:r>
     </w:p>
     <w:p>
@@ -2097,790 +2061,16 @@
           <w:numId w:val="1"/>
         </w:numPr>
         <w:ind w:right="70" w:hanging="360"/>
+      </w:pPr>
+      <w:r>
         <w:rPr>
           <w:b/>
         </w:rPr>
-      </w:pPr>
-      <w:r>
-        <w:rPr>
-          <w:b/>
-        </w:rPr>
-        <w:t xml:space="preserve"> Certified ScrumMaster (CSM) – Scrum Alliance | Cert. #001734499 | Obtained: 03/2025 | Active through 2027</w:t>
-      </w:r>
-    </w:p>
-    <w:p>
-      <w:pPr>
-        <w:ind w:right="70"/>
-        <w:rPr>
-          <w:b/>
-        </w:rPr>
-      </w:pPr>
-    </w:p>
-    <w:p>
-      <w:pPr>
-        <w:ind w:right="70"/>
-        <w:rPr>
-          <w:b/>
-        </w:rPr>
-      </w:pPr>
-    </w:p>
-    <w:p>
-      <w:pPr>
-        <w:ind w:right="70"/>
-        <w:rPr>
-          <w:b/>
-        </w:rPr>
-      </w:pPr>
-    </w:p>
-    <w:p>
-      <w:pPr>
-        <w:ind w:right="70"/>
-        <w:rPr>
-          <w:b/>
-        </w:rPr>
-      </w:pPr>
-      <w:r>
-        <w:rPr>
-          <w:rFonts w:ascii="Calibri" w:eastAsia="Calibri" w:hAnsi="Calibri" w:cs="Calibri"/>
-          <w:noProof/>
-          <w:sz w:val="22"/>
-        </w:rPr>
-        <w:lastRenderedPageBreak/>
-        <mc:AlternateContent>
-          <mc:Choice Requires="wpg">
-            <w:drawing>
-              <wp:inline distT="0" distB="0" distL="0" distR="0" wp14:anchorId="0A6D6033" wp14:editId="211037B5">
-                <wp:extent cx="6859270" cy="20574"/>
-                <wp:effectExtent l="0" t="0" r="0" b="0"/>
-                <wp:docPr id="11" name="Group 11"/>
-                <wp:cNvGraphicFramePr/>
-                <a:graphic xmlns:a="http://schemas.openxmlformats.org/drawingml/2006/main">
-                  <a:graphicData uri="http://schemas.microsoft.com/office/word/2010/wordprocessingGroup">
-                    <wpg:wgp>
-                      <wpg:cNvGrpSpPr/>
-                      <wpg:grpSpPr>
-                        <a:xfrm>
-                          <a:off x="0" y="0"/>
-                          <a:ext cx="6859270" cy="20574"/>
-                          <a:chOff x="0" y="0"/>
-                          <a:chExt cx="6859270" cy="20574"/>
-                        </a:xfrm>
-                      </wpg:grpSpPr>
-                      <wps:wsp>
-                        <wps:cNvPr id="12" name="Shape 3951"/>
-                        <wps:cNvSpPr/>
-                        <wps:spPr>
-                          <a:xfrm>
-                            <a:off x="0" y="0"/>
-                            <a:ext cx="6858000" cy="19685"/>
-                          </a:xfrm>
-                          <a:custGeom>
-                            <a:avLst/>
-                            <a:gdLst/>
-                            <a:ahLst/>
-                            <a:cxnLst/>
-                            <a:rect l="0" t="0" r="0" b="0"/>
-                            <a:pathLst>
-                              <a:path w="6858000" h="19685">
-                                <a:moveTo>
-                                  <a:pt x="0" y="0"/>
-                                </a:moveTo>
-                                <a:lnTo>
-                                  <a:pt x="6858000" y="0"/>
-                                </a:lnTo>
-                                <a:lnTo>
-                                  <a:pt x="6858000" y="19685"/>
-                                </a:lnTo>
-                                <a:lnTo>
-                                  <a:pt x="0" y="19685"/>
-                                </a:lnTo>
-                                <a:lnTo>
-                                  <a:pt x="0" y="0"/>
-                                </a:lnTo>
-                              </a:path>
-                            </a:pathLst>
-                          </a:custGeom>
-                          <a:ln w="0" cap="flat">
-                            <a:miter lim="127000"/>
-                          </a:ln>
-                        </wps:spPr>
-                        <wps:style>
-                          <a:lnRef idx="0">
-                            <a:srgbClr val="000000">
-                              <a:alpha val="0"/>
-                            </a:srgbClr>
-                          </a:lnRef>
-                          <a:fillRef idx="1">
-                            <a:srgbClr val="A0A0A0"/>
-                          </a:fillRef>
-                          <a:effectRef idx="0">
-                            <a:scrgbClr r="0" g="0" b="0"/>
-                          </a:effectRef>
-                          <a:fontRef idx="none"/>
-                        </wps:style>
-                        <wps:bodyPr/>
-                      </wps:wsp>
-                      <wps:wsp>
-                        <wps:cNvPr id="13" name="Shape 3952"/>
-                        <wps:cNvSpPr/>
-                        <wps:spPr>
-                          <a:xfrm>
-                            <a:off x="0" y="762"/>
-                            <a:ext cx="9144" cy="9144"/>
-                          </a:xfrm>
-                          <a:custGeom>
-                            <a:avLst/>
-                            <a:gdLst/>
-                            <a:ahLst/>
-                            <a:cxnLst/>
-                            <a:rect l="0" t="0" r="0" b="0"/>
-                            <a:pathLst>
-                              <a:path w="9144" h="9144">
-                                <a:moveTo>
-                                  <a:pt x="0" y="0"/>
-                                </a:moveTo>
-                                <a:lnTo>
-                                  <a:pt x="9144" y="0"/>
-                                </a:lnTo>
-                                <a:lnTo>
-                                  <a:pt x="9144" y="9144"/>
-                                </a:lnTo>
-                                <a:lnTo>
-                                  <a:pt x="0" y="9144"/>
-                                </a:lnTo>
-                                <a:lnTo>
-                                  <a:pt x="0" y="0"/>
-                                </a:lnTo>
-                              </a:path>
-                            </a:pathLst>
-                          </a:custGeom>
-                          <a:ln w="0" cap="flat">
-                            <a:miter lim="127000"/>
-                          </a:ln>
-                        </wps:spPr>
-                        <wps:style>
-                          <a:lnRef idx="0">
-                            <a:srgbClr val="000000">
-                              <a:alpha val="0"/>
-                            </a:srgbClr>
-                          </a:lnRef>
-                          <a:fillRef idx="1">
-                            <a:srgbClr val="A0A0A0"/>
-                          </a:fillRef>
-                          <a:effectRef idx="0">
-                            <a:scrgbClr r="0" g="0" b="0"/>
-                          </a:effectRef>
-                          <a:fontRef idx="none"/>
-                        </wps:style>
-                        <wps:bodyPr/>
-                      </wps:wsp>
-                      <wps:wsp>
-                        <wps:cNvPr id="14" name="Shape 3953"/>
-                        <wps:cNvSpPr/>
-                        <wps:spPr>
-                          <a:xfrm>
-                            <a:off x="3048" y="762"/>
-                            <a:ext cx="6853174" cy="9144"/>
-                          </a:xfrm>
-                          <a:custGeom>
-                            <a:avLst/>
-                            <a:gdLst/>
-                            <a:ahLst/>
-                            <a:cxnLst/>
-                            <a:rect l="0" t="0" r="0" b="0"/>
-                            <a:pathLst>
-                              <a:path w="6853174" h="9144">
-                                <a:moveTo>
-                                  <a:pt x="0" y="0"/>
-                                </a:moveTo>
-                                <a:lnTo>
-                                  <a:pt x="6853174" y="0"/>
-                                </a:lnTo>
-                                <a:lnTo>
-                                  <a:pt x="6853174" y="9144"/>
-                                </a:lnTo>
-                                <a:lnTo>
-                                  <a:pt x="0" y="9144"/>
-                                </a:lnTo>
-                                <a:lnTo>
-                                  <a:pt x="0" y="0"/>
-                                </a:lnTo>
-                              </a:path>
-                            </a:pathLst>
-                          </a:custGeom>
-                          <a:ln w="0" cap="flat">
-                            <a:miter lim="127000"/>
-                          </a:ln>
-                        </wps:spPr>
-                        <wps:style>
-                          <a:lnRef idx="0">
-                            <a:srgbClr val="000000">
-                              <a:alpha val="0"/>
-                            </a:srgbClr>
-                          </a:lnRef>
-                          <a:fillRef idx="1">
-                            <a:srgbClr val="A0A0A0"/>
-                          </a:fillRef>
-                          <a:effectRef idx="0">
-                            <a:scrgbClr r="0" g="0" b="0"/>
-                          </a:effectRef>
-                          <a:fontRef idx="none"/>
-                        </wps:style>
-                        <wps:bodyPr/>
-                      </wps:wsp>
-                      <wps:wsp>
-                        <wps:cNvPr id="15" name="Shape 3954"/>
-                        <wps:cNvSpPr/>
-                        <wps:spPr>
-                          <a:xfrm>
-                            <a:off x="6856222" y="762"/>
-                            <a:ext cx="9144" cy="9144"/>
-                          </a:xfrm>
-                          <a:custGeom>
-                            <a:avLst/>
-                            <a:gdLst/>
-                            <a:ahLst/>
-                            <a:cxnLst/>
-                            <a:rect l="0" t="0" r="0" b="0"/>
-                            <a:pathLst>
-                              <a:path w="9144" h="9144">
-                                <a:moveTo>
-                                  <a:pt x="0" y="0"/>
-                                </a:moveTo>
-                                <a:lnTo>
-                                  <a:pt x="9144" y="0"/>
-                                </a:lnTo>
-                                <a:lnTo>
-                                  <a:pt x="9144" y="9144"/>
-                                </a:lnTo>
-                                <a:lnTo>
-                                  <a:pt x="0" y="9144"/>
-                                </a:lnTo>
-                                <a:lnTo>
-                                  <a:pt x="0" y="0"/>
-                                </a:lnTo>
-                              </a:path>
-                            </a:pathLst>
-                          </a:custGeom>
-                          <a:ln w="0" cap="flat">
-                            <a:miter lim="127000"/>
-                          </a:ln>
-                        </wps:spPr>
-                        <wps:style>
-                          <a:lnRef idx="0">
-                            <a:srgbClr val="000000">
-                              <a:alpha val="0"/>
-                            </a:srgbClr>
-                          </a:lnRef>
-                          <a:fillRef idx="1">
-                            <a:srgbClr val="A0A0A0"/>
-                          </a:fillRef>
-                          <a:effectRef idx="0">
-                            <a:scrgbClr r="0" g="0" b="0"/>
-                          </a:effectRef>
-                          <a:fontRef idx="none"/>
-                        </wps:style>
-                        <wps:bodyPr/>
-                      </wps:wsp>
-                      <wps:wsp>
-                        <wps:cNvPr id="16" name="Shape 3955"/>
-                        <wps:cNvSpPr/>
-                        <wps:spPr>
-                          <a:xfrm>
-                            <a:off x="0" y="3810"/>
-                            <a:ext cx="9144" cy="13716"/>
-                          </a:xfrm>
-                          <a:custGeom>
-                            <a:avLst/>
-                            <a:gdLst/>
-                            <a:ahLst/>
-                            <a:cxnLst/>
-                            <a:rect l="0" t="0" r="0" b="0"/>
-                            <a:pathLst>
-                              <a:path w="9144" h="13716">
-                                <a:moveTo>
-                                  <a:pt x="0" y="0"/>
-                                </a:moveTo>
-                                <a:lnTo>
-                                  <a:pt x="9144" y="0"/>
-                                </a:lnTo>
-                                <a:lnTo>
-                                  <a:pt x="9144" y="13716"/>
-                                </a:lnTo>
-                                <a:lnTo>
-                                  <a:pt x="0" y="13716"/>
-                                </a:lnTo>
-                                <a:lnTo>
-                                  <a:pt x="0" y="0"/>
-                                </a:lnTo>
-                              </a:path>
-                            </a:pathLst>
-                          </a:custGeom>
-                          <a:ln w="0" cap="flat">
-                            <a:miter lim="127000"/>
-                          </a:ln>
-                        </wps:spPr>
-                        <wps:style>
-                          <a:lnRef idx="0">
-                            <a:srgbClr val="000000">
-                              <a:alpha val="0"/>
-                            </a:srgbClr>
-                          </a:lnRef>
-                          <a:fillRef idx="1">
-                            <a:srgbClr val="A0A0A0"/>
-                          </a:fillRef>
-                          <a:effectRef idx="0">
-                            <a:scrgbClr r="0" g="0" b="0"/>
-                          </a:effectRef>
-                          <a:fontRef idx="none"/>
-                        </wps:style>
-                        <wps:bodyPr/>
-                      </wps:wsp>
-                      <wps:wsp>
-                        <wps:cNvPr id="17" name="Shape 3956"/>
-                        <wps:cNvSpPr/>
-                        <wps:spPr>
-                          <a:xfrm>
-                            <a:off x="6856222" y="3810"/>
-                            <a:ext cx="9144" cy="13716"/>
-                          </a:xfrm>
-                          <a:custGeom>
-                            <a:avLst/>
-                            <a:gdLst/>
-                            <a:ahLst/>
-                            <a:cxnLst/>
-                            <a:rect l="0" t="0" r="0" b="0"/>
-                            <a:pathLst>
-                              <a:path w="9144" h="13716">
-                                <a:moveTo>
-                                  <a:pt x="0" y="0"/>
-                                </a:moveTo>
-                                <a:lnTo>
-                                  <a:pt x="9144" y="0"/>
-                                </a:lnTo>
-                                <a:lnTo>
-                                  <a:pt x="9144" y="13716"/>
-                                </a:lnTo>
-                                <a:lnTo>
-                                  <a:pt x="0" y="13716"/>
-                                </a:lnTo>
-                                <a:lnTo>
-                                  <a:pt x="0" y="0"/>
-                                </a:lnTo>
-                              </a:path>
-                            </a:pathLst>
-                          </a:custGeom>
-                          <a:ln w="0" cap="flat">
-                            <a:miter lim="127000"/>
-                          </a:ln>
-                        </wps:spPr>
-                        <wps:style>
-                          <a:lnRef idx="0">
-                            <a:srgbClr val="000000">
-                              <a:alpha val="0"/>
-                            </a:srgbClr>
-                          </a:lnRef>
-                          <a:fillRef idx="1">
-                            <a:srgbClr val="E3E3E3"/>
-                          </a:fillRef>
-                          <a:effectRef idx="0">
-                            <a:scrgbClr r="0" g="0" b="0"/>
-                          </a:effectRef>
-                          <a:fontRef idx="none"/>
-                        </wps:style>
-                        <wps:bodyPr/>
-                      </wps:wsp>
-                      <wps:wsp>
-                        <wps:cNvPr id="18" name="Shape 3957"/>
-                        <wps:cNvSpPr/>
-                        <wps:spPr>
-                          <a:xfrm>
-                            <a:off x="0" y="17526"/>
-                            <a:ext cx="9144" cy="9144"/>
-                          </a:xfrm>
-                          <a:custGeom>
-                            <a:avLst/>
-                            <a:gdLst/>
-                            <a:ahLst/>
-                            <a:cxnLst/>
-                            <a:rect l="0" t="0" r="0" b="0"/>
-                            <a:pathLst>
-                              <a:path w="9144" h="9144">
-                                <a:moveTo>
-                                  <a:pt x="0" y="0"/>
-                                </a:moveTo>
-                                <a:lnTo>
-                                  <a:pt x="9144" y="0"/>
-                                </a:lnTo>
-                                <a:lnTo>
-                                  <a:pt x="9144" y="9144"/>
-                                </a:lnTo>
-                                <a:lnTo>
-                                  <a:pt x="0" y="9144"/>
-                                </a:lnTo>
-                                <a:lnTo>
-                                  <a:pt x="0" y="0"/>
-                                </a:lnTo>
-                              </a:path>
-                            </a:pathLst>
-                          </a:custGeom>
-                          <a:ln w="0" cap="flat">
-                            <a:miter lim="127000"/>
-                          </a:ln>
-                        </wps:spPr>
-                        <wps:style>
-                          <a:lnRef idx="0">
-                            <a:srgbClr val="000000">
-                              <a:alpha val="0"/>
-                            </a:srgbClr>
-                          </a:lnRef>
-                          <a:fillRef idx="1">
-                            <a:srgbClr val="E3E3E3"/>
-                          </a:fillRef>
-                          <a:effectRef idx="0">
-                            <a:scrgbClr r="0" g="0" b="0"/>
-                          </a:effectRef>
-                          <a:fontRef idx="none"/>
-                        </wps:style>
-                        <wps:bodyPr/>
-                      </wps:wsp>
-                      <wps:wsp>
-                        <wps:cNvPr id="19" name="Shape 3958"/>
-                        <wps:cNvSpPr/>
-                        <wps:spPr>
-                          <a:xfrm>
-                            <a:off x="3048" y="17526"/>
-                            <a:ext cx="6853174" cy="9144"/>
-                          </a:xfrm>
-                          <a:custGeom>
-                            <a:avLst/>
-                            <a:gdLst/>
-                            <a:ahLst/>
-                            <a:cxnLst/>
-                            <a:rect l="0" t="0" r="0" b="0"/>
-                            <a:pathLst>
-                              <a:path w="6853174" h="9144">
-                                <a:moveTo>
-                                  <a:pt x="0" y="0"/>
-                                </a:moveTo>
-                                <a:lnTo>
-                                  <a:pt x="6853174" y="0"/>
-                                </a:lnTo>
-                                <a:lnTo>
-                                  <a:pt x="6853174" y="9144"/>
-                                </a:lnTo>
-                                <a:lnTo>
-                                  <a:pt x="0" y="9144"/>
-                                </a:lnTo>
-                                <a:lnTo>
-                                  <a:pt x="0" y="0"/>
-                                </a:lnTo>
-                              </a:path>
-                            </a:pathLst>
-                          </a:custGeom>
-                          <a:ln w="0" cap="flat">
-                            <a:miter lim="127000"/>
-                          </a:ln>
-                        </wps:spPr>
-                        <wps:style>
-                          <a:lnRef idx="0">
-                            <a:srgbClr val="000000">
-                              <a:alpha val="0"/>
-                            </a:srgbClr>
-                          </a:lnRef>
-                          <a:fillRef idx="1">
-                            <a:srgbClr val="E3E3E3"/>
-                          </a:fillRef>
-                          <a:effectRef idx="0">
-                            <a:scrgbClr r="0" g="0" b="0"/>
-                          </a:effectRef>
-                          <a:fontRef idx="none"/>
-                        </wps:style>
-                        <wps:bodyPr/>
-                      </wps:wsp>
-                      <wps:wsp>
-                        <wps:cNvPr id="20" name="Shape 3959"/>
-                        <wps:cNvSpPr/>
-                        <wps:spPr>
-                          <a:xfrm>
-                            <a:off x="6856222" y="17526"/>
-                            <a:ext cx="9144" cy="9144"/>
-                          </a:xfrm>
-                          <a:custGeom>
-                            <a:avLst/>
-                            <a:gdLst/>
-                            <a:ahLst/>
-                            <a:cxnLst/>
-                            <a:rect l="0" t="0" r="0" b="0"/>
-                            <a:pathLst>
-                              <a:path w="9144" h="9144">
-                                <a:moveTo>
-                                  <a:pt x="0" y="0"/>
-                                </a:moveTo>
-                                <a:lnTo>
-                                  <a:pt x="9144" y="0"/>
-                                </a:lnTo>
-                                <a:lnTo>
-                                  <a:pt x="9144" y="9144"/>
-                                </a:lnTo>
-                                <a:lnTo>
-                                  <a:pt x="0" y="9144"/>
-                                </a:lnTo>
-                                <a:lnTo>
-                                  <a:pt x="0" y="0"/>
-                                </a:lnTo>
-                              </a:path>
-                            </a:pathLst>
-                          </a:custGeom>
-                          <a:ln w="0" cap="flat">
-                            <a:miter lim="127000"/>
-                          </a:ln>
-                        </wps:spPr>
-                        <wps:style>
-                          <a:lnRef idx="0">
-                            <a:srgbClr val="000000">
-                              <a:alpha val="0"/>
-                            </a:srgbClr>
-                          </a:lnRef>
-                          <a:fillRef idx="1">
-                            <a:srgbClr val="E3E3E3"/>
-                          </a:fillRef>
-                          <a:effectRef idx="0">
-                            <a:scrgbClr r="0" g="0" b="0"/>
-                          </a:effectRef>
-                          <a:fontRef idx="none"/>
-                        </wps:style>
-                        <wps:bodyPr/>
-                      </wps:wsp>
-                    </wpg:wgp>
-                  </a:graphicData>
-                </a:graphic>
-              </wp:inline>
-            </w:drawing>
-          </mc:Choice>
-          <mc:Fallback>
-            <w:pict>
-              <v:group w14:anchorId="0A123B1E" id="Group 11" o:spid="_x0000_s1026" style="width:540.1pt;height:1.6pt;mso-position-horizontal-relative:char;mso-position-vertical-relative:line" coordsize="68592,205" o:gfxdata="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">
-                <v:shape id="Shape 3951" o:spid="_x0000_s1027" style="position:absolute;width:68580;height:196;visibility:visible;mso-wrap-style:square;v-text-anchor:top" coordsize="6858000,19685" o:gfxdata="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" path="m,l6858000,r,19685l,19685,,e" fillcolor="#a0a0a0" stroked="f" strokeweight="0">
-                  <v:stroke miterlimit="83231f" joinstyle="miter"/>
-                  <v:path arrowok="t" textboxrect="0,0,6858000,19685"/>
-                </v:shape>
-                <v:shape id="Shape 3952" o:spid="_x0000_s1028" style="position:absolute;top:7;width:91;height:92;visibility:visible;mso-wrap-style:square;v-text-anchor:top" coordsize="9144,9144" o:gfxdata="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" path="m,l9144,r,9144l,9144,,e" fillcolor="#a0a0a0" stroked="f" strokeweight="0">
-                  <v:stroke miterlimit="83231f" joinstyle="miter"/>
-                  <v:path arrowok="t" textboxrect="0,0,9144,9144"/>
-                </v:shape>
-                <v:shape id="Shape 3953" o:spid="_x0000_s1029" style="position:absolute;left:30;top:7;width:68532;height:92;visibility:visible;mso-wrap-style:square;v-text-anchor:top" coordsize="6853174,9144" o:gfxdata="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" path="m,l6853174,r,9144l,9144,,e" fillcolor="#a0a0a0" stroked="f" strokeweight="0">
-                  <v:stroke miterlimit="83231f" joinstyle="miter"/>
-                  <v:path arrowok="t" textboxrect="0,0,6853174,9144"/>
-                </v:shape>
-                <v:shape id="Shape 3954" o:spid="_x0000_s1030" style="position:absolute;left:68562;top:7;width:91;height:92;visibility:visible;mso-wrap-style:square;v-text-anchor:top" coordsize="9144,9144" o:gfxdata="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" path="m,l9144,r,9144l,9144,,e" fillcolor="#a0a0a0" stroked="f" strokeweight="0">
-                  <v:stroke miterlimit="83231f" joinstyle="miter"/>
-                  <v:path arrowok="t" textboxrect="0,0,9144,9144"/>
-                </v:shape>
-                <v:shape id="Shape 3955" o:spid="_x0000_s1031" style="position:absolute;top:38;width:91;height:137;visibility:visible;mso-wrap-style:square;v-text-anchor:top" coordsize="9144,13716" o:gfxdata="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" path="m,l9144,r,13716l,13716,,e" fillcolor="#a0a0a0" stroked="f" strokeweight="0">
-                  <v:stroke miterlimit="83231f" joinstyle="miter"/>
-                  <v:path arrowok="t" textboxrect="0,0,9144,13716"/>
-                </v:shape>
-                <v:shape id="Shape 3956" o:spid="_x0000_s1032" style="position:absolute;left:68562;top:38;width:91;height:137;visibility:visible;mso-wrap-style:square;v-text-anchor:top" coordsize="9144,13716" o:gfxdata="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" path="m,l9144,r,13716l,13716,,e" fillcolor="#e3e3e3" stroked="f" strokeweight="0">
-                  <v:stroke miterlimit="83231f" joinstyle="miter"/>
-                  <v:path arrowok="t" textboxrect="0,0,9144,13716"/>
-                </v:shape>
-                <v:shape id="Shape 3957" o:spid="_x0000_s1033" style="position:absolute;top:175;width:91;height:91;visibility:visible;mso-wrap-style:square;v-text-anchor:top" coordsize="9144,9144" o:gfxdata="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" path="m,l9144,r,9144l,9144,,e" fillcolor="#e3e3e3" stroked="f" strokeweight="0">
-                  <v:stroke miterlimit="83231f" joinstyle="miter"/>
-                  <v:path arrowok="t" textboxrect="0,0,9144,9144"/>
-                </v:shape>
-                <v:shape id="Shape 3958" o:spid="_x0000_s1034" style="position:absolute;left:30;top:175;width:68532;height:91;visibility:visible;mso-wrap-style:square;v-text-anchor:top" coordsize="6853174,9144" o:gfxdata="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" path="m,l6853174,r,9144l,9144,,e" fillcolor="#e3e3e3" stroked="f" strokeweight="0">
-                  <v:stroke miterlimit="83231f" joinstyle="miter"/>
-                  <v:path arrowok="t" textboxrect="0,0,6853174,9144"/>
-                </v:shape>
-                <v:shape id="Shape 3959" o:spid="_x0000_s1035" style="position:absolute;left:68562;top:175;width:91;height:91;visibility:visible;mso-wrap-style:square;v-text-anchor:top" coordsize="9144,9144" o:gfxdata="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" path="m,l9144,r,9144l,9144,,e" fillcolor="#e3e3e3" stroked="f" strokeweight="0">
-                  <v:stroke miterlimit="83231f" joinstyle="miter"/>
-                  <v:path arrowok="t" textboxrect="0,0,9144,9144"/>
-                </v:shape>
-                <w10:anchorlock/>
-              </v:group>
-            </w:pict>
-          </mc:Fallback>
-        </mc:AlternateContent>
-      </w:r>
-    </w:p>
-    <w:p>
-      <w:pPr>
-        <w:ind w:right="70"/>
-        <w:rPr>
-          <w:b/>
-        </w:rPr>
-      </w:pPr>
-      <w:r>
-        <w:rPr>
-          <w:b/>
-        </w:rPr>
-        <w:t>TECHNICAL PROJECTS</w:t>
-      </w:r>
-    </w:p>
-    <w:p>
-      <w:pPr>
-        <w:spacing w:after="0" w:line="259" w:lineRule="auto"/>
-        <w:ind w:left="0" w:firstLine="0"/>
-      </w:pPr>
-      <w:r>
-        <w:t>AnisPulse - Project Risk Analysis Platform</w:t>
-      </w:r>
-    </w:p>
-    <w:p>
-      <w:pPr>
-        <w:spacing w:after="0" w:line="259" w:lineRule="auto"/>
-        <w:ind w:left="0" w:firstLine="0"/>
-      </w:pPr>
-      <w:r>
-        <w:t>Full-Stack Application | React/TypeScript/</w:t>
-      </w:r>
-      <w:proofErr w:type="spellStart"/>
-      <w:r>
-        <w:t>FastAPI</w:t>
-      </w:r>
-      <w:proofErr w:type="spellEnd"/>
-      <w:r>
-        <w:t xml:space="preserve"> | </w:t>
-      </w:r>
-      <w:r>
-        <w:t>July</w:t>
-      </w:r>
-      <w:r>
-        <w:t xml:space="preserve"> 2024 - Present</w:t>
-      </w:r>
-    </w:p>
-    <w:p>
-      <w:pPr>
-        <w:spacing w:after="0" w:line="259" w:lineRule="auto"/>
-        <w:ind w:left="0" w:firstLine="0"/>
-      </w:pPr>
-      <w:r>
-        <w:t xml:space="preserve">Live Demo: </w:t>
-      </w:r>
-      <w:proofErr w:type="spellStart"/>
-      <w:r>
-        <w:t>anispulse-demo.vercel.app</w:t>
-      </w:r>
-      <w:proofErr w:type="spellEnd"/>
-      <w:r>
-        <w:t xml:space="preserve"> | GitHub: github.com/</w:t>
-      </w:r>
-      <w:proofErr w:type="spellStart"/>
-      <w:r>
-        <w:t>JoseMatteoChevalier</w:t>
-      </w:r>
-      <w:proofErr w:type="spellEnd"/>
-      <w:r>
-        <w:t>/</w:t>
-      </w:r>
-      <w:proofErr w:type="spellStart"/>
-      <w:r>
-        <w:t>anispulse</w:t>
-      </w:r>
-      <w:proofErr w:type="spellEnd"/>
-      <w:r>
-        <w:t>-demo</w:t>
-      </w:r>
-    </w:p>
-    <w:p>
-      <w:pPr>
-        <w:spacing w:after="0" w:line="259" w:lineRule="auto"/>
-        <w:ind w:left="0" w:firstLine="0"/>
-      </w:pPr>
-    </w:p>
-    <w:p>
-      <w:pPr>
-        <w:numPr>
-          <w:ilvl w:val="0"/>
-          <w:numId w:val="1"/>
-        </w:numPr>
-        <w:ind w:right="70" w:hanging="360"/>
-      </w:pPr>
-      <w:r>
-        <w:t>Built custom GANTT visualization from scratch addressing project management gaps identified during manufacturing leadership roles</w:t>
-      </w:r>
-    </w:p>
-    <w:p>
-      <w:pPr>
-        <w:numPr>
-          <w:ilvl w:val="0"/>
-          <w:numId w:val="1"/>
-        </w:numPr>
-        <w:ind w:right="70" w:hanging="360"/>
-      </w:pPr>
-      <w:r>
-        <w:t>Architected data separation layer distinguishing user input from calculated analytics ensuring maintainability and audit trail compliance</w:t>
-      </w:r>
-    </w:p>
-    <w:p>
-      <w:pPr>
-        <w:numPr>
-          <w:ilvl w:val="0"/>
-          <w:numId w:val="1"/>
-        </w:numPr>
-        <w:ind w:right="70" w:hanging="360"/>
-      </w:pPr>
-      <w:r>
-        <w:t>Implemented Foundation Engine using Critical Path Method for deterministic schedule optimization</w:t>
-      </w:r>
-    </w:p>
-    <w:p>
-      <w:pPr>
-        <w:numPr>
-          <w:ilvl w:val="0"/>
-          <w:numId w:val="1"/>
-        </w:numPr>
-        <w:ind w:right="70" w:hanging="360"/>
-      </w:pPr>
-      <w:r>
-        <w:t xml:space="preserve">Demonstrated technical depth: managed full development lifecycle from system architecture to deployment on </w:t>
-      </w:r>
-      <w:proofErr w:type="spellStart"/>
-      <w:r>
-        <w:t>Vercel</w:t>
-      </w:r>
-      <w:proofErr w:type="spellEnd"/>
-    </w:p>
-    <w:p>
-      <w:pPr>
-        <w:numPr>
-          <w:ilvl w:val="0"/>
-          <w:numId w:val="1"/>
-        </w:numPr>
-        <w:ind w:right="70" w:hanging="360"/>
-      </w:pPr>
-      <w:r>
-        <w:t>Key insight gained: visual timeline communication proved more valuable than computational sophistication when solving real user problems</w:t>
-      </w:r>
-    </w:p>
-    <w:p>
-      <w:pPr>
-        <w:spacing w:after="0" w:line="259" w:lineRule="auto"/>
-        <w:ind w:left="0" w:firstLine="0"/>
-      </w:pPr>
-    </w:p>
-    <w:p>
-      <w:pPr>
-        <w:spacing w:after="0" w:line="259" w:lineRule="auto"/>
-        <w:ind w:left="0" w:firstLine="0"/>
-      </w:pPr>
-      <w:r>
-        <w:t xml:space="preserve">Tech Stack: React 18, TypeScript 5, </w:t>
-      </w:r>
-      <w:proofErr w:type="spellStart"/>
-      <w:r>
-        <w:t>FastAPI</w:t>
-      </w:r>
-      <w:proofErr w:type="spellEnd"/>
-      <w:r>
-        <w:t xml:space="preserve">, Python 3.11, MongoDB, Chart.js, </w:t>
-      </w:r>
-      <w:proofErr w:type="spellStart"/>
-      <w:r>
-        <w:t>Vercel</w:t>
-      </w:r>
-      <w:proofErr w:type="spellEnd"/>
+        <w:t>Certified ScrumMaster (CSM)</w:t>
+      </w:r>
+      <w:r>
+        <w:t xml:space="preserve"> – Scrum Alliance | Cert. #001734499 | Obtained: 03/2025 </w:t>
+      </w:r>
     </w:p>
     <w:p>
       <w:pPr>
@@ -3468,33 +2658,186 @@
     </w:p>
     <w:p>
       <w:pPr>
-        <w:spacing w:after="0" w:line="259" w:lineRule="auto"/>
-        <w:ind w:left="0" w:firstLine="0"/>
-      </w:pPr>
-      <w:r>
-        <w:t xml:space="preserve">Q'Straint Project Manager (Contract) </w:t>
-      </w:r>
-    </w:p>
-    <w:p>
-      <w:pPr>
-        <w:spacing w:after="0" w:line="259" w:lineRule="auto"/>
-        <w:ind w:left="0" w:firstLine="0"/>
-      </w:pPr>
-      <w:r>
+        <w:spacing w:after="69" w:line="259" w:lineRule="auto"/>
+        <w:ind w:left="-5" w:right="2432"/>
         <w:rPr>
+          <w:b/>
+        </w:rPr>
+      </w:pPr>
+      <w:r>
+        <w:rPr>
+          <w:b/>
+        </w:rPr>
+        <w:t xml:space="preserve">Pulse Innovations Consulting </w:t>
+      </w:r>
+      <w:r>
+        <w:rPr>
+          <w:b/>
+        </w:rPr>
+        <w:t xml:space="preserve">– </w:t>
+      </w:r>
+      <w:r>
+        <w:rPr>
+          <w:rFonts w:ascii="Garamond" w:hAnsi="Garamond"/>
+          <w:b/>
+          <w:bCs/>
           <w:i/>
           <w:iCs/>
         </w:rPr>
-        <w:t>October 2024 – March 2025</w:t>
-      </w:r>
-      <w:r>
-        <w:t xml:space="preserve"> </w:t>
-      </w:r>
+        <w:t>Program Manager / Systems Consultant</w:t>
+      </w:r>
+    </w:p>
+    <w:p>
+      <w:pPr>
+        <w:spacing w:after="100"/>
+        <w:rPr>
+          <w:rFonts w:ascii="Garamond" w:hAnsi="Garamond"/>
+          <w:b/>
+          <w:bCs/>
+          <w:i/>
+          <w:iCs/>
+        </w:rPr>
+      </w:pPr>
+      <w:r>
+        <w:rPr>
+          <w:rFonts w:ascii="Garamond" w:hAnsi="Garamond"/>
+          <w:b/>
+          <w:bCs/>
+          <w:i/>
+          <w:iCs/>
+        </w:rPr>
+        <w:t>October</w:t>
+      </w:r>
+      <w:r>
+        <w:rPr>
+          <w:rFonts w:ascii="Garamond" w:hAnsi="Garamond"/>
+          <w:b/>
+          <w:bCs/>
+          <w:i/>
+          <w:iCs/>
+        </w:rPr>
+        <w:t xml:space="preserve"> 2024 – Present</w:t>
+      </w:r>
+    </w:p>
+    <w:p>
+      <w:pPr>
+        <w:pStyle w:val="ListParagraph"/>
+        <w:numPr>
+          <w:ilvl w:val="0"/>
+          <w:numId w:val="3"/>
+        </w:numPr>
+        <w:spacing w:after="60"/>
+        <w:rPr>
+          <w:rFonts w:ascii="Garamond" w:hAnsi="Garamond"/>
+        </w:rPr>
+      </w:pPr>
+      <w:r>
+        <w:rPr>
+          <w:rFonts w:ascii="Garamond" w:hAnsi="Garamond"/>
+        </w:rPr>
+        <w:t>Lead consulting engagements bridging sales, engineering, and manufacturing teams to execute technology deployment and systems-integration projects within defined scope, schedule, and cost targets.</w:t>
+      </w:r>
+    </w:p>
+    <w:p>
+      <w:pPr>
+        <w:pStyle w:val="ListParagraph"/>
+        <w:numPr>
+          <w:ilvl w:val="0"/>
+          <w:numId w:val="3"/>
+        </w:numPr>
+        <w:spacing w:after="60"/>
+        <w:rPr>
+          <w:rFonts w:ascii="Garamond" w:hAnsi="Garamond"/>
+        </w:rPr>
+      </w:pPr>
+      <w:r>
+        <w:rPr>
+          <w:rFonts w:ascii="Garamond" w:hAnsi="Garamond"/>
+        </w:rPr>
+        <w:t>Coordinate technical documentation, design reviews, and interface control processes using Visio, AutoCAD, and MS Project to ensure deliverables meet client and regulatory specifications.</w:t>
+      </w:r>
+    </w:p>
+    <w:p>
+      <w:pPr>
+        <w:pStyle w:val="ListParagraph"/>
+        <w:numPr>
+          <w:ilvl w:val="0"/>
+          <w:numId w:val="3"/>
+        </w:numPr>
+        <w:spacing w:after="60"/>
+        <w:rPr>
+          <w:rFonts w:ascii="Garamond" w:hAnsi="Garamond"/>
+        </w:rPr>
+      </w:pPr>
+      <w:r>
+        <w:rPr>
+          <w:rFonts w:ascii="Garamond" w:hAnsi="Garamond"/>
+        </w:rPr>
+        <w:lastRenderedPageBreak/>
+        <w:t>Manage cross-functional collaboration across Engineering, Production, Quality, and Procurement to streamline deployment readiness and ensure full project traceability.</w:t>
+      </w:r>
+    </w:p>
+    <w:p>
+      <w:pPr>
+        <w:pStyle w:val="ListParagraph"/>
+        <w:numPr>
+          <w:ilvl w:val="0"/>
+          <w:numId w:val="3"/>
+        </w:numPr>
+        <w:spacing w:after="60"/>
+        <w:rPr>
+          <w:rFonts w:ascii="Garamond" w:hAnsi="Garamond"/>
+        </w:rPr>
+      </w:pPr>
+      <w:r>
+        <w:rPr>
+          <w:rFonts w:ascii="Garamond" w:hAnsi="Garamond"/>
+        </w:rPr>
+        <w:t>Consulted for Q’Straint, supporting product configuration traceability and system validation workflows across global engineering teams, improving coordination between design, test, and production functions.</w:t>
+      </w:r>
+    </w:p>
+    <w:p>
+      <w:pPr>
+        <w:spacing w:after="69" w:line="259" w:lineRule="auto"/>
+        <w:ind w:left="0" w:right="2432" w:firstLine="0"/>
+        <w:rPr>
+          <w:b/>
+        </w:rPr>
+      </w:pPr>
+    </w:p>
+    <w:p>
+      <w:pPr>
+        <w:spacing w:after="69" w:line="259" w:lineRule="auto"/>
+        <w:ind w:left="-5" w:right="2432"/>
+      </w:pPr>
+      <w:proofErr w:type="spellStart"/>
+      <w:r>
+        <w:rPr>
+          <w:b/>
+        </w:rPr>
+        <w:t>Jenoptik</w:t>
+      </w:r>
+      <w:proofErr w:type="spellEnd"/>
+      <w:r>
+        <w:rPr>
+          <w:b/>
+        </w:rPr>
+        <w:t xml:space="preserve"> Inc. – Senior Project Manager </w:t>
+      </w:r>
+    </w:p>
+    <w:p>
+      <w:pPr>
+        <w:spacing w:after="33" w:line="259" w:lineRule="auto"/>
+        <w:ind w:left="-5"/>
+      </w:pPr>
       <w:r>
         <w:rPr>
           <w:i/>
         </w:rPr>
-        <w:t>| Fort Lauderdale, Fl</w:t>
+        <w:t>October 2023 – September 2024 | Miami, FL</w:t>
+      </w:r>
+      <w:r>
+        <w:t xml:space="preserve"> </w:t>
       </w:r>
     </w:p>
     <w:p>
@@ -3506,7 +2849,7 @@
         <w:ind w:right="70" w:hanging="360"/>
       </w:pPr>
       <w:r>
-        <w:t xml:space="preserve">Directed 4 concurrent Agile-driven projects enhancing vehicle safety and accessibility, managing $2.8M combined budget with full compliance to SAE J2249, FMVSS, and ADA standards </w:t>
+        <w:t xml:space="preserve">Directed large-scale deployment of traffic safety enforcement systems (software + hardware) across North and Latin America. </w:t>
       </w:r>
     </w:p>
     <w:p>
@@ -3518,676 +2861,7 @@
         <w:ind w:right="70" w:hanging="360"/>
       </w:pPr>
       <w:r>
-        <w:t xml:space="preserve">Led cross-functional teams (engineering, QA, manufacturing, regulatory) streamlining project delivery and reducing time to market by 20% through optimized sprint planning and AI-enhanced technical documentation </w:t>
-      </w:r>
-    </w:p>
-    <w:p>
-      <w:pPr>
-        <w:numPr>
-          <w:ilvl w:val="0"/>
-          <w:numId w:val="1"/>
-        </w:numPr>
-        <w:ind w:right="70" w:hanging="360"/>
-      </w:pPr>
-      <w:r>
-        <w:t>Managed project scope and stakeholder expectations across 3 product lines ensuring compliance with safety regulations and achieving 100% regulatory approval rate</w:t>
-      </w:r>
-    </w:p>
-    <w:p>
-      <w:pPr>
-        <w:spacing w:after="69" w:line="259" w:lineRule="auto"/>
-        <w:ind w:left="-5" w:right="2432"/>
-      </w:pPr>
-      <w:r>
-        <w:rPr>
-          <w:rFonts w:ascii="Calibri" w:eastAsia="Calibri" w:hAnsi="Calibri" w:cs="Calibri"/>
-          <w:noProof/>
-          <w:sz w:val="22"/>
-        </w:rPr>
-        <mc:AlternateContent>
-          <mc:Choice Requires="wpg">
-            <w:drawing>
-              <wp:inline distT="0" distB="0" distL="0" distR="0" wp14:anchorId="37A0648F" wp14:editId="1F3E8DDB">
-                <wp:extent cx="6859270" cy="20700"/>
-                <wp:effectExtent l="0" t="0" r="0" b="0"/>
-                <wp:docPr id="1" name="Group 1"/>
-                <wp:cNvGraphicFramePr/>
-                <a:graphic xmlns:a="http://schemas.openxmlformats.org/drawingml/2006/main">
-                  <a:graphicData uri="http://schemas.microsoft.com/office/word/2010/wordprocessingGroup">
-                    <wpg:wgp>
-                      <wpg:cNvGrpSpPr/>
-                      <wpg:grpSpPr>
-                        <a:xfrm>
-                          <a:off x="0" y="0"/>
-                          <a:ext cx="6859270" cy="20700"/>
-                          <a:chOff x="0" y="0"/>
-                          <a:chExt cx="6859270" cy="20700"/>
-                        </a:xfrm>
-                      </wpg:grpSpPr>
-                      <wps:wsp>
-                        <wps:cNvPr id="2" name="Shape 3969"/>
-                        <wps:cNvSpPr/>
-                        <wps:spPr>
-                          <a:xfrm>
-                            <a:off x="0" y="0"/>
-                            <a:ext cx="6858000" cy="19684"/>
-                          </a:xfrm>
-                          <a:custGeom>
-                            <a:avLst/>
-                            <a:gdLst/>
-                            <a:ahLst/>
-                            <a:cxnLst/>
-                            <a:rect l="0" t="0" r="0" b="0"/>
-                            <a:pathLst>
-                              <a:path w="6858000" h="19684">
-                                <a:moveTo>
-                                  <a:pt x="0" y="0"/>
-                                </a:moveTo>
-                                <a:lnTo>
-                                  <a:pt x="6858000" y="0"/>
-                                </a:lnTo>
-                                <a:lnTo>
-                                  <a:pt x="6858000" y="19684"/>
-                                </a:lnTo>
-                                <a:lnTo>
-                                  <a:pt x="0" y="19684"/>
-                                </a:lnTo>
-                                <a:lnTo>
-                                  <a:pt x="0" y="0"/>
-                                </a:lnTo>
-                              </a:path>
-                            </a:pathLst>
-                          </a:custGeom>
-                          <a:ln w="0" cap="flat">
-                            <a:miter lim="127000"/>
-                          </a:ln>
-                        </wps:spPr>
-                        <wps:style>
-                          <a:lnRef idx="0">
-                            <a:srgbClr val="000000">
-                              <a:alpha val="0"/>
-                            </a:srgbClr>
-                          </a:lnRef>
-                          <a:fillRef idx="1">
-                            <a:srgbClr val="A0A0A0"/>
-                          </a:fillRef>
-                          <a:effectRef idx="0">
-                            <a:scrgbClr r="0" g="0" b="0"/>
-                          </a:effectRef>
-                          <a:fontRef idx="none"/>
-                        </wps:style>
-                        <wps:bodyPr/>
-                      </wps:wsp>
-                      <wps:wsp>
-                        <wps:cNvPr id="3" name="Shape 3970"/>
-                        <wps:cNvSpPr/>
-                        <wps:spPr>
-                          <a:xfrm>
-                            <a:off x="0" y="888"/>
-                            <a:ext cx="9144" cy="9144"/>
-                          </a:xfrm>
-                          <a:custGeom>
-                            <a:avLst/>
-                            <a:gdLst/>
-                            <a:ahLst/>
-                            <a:cxnLst/>
-                            <a:rect l="0" t="0" r="0" b="0"/>
-                            <a:pathLst>
-                              <a:path w="9144" h="9144">
-                                <a:moveTo>
-                                  <a:pt x="0" y="0"/>
-                                </a:moveTo>
-                                <a:lnTo>
-                                  <a:pt x="9144" y="0"/>
-                                </a:lnTo>
-                                <a:lnTo>
-                                  <a:pt x="9144" y="9144"/>
-                                </a:lnTo>
-                                <a:lnTo>
-                                  <a:pt x="0" y="9144"/>
-                                </a:lnTo>
-                                <a:lnTo>
-                                  <a:pt x="0" y="0"/>
-                                </a:lnTo>
-                              </a:path>
-                            </a:pathLst>
-                          </a:custGeom>
-                          <a:ln w="0" cap="flat">
-                            <a:miter lim="127000"/>
-                          </a:ln>
-                        </wps:spPr>
-                        <wps:style>
-                          <a:lnRef idx="0">
-                            <a:srgbClr val="000000">
-                              <a:alpha val="0"/>
-                            </a:srgbClr>
-                          </a:lnRef>
-                          <a:fillRef idx="1">
-                            <a:srgbClr val="A0A0A0"/>
-                          </a:fillRef>
-                          <a:effectRef idx="0">
-                            <a:scrgbClr r="0" g="0" b="0"/>
-                          </a:effectRef>
-                          <a:fontRef idx="none"/>
-                        </wps:style>
-                        <wps:bodyPr/>
-                      </wps:wsp>
-                      <wps:wsp>
-                        <wps:cNvPr id="4" name="Shape 3971"/>
-                        <wps:cNvSpPr/>
-                        <wps:spPr>
-                          <a:xfrm>
-                            <a:off x="3048" y="888"/>
-                            <a:ext cx="6853174" cy="9144"/>
-                          </a:xfrm>
-                          <a:custGeom>
-                            <a:avLst/>
-                            <a:gdLst/>
-                            <a:ahLst/>
-                            <a:cxnLst/>
-                            <a:rect l="0" t="0" r="0" b="0"/>
-                            <a:pathLst>
-                              <a:path w="6853174" h="9144">
-                                <a:moveTo>
-                                  <a:pt x="0" y="0"/>
-                                </a:moveTo>
-                                <a:lnTo>
-                                  <a:pt x="6853174" y="0"/>
-                                </a:lnTo>
-                                <a:lnTo>
-                                  <a:pt x="6853174" y="9144"/>
-                                </a:lnTo>
-                                <a:lnTo>
-                                  <a:pt x="0" y="9144"/>
-                                </a:lnTo>
-                                <a:lnTo>
-                                  <a:pt x="0" y="0"/>
-                                </a:lnTo>
-                              </a:path>
-                            </a:pathLst>
-                          </a:custGeom>
-                          <a:ln w="0" cap="flat">
-                            <a:miter lim="127000"/>
-                          </a:ln>
-                        </wps:spPr>
-                        <wps:style>
-                          <a:lnRef idx="0">
-                            <a:srgbClr val="000000">
-                              <a:alpha val="0"/>
-                            </a:srgbClr>
-                          </a:lnRef>
-                          <a:fillRef idx="1">
-                            <a:srgbClr val="A0A0A0"/>
-                          </a:fillRef>
-                          <a:effectRef idx="0">
-                            <a:scrgbClr r="0" g="0" b="0"/>
-                          </a:effectRef>
-                          <a:fontRef idx="none"/>
-                        </wps:style>
-                        <wps:bodyPr/>
-                      </wps:wsp>
-                      <wps:wsp>
-                        <wps:cNvPr id="5" name="Shape 3972"/>
-                        <wps:cNvSpPr/>
-                        <wps:spPr>
-                          <a:xfrm>
-                            <a:off x="6856222" y="888"/>
-                            <a:ext cx="9144" cy="9144"/>
-                          </a:xfrm>
-                          <a:custGeom>
-                            <a:avLst/>
-                            <a:gdLst/>
-                            <a:ahLst/>
-                            <a:cxnLst/>
-                            <a:rect l="0" t="0" r="0" b="0"/>
-                            <a:pathLst>
-                              <a:path w="9144" h="9144">
-                                <a:moveTo>
-                                  <a:pt x="0" y="0"/>
-                                </a:moveTo>
-                                <a:lnTo>
-                                  <a:pt x="9144" y="0"/>
-                                </a:lnTo>
-                                <a:lnTo>
-                                  <a:pt x="9144" y="9144"/>
-                                </a:lnTo>
-                                <a:lnTo>
-                                  <a:pt x="0" y="9144"/>
-                                </a:lnTo>
-                                <a:lnTo>
-                                  <a:pt x="0" y="0"/>
-                                </a:lnTo>
-                              </a:path>
-                            </a:pathLst>
-                          </a:custGeom>
-                          <a:ln w="0" cap="flat">
-                            <a:miter lim="127000"/>
-                          </a:ln>
-                        </wps:spPr>
-                        <wps:style>
-                          <a:lnRef idx="0">
-                            <a:srgbClr val="000000">
-                              <a:alpha val="0"/>
-                            </a:srgbClr>
-                          </a:lnRef>
-                          <a:fillRef idx="1">
-                            <a:srgbClr val="A0A0A0"/>
-                          </a:fillRef>
-                          <a:effectRef idx="0">
-                            <a:scrgbClr r="0" g="0" b="0"/>
-                          </a:effectRef>
-                          <a:fontRef idx="none"/>
-                        </wps:style>
-                        <wps:bodyPr/>
-                      </wps:wsp>
-                      <wps:wsp>
-                        <wps:cNvPr id="6" name="Shape 3973"/>
-                        <wps:cNvSpPr/>
-                        <wps:spPr>
-                          <a:xfrm>
-                            <a:off x="0" y="3936"/>
-                            <a:ext cx="9144" cy="13715"/>
-                          </a:xfrm>
-                          <a:custGeom>
-                            <a:avLst/>
-                            <a:gdLst/>
-                            <a:ahLst/>
-                            <a:cxnLst/>
-                            <a:rect l="0" t="0" r="0" b="0"/>
-                            <a:pathLst>
-                              <a:path w="9144" h="13715">
-                                <a:moveTo>
-                                  <a:pt x="0" y="0"/>
-                                </a:moveTo>
-                                <a:lnTo>
-                                  <a:pt x="9144" y="0"/>
-                                </a:lnTo>
-                                <a:lnTo>
-                                  <a:pt x="9144" y="13715"/>
-                                </a:lnTo>
-                                <a:lnTo>
-                                  <a:pt x="0" y="13715"/>
-                                </a:lnTo>
-                                <a:lnTo>
-                                  <a:pt x="0" y="0"/>
-                                </a:lnTo>
-                              </a:path>
-                            </a:pathLst>
-                          </a:custGeom>
-                          <a:ln w="0" cap="flat">
-                            <a:miter lim="127000"/>
-                          </a:ln>
-                        </wps:spPr>
-                        <wps:style>
-                          <a:lnRef idx="0">
-                            <a:srgbClr val="000000">
-                              <a:alpha val="0"/>
-                            </a:srgbClr>
-                          </a:lnRef>
-                          <a:fillRef idx="1">
-                            <a:srgbClr val="A0A0A0"/>
-                          </a:fillRef>
-                          <a:effectRef idx="0">
-                            <a:scrgbClr r="0" g="0" b="0"/>
-                          </a:effectRef>
-                          <a:fontRef idx="none"/>
-                        </wps:style>
-                        <wps:bodyPr/>
-                      </wps:wsp>
-                      <wps:wsp>
-                        <wps:cNvPr id="7" name="Shape 3974"/>
-                        <wps:cNvSpPr/>
-                        <wps:spPr>
-                          <a:xfrm>
-                            <a:off x="6856222" y="3936"/>
-                            <a:ext cx="9144" cy="13715"/>
-                          </a:xfrm>
-                          <a:custGeom>
-                            <a:avLst/>
-                            <a:gdLst/>
-                            <a:ahLst/>
-                            <a:cxnLst/>
-                            <a:rect l="0" t="0" r="0" b="0"/>
-                            <a:pathLst>
-                              <a:path w="9144" h="13715">
-                                <a:moveTo>
-                                  <a:pt x="0" y="0"/>
-                                </a:moveTo>
-                                <a:lnTo>
-                                  <a:pt x="9144" y="0"/>
-                                </a:lnTo>
-                                <a:lnTo>
-                                  <a:pt x="9144" y="13715"/>
-                                </a:lnTo>
-                                <a:lnTo>
-                                  <a:pt x="0" y="13715"/>
-                                </a:lnTo>
-                                <a:lnTo>
-                                  <a:pt x="0" y="0"/>
-                                </a:lnTo>
-                              </a:path>
-                            </a:pathLst>
-                          </a:custGeom>
-                          <a:ln w="0" cap="flat">
-                            <a:miter lim="127000"/>
-                          </a:ln>
-                        </wps:spPr>
-                        <wps:style>
-                          <a:lnRef idx="0">
-                            <a:srgbClr val="000000">
-                              <a:alpha val="0"/>
-                            </a:srgbClr>
-                          </a:lnRef>
-                          <a:fillRef idx="1">
-                            <a:srgbClr val="E3E3E3"/>
-                          </a:fillRef>
-                          <a:effectRef idx="0">
-                            <a:scrgbClr r="0" g="0" b="0"/>
-                          </a:effectRef>
-                          <a:fontRef idx="none"/>
-                        </wps:style>
-                        <wps:bodyPr/>
-                      </wps:wsp>
-                      <wps:wsp>
-                        <wps:cNvPr id="8" name="Shape 3975"/>
-                        <wps:cNvSpPr/>
-                        <wps:spPr>
-                          <a:xfrm>
-                            <a:off x="0" y="17652"/>
-                            <a:ext cx="9144" cy="9144"/>
-                          </a:xfrm>
-                          <a:custGeom>
-                            <a:avLst/>
-                            <a:gdLst/>
-                            <a:ahLst/>
-                            <a:cxnLst/>
-                            <a:rect l="0" t="0" r="0" b="0"/>
-                            <a:pathLst>
-                              <a:path w="9144" h="9144">
-                                <a:moveTo>
-                                  <a:pt x="0" y="0"/>
-                                </a:moveTo>
-                                <a:lnTo>
-                                  <a:pt x="9144" y="0"/>
-                                </a:lnTo>
-                                <a:lnTo>
-                                  <a:pt x="9144" y="9144"/>
-                                </a:lnTo>
-                                <a:lnTo>
-                                  <a:pt x="0" y="9144"/>
-                                </a:lnTo>
-                                <a:lnTo>
-                                  <a:pt x="0" y="0"/>
-                                </a:lnTo>
-                              </a:path>
-                            </a:pathLst>
-                          </a:custGeom>
-                          <a:ln w="0" cap="flat">
-                            <a:miter lim="127000"/>
-                          </a:ln>
-                        </wps:spPr>
-                        <wps:style>
-                          <a:lnRef idx="0">
-                            <a:srgbClr val="000000">
-                              <a:alpha val="0"/>
-                            </a:srgbClr>
-                          </a:lnRef>
-                          <a:fillRef idx="1">
-                            <a:srgbClr val="E3E3E3"/>
-                          </a:fillRef>
-                          <a:effectRef idx="0">
-                            <a:scrgbClr r="0" g="0" b="0"/>
-                          </a:effectRef>
-                          <a:fontRef idx="none"/>
-                        </wps:style>
-                        <wps:bodyPr/>
-                      </wps:wsp>
-                      <wps:wsp>
-                        <wps:cNvPr id="9" name="Shape 3976"/>
-                        <wps:cNvSpPr/>
-                        <wps:spPr>
-                          <a:xfrm>
-                            <a:off x="3048" y="17652"/>
-                            <a:ext cx="6853174" cy="9144"/>
-                          </a:xfrm>
-                          <a:custGeom>
-                            <a:avLst/>
-                            <a:gdLst/>
-                            <a:ahLst/>
-                            <a:cxnLst/>
-                            <a:rect l="0" t="0" r="0" b="0"/>
-                            <a:pathLst>
-                              <a:path w="6853174" h="9144">
-                                <a:moveTo>
-                                  <a:pt x="0" y="0"/>
-                                </a:moveTo>
-                                <a:lnTo>
-                                  <a:pt x="6853174" y="0"/>
-                                </a:lnTo>
-                                <a:lnTo>
-                                  <a:pt x="6853174" y="9144"/>
-                                </a:lnTo>
-                                <a:lnTo>
-                                  <a:pt x="0" y="9144"/>
-                                </a:lnTo>
-                                <a:lnTo>
-                                  <a:pt x="0" y="0"/>
-                                </a:lnTo>
-                              </a:path>
-                            </a:pathLst>
-                          </a:custGeom>
-                          <a:ln w="0" cap="flat">
-                            <a:miter lim="127000"/>
-                          </a:ln>
-                        </wps:spPr>
-                        <wps:style>
-                          <a:lnRef idx="0">
-                            <a:srgbClr val="000000">
-                              <a:alpha val="0"/>
-                            </a:srgbClr>
-                          </a:lnRef>
-                          <a:fillRef idx="1">
-                            <a:srgbClr val="E3E3E3"/>
-                          </a:fillRef>
-                          <a:effectRef idx="0">
-                            <a:scrgbClr r="0" g="0" b="0"/>
-                          </a:effectRef>
-                          <a:fontRef idx="none"/>
-                        </wps:style>
-                        <wps:bodyPr/>
-                      </wps:wsp>
-                      <wps:wsp>
-                        <wps:cNvPr id="10" name="Shape 3977"/>
-                        <wps:cNvSpPr/>
-                        <wps:spPr>
-                          <a:xfrm>
-                            <a:off x="6856222" y="17652"/>
-                            <a:ext cx="9144" cy="9144"/>
-                          </a:xfrm>
-                          <a:custGeom>
-                            <a:avLst/>
-                            <a:gdLst/>
-                            <a:ahLst/>
-                            <a:cxnLst/>
-                            <a:rect l="0" t="0" r="0" b="0"/>
-                            <a:pathLst>
-                              <a:path w="9144" h="9144">
-                                <a:moveTo>
-                                  <a:pt x="0" y="0"/>
-                                </a:moveTo>
-                                <a:lnTo>
-                                  <a:pt x="9144" y="0"/>
-                                </a:lnTo>
-                                <a:lnTo>
-                                  <a:pt x="9144" y="9144"/>
-                                </a:lnTo>
-                                <a:lnTo>
-                                  <a:pt x="0" y="9144"/>
-                                </a:lnTo>
-                                <a:lnTo>
-                                  <a:pt x="0" y="0"/>
-                                </a:lnTo>
-                              </a:path>
-                            </a:pathLst>
-                          </a:custGeom>
-                          <a:ln w="0" cap="flat">
-                            <a:miter lim="127000"/>
-                          </a:ln>
-                        </wps:spPr>
-                        <wps:style>
-                          <a:lnRef idx="0">
-                            <a:srgbClr val="000000">
-                              <a:alpha val="0"/>
-                            </a:srgbClr>
-                          </a:lnRef>
-                          <a:fillRef idx="1">
-                            <a:srgbClr val="E3E3E3"/>
-                          </a:fillRef>
-                          <a:effectRef idx="0">
-                            <a:scrgbClr r="0" g="0" b="0"/>
-                          </a:effectRef>
-                          <a:fontRef idx="none"/>
-                        </wps:style>
-                        <wps:bodyPr/>
-                      </wps:wsp>
-                    </wpg:wgp>
-                  </a:graphicData>
-                </a:graphic>
-              </wp:inline>
-            </w:drawing>
-          </mc:Choice>
-          <mc:Fallback>
-            <w:pict>
-              <v:group w14:anchorId="4E53C30B" id="Group 1" o:spid="_x0000_s1026" style="width:540.1pt;height:1.65pt;mso-position-horizontal-relative:char;mso-position-vertical-relative:line" coordsize="68592,207" o:gfxdata="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">
-                <v:shape id="Shape 3969" o:spid="_x0000_s1027" style="position:absolute;width:68580;height:196;visibility:visible;mso-wrap-style:square;v-text-anchor:top" coordsize="6858000,19684" o:gfxdata="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" path="m,l6858000,r,19684l,19684,,e" fillcolor="#a0a0a0" stroked="f" strokeweight="0">
-                  <v:stroke miterlimit="83231f" joinstyle="miter"/>
-                  <v:path arrowok="t" textboxrect="0,0,6858000,19684"/>
-                </v:shape>
-                <v:shape id="Shape 3970" o:spid="_x0000_s1028" style="position:absolute;top:8;width:91;height:92;visibility:visible;mso-wrap-style:square;v-text-anchor:top" coordsize="9144,9144" o:gfxdata="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" path="m,l9144,r,9144l,9144,,e" fillcolor="#a0a0a0" stroked="f" strokeweight="0">
-                  <v:stroke miterlimit="83231f" joinstyle="miter"/>
-                  <v:path arrowok="t" textboxrect="0,0,9144,9144"/>
-                </v:shape>
-                <v:shape id="Shape 3971" o:spid="_x0000_s1029" style="position:absolute;left:30;top:8;width:68532;height:92;visibility:visible;mso-wrap-style:square;v-text-anchor:top" coordsize="6853174,9144" o:gfxdata="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" path="m,l6853174,r,9144l,9144,,e" fillcolor="#a0a0a0" stroked="f" strokeweight="0">
-                  <v:stroke miterlimit="83231f" joinstyle="miter"/>
-                  <v:path arrowok="t" textboxrect="0,0,6853174,9144"/>
-                </v:shape>
-                <v:shape id="Shape 3972" o:spid="_x0000_s1030" style="position:absolute;left:68562;top:8;width:91;height:92;visibility:visible;mso-wrap-style:square;v-text-anchor:top" coordsize="9144,9144" o:gfxdata="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" path="m,l9144,r,9144l,9144,,e" fillcolor="#a0a0a0" stroked="f" strokeweight="0">
-                  <v:stroke miterlimit="83231f" joinstyle="miter"/>
-                  <v:path arrowok="t" textboxrect="0,0,9144,9144"/>
-                </v:shape>
-                <v:shape id="Shape 3973" o:spid="_x0000_s1031" style="position:absolute;top:39;width:91;height:137;visibility:visible;mso-wrap-style:square;v-text-anchor:top" coordsize="9144,13715" o:gfxdata="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" path="m,l9144,r,13715l,13715,,e" fillcolor="#a0a0a0" stroked="f" strokeweight="0">
-                  <v:stroke miterlimit="83231f" joinstyle="miter"/>
-                  <v:path arrowok="t" textboxrect="0,0,9144,13715"/>
-                </v:shape>
-                <v:shape id="Shape 3974" o:spid="_x0000_s1032" style="position:absolute;left:68562;top:39;width:91;height:137;visibility:visible;mso-wrap-style:square;v-text-anchor:top" coordsize="9144,13715" o:gfxdata="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" path="m,l9144,r,13715l,13715,,e" fillcolor="#e3e3e3" stroked="f" strokeweight="0">
-                  <v:stroke miterlimit="83231f" joinstyle="miter"/>
-                  <v:path arrowok="t" textboxrect="0,0,9144,13715"/>
-                </v:shape>
-                <v:shape id="Shape 3975" o:spid="_x0000_s1033" style="position:absolute;top:176;width:91;height:91;visibility:visible;mso-wrap-style:square;v-text-anchor:top" coordsize="9144,9144" o:gfxdata="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" path="m,l9144,r,9144l,9144,,e" fillcolor="#e3e3e3" stroked="f" strokeweight="0">
-                  <v:stroke miterlimit="83231f" joinstyle="miter"/>
-                  <v:path arrowok="t" textboxrect="0,0,9144,9144"/>
-                </v:shape>
-                <v:shape id="Shape 3976" o:spid="_x0000_s1034" style="position:absolute;left:30;top:176;width:68532;height:91;visibility:visible;mso-wrap-style:square;v-text-anchor:top" coordsize="6853174,9144" o:gfxdata="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" path="m,l6853174,r,9144l,9144,,e" fillcolor="#e3e3e3" stroked="f" strokeweight="0">
-                  <v:stroke miterlimit="83231f" joinstyle="miter"/>
-                  <v:path arrowok="t" textboxrect="0,0,6853174,9144"/>
-                </v:shape>
-                <v:shape id="Shape 3977" o:spid="_x0000_s1035" style="position:absolute;left:68562;top:176;width:91;height:91;visibility:visible;mso-wrap-style:square;v-text-anchor:top" coordsize="9144,9144" o:gfxdata="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" path="m,l9144,r,9144l,9144,,e" fillcolor="#e3e3e3" stroked="f" strokeweight="0">
-                  <v:stroke miterlimit="83231f" joinstyle="miter"/>
-                  <v:path arrowok="t" textboxrect="0,0,9144,9144"/>
-                </v:shape>
-                <w10:anchorlock/>
-              </v:group>
-            </w:pict>
-          </mc:Fallback>
-        </mc:AlternateContent>
-      </w:r>
-      <w:proofErr w:type="spellStart"/>
-      <w:r>
-        <w:rPr>
-          <w:b/>
-        </w:rPr>
-        <w:t>Jenoptik</w:t>
-      </w:r>
-      <w:proofErr w:type="spellEnd"/>
-      <w:r>
-        <w:rPr>
-          <w:b/>
-        </w:rPr>
-        <w:t xml:space="preserve"> Inc. – Senior Project Manager </w:t>
-      </w:r>
-    </w:p>
-    <w:p>
-      <w:pPr>
-        <w:spacing w:after="33" w:line="259" w:lineRule="auto"/>
-        <w:ind w:left="-5"/>
-      </w:pPr>
-      <w:r>
-        <w:rPr>
-          <w:i/>
-        </w:rPr>
-        <w:t>October 2023 – September 2024 | Miami, FL</w:t>
-      </w:r>
-      <w:r>
-        <w:t xml:space="preserve"> </w:t>
-      </w:r>
-    </w:p>
-    <w:p>
-      <w:pPr>
-        <w:numPr>
-          <w:ilvl w:val="0"/>
-          <w:numId w:val="1"/>
-        </w:numPr>
-        <w:ind w:right="70" w:hanging="360"/>
-      </w:pPr>
-      <w:r>
-        <w:t>Directed large-scale deployment of</w:t>
-      </w:r>
-      <w:r>
-        <w:t xml:space="preserve"> </w:t>
-      </w:r>
-      <w:r>
-        <w:t>traffic safety enforcement system</w:t>
-      </w:r>
-      <w:r>
-        <w:t>s</w:t>
-      </w:r>
-      <w:r>
-        <w:t xml:space="preserve"> across</w:t>
-      </w:r>
-      <w:r>
-        <w:t xml:space="preserve"> 8 countries in</w:t>
-      </w:r>
-      <w:r>
-        <w:t xml:space="preserve"> North and Latin America</w:t>
-      </w:r>
-      <w:r>
-        <w:t xml:space="preserve"> managing multiple projects integrating hardware and software via Agile/SCRUM</w:t>
-      </w:r>
-    </w:p>
-    <w:p>
-      <w:pPr>
-        <w:numPr>
-          <w:ilvl w:val="0"/>
-          <w:numId w:val="1"/>
-        </w:numPr>
-        <w:ind w:right="70" w:hanging="360"/>
-      </w:pPr>
-      <w:r>
-        <w:t>Led a team of 7 (SW + HW engineers) through Agile</w:t>
-      </w:r>
-      <w:r>
-        <w:t xml:space="preserve"> sprint cycles and backlog grooming increasing throughput by 30%</w:t>
-      </w:r>
-      <w:r>
-        <w:t xml:space="preserve"> in Azure </w:t>
-      </w:r>
-      <w:proofErr w:type="spellStart"/>
-      <w:r>
-        <w:t>DevOPS</w:t>
-      </w:r>
-      <w:proofErr w:type="spellEnd"/>
-      <w:r>
-        <w:t xml:space="preserve"> environment</w:t>
+        <w:t xml:space="preserve">Led a team of 7 (SW + HW engineers) through Agile planning, backlog grooming, and sprint cycles. </w:t>
       </w:r>
     </w:p>
     <w:p>
@@ -4200,7 +2874,7 @@
         <w:ind w:right="70" w:hanging="360"/>
       </w:pPr>
       <w:r>
-        <w:t>Optimized backlog refinement and sprint estimation boosting team throughput by 40%</w:t>
+        <w:t xml:space="preserve">Boosted team throughput by 30% by optimizing backlog refinement and sprint estimation. </w:t>
       </w:r>
     </w:p>
     <w:p>
@@ -4209,11 +2883,19 @@
           <w:ilvl w:val="0"/>
           <w:numId w:val="1"/>
         </w:numPr>
-        <w:spacing w:after="24"/>
         <w:ind w:right="70" w:hanging="360"/>
       </w:pPr>
       <w:r>
-        <w:t>Managed end-to-end SDLC collaborating with executive leadership refining the release process for seamless deployment</w:t>
+        <w:t xml:space="preserve">Oversaw the entire SDLC, interfacing directly with executive leadership and refining processes for </w:t>
+      </w:r>
+    </w:p>
+    <w:p>
+      <w:pPr>
+        <w:spacing w:after="7"/>
+        <w:ind w:left="730" w:right="70"/>
+      </w:pPr>
+      <w:r>
+        <w:t xml:space="preserve">release governance. </w:t>
       </w:r>
     </w:p>
     <w:p>
@@ -4792,6 +3474,9 @@
       <w:pPr>
         <w:spacing w:after="69" w:line="259" w:lineRule="auto"/>
         <w:ind w:left="-5" w:right="2432"/>
+        <w:rPr>
+          <w:b/>
+        </w:rPr>
       </w:pPr>
       <w:r>
         <w:rPr>
@@ -4825,8 +3510,14 @@
         <w:rPr>
           <w:b/>
         </w:rPr>
-        <w:t xml:space="preserve"> Inc. – Senior Project Manager / System Architect </w:t>
-      </w:r>
+        <w:t xml:space="preserve"> Inc. – Project Manager / System Architect </w:t>
+      </w:r>
+    </w:p>
+    <w:p>
+      <w:pPr>
+        <w:spacing w:after="69" w:line="259" w:lineRule="auto"/>
+        <w:ind w:left="-5" w:right="2432"/>
+      </w:pPr>
       <w:r>
         <w:rPr>
           <w:i/>
@@ -4846,8 +3537,7 @@
         <w:ind w:right="70" w:hanging="360"/>
       </w:pPr>
       <w:r>
-        <w:lastRenderedPageBreak/>
-        <w:t>Led cross-functional teams (R&amp;D, QA, RA, manufacturing) to develop precision lab instrumentation (benchtop solid density analyzer, gas pycnometer) achieving consistent OTD</w:t>
+        <w:t xml:space="preserve">Managed cross-functional teams (R&amp;D, QA, RA, manufacturing) to develop precision lab instrumentation (benchtop solid density analyzer, gas pycnometer). </w:t>
       </w:r>
     </w:p>
     <w:p>
@@ -4860,10 +3550,13 @@
         <w:ind w:right="70" w:hanging="360"/>
       </w:pPr>
       <w:r>
-        <w:t xml:space="preserve">Delivered two diagnostic instruments from concept to market, managing $6M </w:t>
-      </w:r>
-      <w:r>
-        <w:t>project budgets and ensuring consistent on-budget performance</w:t>
+        <w:t xml:space="preserve">Delivered two new </w:t>
+      </w:r>
+      <w:r>
+        <w:t xml:space="preserve">chemistry analysis </w:t>
+      </w:r>
+      <w:r>
+        <w:t xml:space="preserve">instruments from concept to market, managing $6M in project budgets. </w:t>
       </w:r>
     </w:p>
     <w:p>
@@ -4875,7 +3568,7 @@
         <w:ind w:right="70" w:hanging="360"/>
       </w:pPr>
       <w:r>
-        <w:t>Orchestrated systems architecture and requirements management for hardware, embedded firmware, and software UI reducing development conflicts by 20%</w:t>
+        <w:t xml:space="preserve">Spearheaded systems architecture and requirements management across hardware, embedded firmware, and software UI. </w:t>
       </w:r>
     </w:p>
     <w:p>
@@ -4887,37 +3580,7 @@
         <w:ind w:right="70" w:hanging="360"/>
       </w:pPr>
       <w:r>
-        <w:t>Launched WBS development and risk mitigation workshops streamlining cross functional coordination and cutting project delays by 25%</w:t>
-      </w:r>
-    </w:p>
-    <w:p>
-      <w:pPr>
-        <w:numPr>
-          <w:ilvl w:val="0"/>
-          <w:numId w:val="1"/>
-        </w:numPr>
-        <w:ind w:right="70" w:hanging="360"/>
-      </w:pPr>
-      <w:r>
-        <w:t xml:space="preserve">Instruments achieved </w:t>
-      </w:r>
-      <w:r>
-        <w:rPr>
-          <w:rStyle w:val="Strong"/>
-        </w:rPr>
-        <w:t>93% customer satisfaction rating</w:t>
-      </w:r>
-      <w:r>
-        <w:t xml:space="preserve"> and contributed to </w:t>
-      </w:r>
-      <w:r>
-        <w:rPr>
-          <w:rStyle w:val="Strong"/>
-        </w:rPr>
-        <w:t>$4.2M revenue</w:t>
-      </w:r>
-      <w:r>
-        <w:t xml:space="preserve"> in first year post-launch</w:t>
+        <w:t xml:space="preserve">Initiated WBS development and risk mitigation workshops, streamlining team coordination and reducing delays. </w:t>
       </w:r>
     </w:p>
     <w:p>
@@ -5543,7 +4206,7 @@
         <w:ind w:right="70" w:hanging="360"/>
       </w:pPr>
       <w:r>
-        <w:t>Led 10+ regulated Phase Gate projects focused on CAPA, product reliability, and sustaining engineering</w:t>
+        <w:t xml:space="preserve">Led 10+ regulated Phase Gate projects focused on CAPA, product reliability, and sustaining engineering. </w:t>
       </w:r>
     </w:p>
     <w:p>
@@ -5556,7 +4219,7 @@
         <w:ind w:right="70" w:hanging="360"/>
       </w:pPr>
       <w:r>
-        <w:t>Applied Lean Six Sigma to reduce system failure rates by 15% across global IVD instrument lines</w:t>
+        <w:t xml:space="preserve">Applied Lean Six Sigma to reduce system failure rates by 15% across global IVD instrument lines. </w:t>
       </w:r>
     </w:p>
     <w:p>
@@ -5568,7 +4231,7 @@
         <w:ind w:right="70" w:hanging="360"/>
       </w:pPr>
       <w:r>
-        <w:t>Ensured cross-functional design integration (electrical, mechanical, firmware, software) for complex diagnostic systems</w:t>
+        <w:t xml:space="preserve">Ensured cross-functional design integration (electrical, mechanical, firmware, software) for complex diagnostic systems. </w:t>
       </w:r>
     </w:p>
     <w:p>
@@ -5580,13 +4243,8 @@
         <w:ind w:right="70" w:hanging="360"/>
       </w:pPr>
       <w:r>
-        <w:t>Acted as SME and lead systems engineer for urinalysis platforms, guiding end-to-end lifecycle improvements</w:t>
-      </w:r>
-    </w:p>
-    <w:p>
-      <w:pPr>
-        <w:ind w:left="345" w:right="70" w:firstLine="0"/>
-      </w:pPr>
+        <w:t xml:space="preserve">Acted as SME and lead systems engineer for urinalysis platforms, guiding end-to-end lifecycle improvements. </w:t>
+      </w:r>
     </w:p>
     <w:p>
       <w:pPr>
@@ -5627,21 +4285,7 @@
         <w:ind w:right="70" w:hanging="360"/>
       </w:pPr>
       <w:r>
-        <w:t>Created and executed field reliability analytics using Power BI, R, and Excel</w:t>
-      </w:r>
-      <w:r>
-        <w:t xml:space="preserve"> tracking 2,800+ instruments </w:t>
-      </w:r>
-      <w:proofErr w:type="gramStart"/>
-      <w:r>
-        <w:t>globally</w:t>
-      </w:r>
-      <w:r>
-        <w:t>—resulting</w:t>
-      </w:r>
-      <w:proofErr w:type="gramEnd"/>
-      <w:r>
-        <w:t xml:space="preserve"> in a 20% reduction in service costs</w:t>
+        <w:t xml:space="preserve">Created and executed field reliability analytics using Power BI, R, and Excel—resulting in a 20% reduction in service costs. </w:t>
       </w:r>
     </w:p>
     <w:p>
@@ -5653,7 +4297,8 @@
         <w:ind w:right="70" w:hanging="360"/>
       </w:pPr>
       <w:r>
-        <w:t>Led lifecycle management, field strategy development, and post-market surveillance for IVD instrumentation</w:t>
+        <w:lastRenderedPageBreak/>
+        <w:t xml:space="preserve">Drove lifecycle management, field strategy development, and post-market surveillance for IVD instrumentation. </w:t>
       </w:r>
     </w:p>
     <w:p>
@@ -5665,12 +4310,70 @@
         <w:ind w:right="70" w:hanging="360"/>
       </w:pPr>
       <w:r>
-        <w:t>Interfaced with service teams globally to improve hardware/software design feedback loops</w:t>
-      </w:r>
-    </w:p>
-    <w:p>
-      <w:pPr>
-        <w:ind w:left="345" w:right="70" w:firstLine="0"/>
+        <w:t xml:space="preserve">Interfaced with service teams globally to improve hardware/software design feedback loops. </w:t>
+      </w:r>
+    </w:p>
+    <w:p>
+      <w:pPr>
+        <w:spacing w:after="69" w:line="259" w:lineRule="auto"/>
+        <w:ind w:left="-5" w:right="5469"/>
+      </w:pPr>
+      <w:r>
+        <w:rPr>
+          <w:b/>
+        </w:rPr>
+        <w:t>Technical Support Engineer – Hematology</w:t>
+      </w:r>
+      <w:r>
+        <w:t xml:space="preserve"> </w:t>
+      </w:r>
+      <w:r>
+        <w:rPr>
+          <w:i/>
+        </w:rPr>
+        <w:t>November 2010 – November 2013</w:t>
+      </w:r>
+      <w:r>
+        <w:t xml:space="preserve"> </w:t>
+      </w:r>
+    </w:p>
+    <w:p>
+      <w:pPr>
+        <w:numPr>
+          <w:ilvl w:val="0"/>
+          <w:numId w:val="1"/>
+        </w:numPr>
+        <w:ind w:right="70" w:hanging="360"/>
+      </w:pPr>
+      <w:r>
+        <w:t xml:space="preserve">Provided global support for hematology instrumentation, improving LIS system integration and reliability documentation. </w:t>
+      </w:r>
+    </w:p>
+    <w:p>
+      <w:pPr>
+        <w:numPr>
+          <w:ilvl w:val="0"/>
+          <w:numId w:val="1"/>
+        </w:numPr>
+        <w:ind w:right="70" w:hanging="360"/>
+      </w:pPr>
+      <w:r>
+        <w:t xml:space="preserve">Authored technical manuals and enhanced field support tools for midline hematology platforms. </w:t>
+      </w:r>
+    </w:p>
+    <w:p>
+      <w:pPr>
+        <w:ind w:right="70"/>
+      </w:pPr>
+    </w:p>
+    <w:p>
+      <w:pPr>
+        <w:ind w:right="70"/>
+      </w:pPr>
+    </w:p>
+    <w:p>
+      <w:pPr>
+        <w:ind w:left="0" w:right="70" w:firstLine="0"/>
       </w:pPr>
     </w:p>
     <w:p>
@@ -6274,7 +4977,7 @@
     </w:p>
     <w:p>
       <w:pPr>
-        <w:ind w:left="0" w:right="70" w:firstLine="0"/>
+        <w:ind w:right="70"/>
       </w:pPr>
       <w:r>
         <w:t xml:space="preserve">Florida Atlantic University – 2021 </w:t>
@@ -6320,10 +5023,34 @@
     </w:p>
     <w:p>
       <w:pPr>
-        <w:ind w:right="70"/>
-      </w:pPr>
-      <w:r>
-        <w:t xml:space="preserve">Minor: Physics </w:t>
+        <w:ind w:left="30" w:right="70"/>
+        <w:rPr>
+          <w:sz w:val="22"/>
+          <w:szCs w:val="22"/>
+        </w:rPr>
+      </w:pPr>
+      <w:r>
+        <w:rPr>
+          <w:sz w:val="22"/>
+          <w:szCs w:val="22"/>
+        </w:rPr>
+        <w:t>Honors College Graduate</w:t>
+      </w:r>
+    </w:p>
+    <w:p>
+      <w:pPr>
+        <w:ind w:left="30" w:right="70"/>
+        <w:rPr>
+          <w:sz w:val="22"/>
+          <w:szCs w:val="22"/>
+        </w:rPr>
+      </w:pPr>
+      <w:r>
+        <w:rPr>
+          <w:sz w:val="22"/>
+          <w:szCs w:val="22"/>
+        </w:rPr>
+        <w:t xml:space="preserve">Minor: Theoretical Physics </w:t>
       </w:r>
     </w:p>
     <w:p>
@@ -6915,7 +5642,6 @@
         <w:rPr>
           <w:b/>
         </w:rPr>
-        <w:lastRenderedPageBreak/>
         <w:t xml:space="preserve">ADDITIONAL SKILLS &amp; LANGUAGES </w:t>
       </w:r>
     </w:p>
@@ -6934,31 +5660,7 @@
         <w:t>Languages:</w:t>
       </w:r>
       <w:r>
-        <w:t xml:space="preserve"> </w:t>
-      </w:r>
-      <w:r>
-        <w:rPr>
-          <w:b/>
-          <w:bCs/>
-        </w:rPr>
-        <w:t xml:space="preserve">Bilingual </w:t>
-      </w:r>
-      <w:r>
-        <w:rPr>
-          <w:b/>
-          <w:bCs/>
-        </w:rPr>
-        <w:t>in English and Spanish</w:t>
-      </w:r>
-      <w:r>
-        <w:t xml:space="preserve">, </w:t>
-      </w:r>
-      <w:r>
-        <w:rPr>
-          <w:b/>
-          <w:bCs/>
-        </w:rPr>
-        <w:t>professional fluency</w:t>
+        <w:t xml:space="preserve"> Fluent in English and Spanish </w:t>
       </w:r>
     </w:p>
     <w:p>
@@ -6976,46 +5678,7 @@
         <w:t>Tools:</w:t>
       </w:r>
       <w:r>
-        <w:t xml:space="preserve"> </w:t>
-      </w:r>
-      <w:r>
-        <w:t xml:space="preserve">Azure </w:t>
-      </w:r>
-      <w:proofErr w:type="spellStart"/>
-      <w:r>
-        <w:t>DevOPS</w:t>
-      </w:r>
-      <w:proofErr w:type="spellEnd"/>
-      <w:r>
-        <w:t xml:space="preserve">, MS Project, JIRA, Asana, Smartsheet, </w:t>
-      </w:r>
-      <w:proofErr w:type="spellStart"/>
-      <w:r>
-        <w:t>ClickUp</w:t>
-      </w:r>
-      <w:proofErr w:type="spellEnd"/>
-      <w:r>
-        <w:t xml:space="preserve">, Confluence, Excel, </w:t>
-      </w:r>
-      <w:r>
-        <w:rPr>
-          <w:rStyle w:val="Strong"/>
-        </w:rPr>
-        <w:t xml:space="preserve">Python (Pandas, </w:t>
-      </w:r>
-      <w:proofErr w:type="spellStart"/>
-      <w:r>
-        <w:rPr>
-          <w:rStyle w:val="Strong"/>
-        </w:rPr>
-        <w:t>Plotly</w:t>
-      </w:r>
-      <w:proofErr w:type="spellEnd"/>
-      <w:r>
-        <w:rPr>
-          <w:rStyle w:val="Strong"/>
-        </w:rPr>
-        <w:t>, Scikit-learn), Git/GitHub</w:t>
+        <w:t xml:space="preserve"> JIRA, MS Project, Confluence, SharePoint, Power BI, Excel, Oracle Visualization, R </w:t>
       </w:r>
     </w:p>
     <w:p>
@@ -7034,31 +5697,7 @@
         <w:t>Methodologies:</w:t>
       </w:r>
       <w:r>
-        <w:t xml:space="preserve"> </w:t>
-      </w:r>
-      <w:r>
-        <w:t xml:space="preserve">Expertise in </w:t>
-      </w:r>
-      <w:r>
-        <w:t>Agile</w:t>
-      </w:r>
-      <w:r>
-        <w:t>,</w:t>
-      </w:r>
-      <w:r>
-        <w:t xml:space="preserve"> </w:t>
-      </w:r>
-      <w:r>
-        <w:t>Waterfall, Lean</w:t>
-      </w:r>
-      <w:r>
-        <w:t xml:space="preserve"> &amp; </w:t>
-      </w:r>
-      <w:r>
-        <w:t>Six Sigma</w:t>
-      </w:r>
-      <w:r>
-        <w:t xml:space="preserve"> Methodologies</w:t>
+        <w:t xml:space="preserve"> Agile (Scrum, Kanban), Waterfall, Lean Six Sigma, Kaizen </w:t>
       </w:r>
     </w:p>
     <w:p>
@@ -7076,57 +5715,642 @@
         <w:t>Technical Strengths:</w:t>
       </w:r>
       <w:r>
-        <w:t xml:space="preserve"> Diagnostic system</w:t>
-      </w:r>
-      <w:r>
-        <w:t xml:space="preserve"> development in regulated development (IVD, FDA, ISO)</w:t>
-      </w:r>
-      <w:r>
-        <w:t xml:space="preserve">, </w:t>
-      </w:r>
-      <w:r>
-        <w:t>Cross-domain integration expertise</w:t>
-      </w:r>
-      <w:r>
-        <w:t xml:space="preserve"> </w:t>
-      </w:r>
-      <w:r>
-        <w:t>(firmware, hardware, software, UI)</w:t>
-      </w:r>
-      <w:r>
-        <w:t>.</w:t>
-      </w:r>
-      <w:r>
-        <w:t xml:space="preserve"> </w:t>
-      </w:r>
-      <w:r>
+        <w:t xml:space="preserve"> Diagnostic systems, firmware/hardware/software integration, regulated </w:t>
+      </w:r>
+    </w:p>
+    <w:p>
+      <w:pPr>
+        <w:spacing w:after="8"/>
+        <w:ind w:left="730" w:right="70"/>
+      </w:pPr>
+      <w:r>
+        <w:t xml:space="preserve">development (IVD, FDA, ISO) </w:t>
+      </w:r>
+    </w:p>
+    <w:p>
+      <w:pPr>
+        <w:spacing w:after="69" w:line="259" w:lineRule="auto"/>
+        <w:ind w:left="-5" w:right="2432"/>
         <w:rPr>
+          <w:b/>
+        </w:rPr>
+      </w:pPr>
+      <w:r>
+        <w:rPr>
+          <w:rFonts w:ascii="Calibri" w:eastAsia="Calibri" w:hAnsi="Calibri" w:cs="Calibri"/>
+          <w:noProof/>
+          <w:sz w:val="22"/>
+        </w:rPr>
+        <mc:AlternateContent>
+          <mc:Choice Requires="wpg">
+            <w:drawing>
+              <wp:inline distT="0" distB="0" distL="0" distR="0" wp14:anchorId="1D6EED4F" wp14:editId="4392BD40">
+                <wp:extent cx="6859270" cy="20320"/>
+                <wp:effectExtent l="0" t="0" r="0" b="0"/>
+                <wp:docPr id="11" name="Group 11"/>
+                <wp:cNvGraphicFramePr/>
+                <a:graphic xmlns:a="http://schemas.openxmlformats.org/drawingml/2006/main">
+                  <a:graphicData uri="http://schemas.microsoft.com/office/word/2010/wordprocessingGroup">
+                    <wpg:wgp>
+                      <wpg:cNvGrpSpPr/>
+                      <wpg:grpSpPr>
+                        <a:xfrm>
+                          <a:off x="0" y="0"/>
+                          <a:ext cx="6859270" cy="20320"/>
+                          <a:chOff x="0" y="0"/>
+                          <a:chExt cx="6859270" cy="20320"/>
+                        </a:xfrm>
+                      </wpg:grpSpPr>
+                      <wps:wsp>
+                        <wps:cNvPr id="12" name="Shape 4041"/>
+                        <wps:cNvSpPr/>
+                        <wps:spPr>
+                          <a:xfrm>
+                            <a:off x="0" y="0"/>
+                            <a:ext cx="6858000" cy="20320"/>
+                          </a:xfrm>
+                          <a:custGeom>
+                            <a:avLst/>
+                            <a:gdLst/>
+                            <a:ahLst/>
+                            <a:cxnLst/>
+                            <a:rect l="0" t="0" r="0" b="0"/>
+                            <a:pathLst>
+                              <a:path w="6858000" h="20320">
+                                <a:moveTo>
+                                  <a:pt x="0" y="0"/>
+                                </a:moveTo>
+                                <a:lnTo>
+                                  <a:pt x="6858000" y="0"/>
+                                </a:lnTo>
+                                <a:lnTo>
+                                  <a:pt x="6858000" y="20320"/>
+                                </a:lnTo>
+                                <a:lnTo>
+                                  <a:pt x="0" y="20320"/>
+                                </a:lnTo>
+                                <a:lnTo>
+                                  <a:pt x="0" y="0"/>
+                                </a:lnTo>
+                              </a:path>
+                            </a:pathLst>
+                          </a:custGeom>
+                          <a:ln w="0" cap="flat">
+                            <a:miter lim="127000"/>
+                          </a:ln>
+                        </wps:spPr>
+                        <wps:style>
+                          <a:lnRef idx="0">
+                            <a:srgbClr val="000000">
+                              <a:alpha val="0"/>
+                            </a:srgbClr>
+                          </a:lnRef>
+                          <a:fillRef idx="1">
+                            <a:srgbClr val="A0A0A0"/>
+                          </a:fillRef>
+                          <a:effectRef idx="0">
+                            <a:scrgbClr r="0" g="0" b="0"/>
+                          </a:effectRef>
+                          <a:fontRef idx="none"/>
+                        </wps:style>
+                        <wps:bodyPr/>
+                      </wps:wsp>
+                      <wps:wsp>
+                        <wps:cNvPr id="13" name="Shape 4042"/>
+                        <wps:cNvSpPr/>
+                        <wps:spPr>
+                          <a:xfrm>
+                            <a:off x="0" y="254"/>
+                            <a:ext cx="9144" cy="9144"/>
+                          </a:xfrm>
+                          <a:custGeom>
+                            <a:avLst/>
+                            <a:gdLst/>
+                            <a:ahLst/>
+                            <a:cxnLst/>
+                            <a:rect l="0" t="0" r="0" b="0"/>
+                            <a:pathLst>
+                              <a:path w="9144" h="9144">
+                                <a:moveTo>
+                                  <a:pt x="0" y="0"/>
+                                </a:moveTo>
+                                <a:lnTo>
+                                  <a:pt x="9144" y="0"/>
+                                </a:lnTo>
+                                <a:lnTo>
+                                  <a:pt x="9144" y="9144"/>
+                                </a:lnTo>
+                                <a:lnTo>
+                                  <a:pt x="0" y="9144"/>
+                                </a:lnTo>
+                                <a:lnTo>
+                                  <a:pt x="0" y="0"/>
+                                </a:lnTo>
+                              </a:path>
+                            </a:pathLst>
+                          </a:custGeom>
+                          <a:ln w="0" cap="flat">
+                            <a:miter lim="127000"/>
+                          </a:ln>
+                        </wps:spPr>
+                        <wps:style>
+                          <a:lnRef idx="0">
+                            <a:srgbClr val="000000">
+                              <a:alpha val="0"/>
+                            </a:srgbClr>
+                          </a:lnRef>
+                          <a:fillRef idx="1">
+                            <a:srgbClr val="A0A0A0"/>
+                          </a:fillRef>
+                          <a:effectRef idx="0">
+                            <a:scrgbClr r="0" g="0" b="0"/>
+                          </a:effectRef>
+                          <a:fontRef idx="none"/>
+                        </wps:style>
+                        <wps:bodyPr/>
+                      </wps:wsp>
+                      <wps:wsp>
+                        <wps:cNvPr id="14" name="Shape 4043"/>
+                        <wps:cNvSpPr/>
+                        <wps:spPr>
+                          <a:xfrm>
+                            <a:off x="3048" y="254"/>
+                            <a:ext cx="6853174" cy="9144"/>
+                          </a:xfrm>
+                          <a:custGeom>
+                            <a:avLst/>
+                            <a:gdLst/>
+                            <a:ahLst/>
+                            <a:cxnLst/>
+                            <a:rect l="0" t="0" r="0" b="0"/>
+                            <a:pathLst>
+                              <a:path w="6853174" h="9144">
+                                <a:moveTo>
+                                  <a:pt x="0" y="0"/>
+                                </a:moveTo>
+                                <a:lnTo>
+                                  <a:pt x="6853174" y="0"/>
+                                </a:lnTo>
+                                <a:lnTo>
+                                  <a:pt x="6853174" y="9144"/>
+                                </a:lnTo>
+                                <a:lnTo>
+                                  <a:pt x="0" y="9144"/>
+                                </a:lnTo>
+                                <a:lnTo>
+                                  <a:pt x="0" y="0"/>
+                                </a:lnTo>
+                              </a:path>
+                            </a:pathLst>
+                          </a:custGeom>
+                          <a:ln w="0" cap="flat">
+                            <a:miter lim="127000"/>
+                          </a:ln>
+                        </wps:spPr>
+                        <wps:style>
+                          <a:lnRef idx="0">
+                            <a:srgbClr val="000000">
+                              <a:alpha val="0"/>
+                            </a:srgbClr>
+                          </a:lnRef>
+                          <a:fillRef idx="1">
+                            <a:srgbClr val="A0A0A0"/>
+                          </a:fillRef>
+                          <a:effectRef idx="0">
+                            <a:scrgbClr r="0" g="0" b="0"/>
+                          </a:effectRef>
+                          <a:fontRef idx="none"/>
+                        </wps:style>
+                        <wps:bodyPr/>
+                      </wps:wsp>
+                      <wps:wsp>
+                        <wps:cNvPr id="15" name="Shape 4044"/>
+                        <wps:cNvSpPr/>
+                        <wps:spPr>
+                          <a:xfrm>
+                            <a:off x="6856222" y="254"/>
+                            <a:ext cx="9144" cy="9144"/>
+                          </a:xfrm>
+                          <a:custGeom>
+                            <a:avLst/>
+                            <a:gdLst/>
+                            <a:ahLst/>
+                            <a:cxnLst/>
+                            <a:rect l="0" t="0" r="0" b="0"/>
+                            <a:pathLst>
+                              <a:path w="9144" h="9144">
+                                <a:moveTo>
+                                  <a:pt x="0" y="0"/>
+                                </a:moveTo>
+                                <a:lnTo>
+                                  <a:pt x="9144" y="0"/>
+                                </a:lnTo>
+                                <a:lnTo>
+                                  <a:pt x="9144" y="9144"/>
+                                </a:lnTo>
+                                <a:lnTo>
+                                  <a:pt x="0" y="9144"/>
+                                </a:lnTo>
+                                <a:lnTo>
+                                  <a:pt x="0" y="0"/>
+                                </a:lnTo>
+                              </a:path>
+                            </a:pathLst>
+                          </a:custGeom>
+                          <a:ln w="0" cap="flat">
+                            <a:miter lim="127000"/>
+                          </a:ln>
+                        </wps:spPr>
+                        <wps:style>
+                          <a:lnRef idx="0">
+                            <a:srgbClr val="000000">
+                              <a:alpha val="0"/>
+                            </a:srgbClr>
+                          </a:lnRef>
+                          <a:fillRef idx="1">
+                            <a:srgbClr val="A0A0A0"/>
+                          </a:fillRef>
+                          <a:effectRef idx="0">
+                            <a:scrgbClr r="0" g="0" b="0"/>
+                          </a:effectRef>
+                          <a:fontRef idx="none"/>
+                        </wps:style>
+                        <wps:bodyPr/>
+                      </wps:wsp>
+                      <wps:wsp>
+                        <wps:cNvPr id="16" name="Shape 4045"/>
+                        <wps:cNvSpPr/>
+                        <wps:spPr>
+                          <a:xfrm>
+                            <a:off x="0" y="3301"/>
+                            <a:ext cx="9144" cy="13716"/>
+                          </a:xfrm>
+                          <a:custGeom>
+                            <a:avLst/>
+                            <a:gdLst/>
+                            <a:ahLst/>
+                            <a:cxnLst/>
+                            <a:rect l="0" t="0" r="0" b="0"/>
+                            <a:pathLst>
+                              <a:path w="9144" h="13716">
+                                <a:moveTo>
+                                  <a:pt x="0" y="0"/>
+                                </a:moveTo>
+                                <a:lnTo>
+                                  <a:pt x="9144" y="0"/>
+                                </a:lnTo>
+                                <a:lnTo>
+                                  <a:pt x="9144" y="13716"/>
+                                </a:lnTo>
+                                <a:lnTo>
+                                  <a:pt x="0" y="13716"/>
+                                </a:lnTo>
+                                <a:lnTo>
+                                  <a:pt x="0" y="0"/>
+                                </a:lnTo>
+                              </a:path>
+                            </a:pathLst>
+                          </a:custGeom>
+                          <a:ln w="0" cap="flat">
+                            <a:miter lim="127000"/>
+                          </a:ln>
+                        </wps:spPr>
+                        <wps:style>
+                          <a:lnRef idx="0">
+                            <a:srgbClr val="000000">
+                              <a:alpha val="0"/>
+                            </a:srgbClr>
+                          </a:lnRef>
+                          <a:fillRef idx="1">
+                            <a:srgbClr val="A0A0A0"/>
+                          </a:fillRef>
+                          <a:effectRef idx="0">
+                            <a:scrgbClr r="0" g="0" b="0"/>
+                          </a:effectRef>
+                          <a:fontRef idx="none"/>
+                        </wps:style>
+                        <wps:bodyPr/>
+                      </wps:wsp>
+                      <wps:wsp>
+                        <wps:cNvPr id="17" name="Shape 4046"/>
+                        <wps:cNvSpPr/>
+                        <wps:spPr>
+                          <a:xfrm>
+                            <a:off x="6856222" y="3301"/>
+                            <a:ext cx="9144" cy="13716"/>
+                          </a:xfrm>
+                          <a:custGeom>
+                            <a:avLst/>
+                            <a:gdLst/>
+                            <a:ahLst/>
+                            <a:cxnLst/>
+                            <a:rect l="0" t="0" r="0" b="0"/>
+                            <a:pathLst>
+                              <a:path w="9144" h="13716">
+                                <a:moveTo>
+                                  <a:pt x="0" y="0"/>
+                                </a:moveTo>
+                                <a:lnTo>
+                                  <a:pt x="9144" y="0"/>
+                                </a:lnTo>
+                                <a:lnTo>
+                                  <a:pt x="9144" y="13716"/>
+                                </a:lnTo>
+                                <a:lnTo>
+                                  <a:pt x="0" y="13716"/>
+                                </a:lnTo>
+                                <a:lnTo>
+                                  <a:pt x="0" y="0"/>
+                                </a:lnTo>
+                              </a:path>
+                            </a:pathLst>
+                          </a:custGeom>
+                          <a:ln w="0" cap="flat">
+                            <a:miter lim="127000"/>
+                          </a:ln>
+                        </wps:spPr>
+                        <wps:style>
+                          <a:lnRef idx="0">
+                            <a:srgbClr val="000000">
+                              <a:alpha val="0"/>
+                            </a:srgbClr>
+                          </a:lnRef>
+                          <a:fillRef idx="1">
+                            <a:srgbClr val="E3E3E3"/>
+                          </a:fillRef>
+                          <a:effectRef idx="0">
+                            <a:scrgbClr r="0" g="0" b="0"/>
+                          </a:effectRef>
+                          <a:fontRef idx="none"/>
+                        </wps:style>
+                        <wps:bodyPr/>
+                      </wps:wsp>
+                      <wps:wsp>
+                        <wps:cNvPr id="18" name="Shape 4047"/>
+                        <wps:cNvSpPr/>
+                        <wps:spPr>
+                          <a:xfrm>
+                            <a:off x="0" y="17018"/>
+                            <a:ext cx="9144" cy="9144"/>
+                          </a:xfrm>
+                          <a:custGeom>
+                            <a:avLst/>
+                            <a:gdLst/>
+                            <a:ahLst/>
+                            <a:cxnLst/>
+                            <a:rect l="0" t="0" r="0" b="0"/>
+                            <a:pathLst>
+                              <a:path w="9144" h="9144">
+                                <a:moveTo>
+                                  <a:pt x="0" y="0"/>
+                                </a:moveTo>
+                                <a:lnTo>
+                                  <a:pt x="9144" y="0"/>
+                                </a:lnTo>
+                                <a:lnTo>
+                                  <a:pt x="9144" y="9144"/>
+                                </a:lnTo>
+                                <a:lnTo>
+                                  <a:pt x="0" y="9144"/>
+                                </a:lnTo>
+                                <a:lnTo>
+                                  <a:pt x="0" y="0"/>
+                                </a:lnTo>
+                              </a:path>
+                            </a:pathLst>
+                          </a:custGeom>
+                          <a:ln w="0" cap="flat">
+                            <a:miter lim="127000"/>
+                          </a:ln>
+                        </wps:spPr>
+                        <wps:style>
+                          <a:lnRef idx="0">
+                            <a:srgbClr val="000000">
+                              <a:alpha val="0"/>
+                            </a:srgbClr>
+                          </a:lnRef>
+                          <a:fillRef idx="1">
+                            <a:srgbClr val="E3E3E3"/>
+                          </a:fillRef>
+                          <a:effectRef idx="0">
+                            <a:scrgbClr r="0" g="0" b="0"/>
+                          </a:effectRef>
+                          <a:fontRef idx="none"/>
+                        </wps:style>
+                        <wps:bodyPr/>
+                      </wps:wsp>
+                      <wps:wsp>
+                        <wps:cNvPr id="19" name="Shape 4048"/>
+                        <wps:cNvSpPr/>
+                        <wps:spPr>
+                          <a:xfrm>
+                            <a:off x="3048" y="17018"/>
+                            <a:ext cx="6853174" cy="9144"/>
+                          </a:xfrm>
+                          <a:custGeom>
+                            <a:avLst/>
+                            <a:gdLst/>
+                            <a:ahLst/>
+                            <a:cxnLst/>
+                            <a:rect l="0" t="0" r="0" b="0"/>
+                            <a:pathLst>
+                              <a:path w="6853174" h="9144">
+                                <a:moveTo>
+                                  <a:pt x="0" y="0"/>
+                                </a:moveTo>
+                                <a:lnTo>
+                                  <a:pt x="6853174" y="0"/>
+                                </a:lnTo>
+                                <a:lnTo>
+                                  <a:pt x="6853174" y="9144"/>
+                                </a:lnTo>
+                                <a:lnTo>
+                                  <a:pt x="0" y="9144"/>
+                                </a:lnTo>
+                                <a:lnTo>
+                                  <a:pt x="0" y="0"/>
+                                </a:lnTo>
+                              </a:path>
+                            </a:pathLst>
+                          </a:custGeom>
+                          <a:ln w="0" cap="flat">
+                            <a:miter lim="127000"/>
+                          </a:ln>
+                        </wps:spPr>
+                        <wps:style>
+                          <a:lnRef idx="0">
+                            <a:srgbClr val="000000">
+                              <a:alpha val="0"/>
+                            </a:srgbClr>
+                          </a:lnRef>
+                          <a:fillRef idx="1">
+                            <a:srgbClr val="E3E3E3"/>
+                          </a:fillRef>
+                          <a:effectRef idx="0">
+                            <a:scrgbClr r="0" g="0" b="0"/>
+                          </a:effectRef>
+                          <a:fontRef idx="none"/>
+                        </wps:style>
+                        <wps:bodyPr/>
+                      </wps:wsp>
+                      <wps:wsp>
+                        <wps:cNvPr id="20" name="Shape 4049"/>
+                        <wps:cNvSpPr/>
+                        <wps:spPr>
+                          <a:xfrm>
+                            <a:off x="6856222" y="17018"/>
+                            <a:ext cx="9144" cy="9144"/>
+                          </a:xfrm>
+                          <a:custGeom>
+                            <a:avLst/>
+                            <a:gdLst/>
+                            <a:ahLst/>
+                            <a:cxnLst/>
+                            <a:rect l="0" t="0" r="0" b="0"/>
+                            <a:pathLst>
+                              <a:path w="9144" h="9144">
+                                <a:moveTo>
+                                  <a:pt x="0" y="0"/>
+                                </a:moveTo>
+                                <a:lnTo>
+                                  <a:pt x="9144" y="0"/>
+                                </a:lnTo>
+                                <a:lnTo>
+                                  <a:pt x="9144" y="9144"/>
+                                </a:lnTo>
+                                <a:lnTo>
+                                  <a:pt x="0" y="9144"/>
+                                </a:lnTo>
+                                <a:lnTo>
+                                  <a:pt x="0" y="0"/>
+                                </a:lnTo>
+                              </a:path>
+                            </a:pathLst>
+                          </a:custGeom>
+                          <a:ln w="0" cap="flat">
+                            <a:miter lim="127000"/>
+                          </a:ln>
+                        </wps:spPr>
+                        <wps:style>
+                          <a:lnRef idx="0">
+                            <a:srgbClr val="000000">
+                              <a:alpha val="0"/>
+                            </a:srgbClr>
+                          </a:lnRef>
+                          <a:fillRef idx="1">
+                            <a:srgbClr val="E3E3E3"/>
+                          </a:fillRef>
+                          <a:effectRef idx="0">
+                            <a:scrgbClr r="0" g="0" b="0"/>
+                          </a:effectRef>
+                          <a:fontRef idx="none"/>
+                        </wps:style>
+                        <wps:bodyPr/>
+                      </wps:wsp>
+                    </wpg:wgp>
+                  </a:graphicData>
+                </a:graphic>
+              </wp:inline>
+            </w:drawing>
+          </mc:Choice>
+          <mc:Fallback>
+            <w:pict>
+              <v:group w14:anchorId="0A977500" id="Group 11" o:spid="_x0000_s1026" style="width:540.1pt;height:1.6pt;mso-position-horizontal-relative:char;mso-position-vertical-relative:line" coordsize="68592,203" o:gfxdata="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">
+                <v:shape id="Shape 4041" o:spid="_x0000_s1027" style="position:absolute;width:68580;height:203;visibility:visible;mso-wrap-style:square;v-text-anchor:top" coordsize="6858000,20320" o:gfxdata="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" path="m,l6858000,r,20320l,20320,,e" fillcolor="#a0a0a0" stroked="f" strokeweight="0">
+                  <v:stroke miterlimit="83231f" joinstyle="miter"/>
+                  <v:path arrowok="t" textboxrect="0,0,6858000,20320"/>
+                </v:shape>
+                <v:shape id="Shape 4042" o:spid="_x0000_s1028" style="position:absolute;top:2;width:91;height:91;visibility:visible;mso-wrap-style:square;v-text-anchor:top" coordsize="9144,9144" o:gfxdata="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" path="m,l9144,r,9144l,9144,,e" fillcolor="#a0a0a0" stroked="f" strokeweight="0">
+                  <v:stroke miterlimit="83231f" joinstyle="miter"/>
+                  <v:path arrowok="t" textboxrect="0,0,9144,9144"/>
+                </v:shape>
+                <v:shape id="Shape 4043" o:spid="_x0000_s1029" style="position:absolute;left:30;top:2;width:68532;height:91;visibility:visible;mso-wrap-style:square;v-text-anchor:top" coordsize="6853174,9144" o:gfxdata="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" path="m,l6853174,r,9144l,9144,,e" fillcolor="#a0a0a0" stroked="f" strokeweight="0">
+                  <v:stroke miterlimit="83231f" joinstyle="miter"/>
+                  <v:path arrowok="t" textboxrect="0,0,6853174,9144"/>
+                </v:shape>
+                <v:shape id="Shape 4044" o:spid="_x0000_s1030" style="position:absolute;left:68562;top:2;width:91;height:91;visibility:visible;mso-wrap-style:square;v-text-anchor:top" coordsize="9144,9144" o:gfxdata="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" path="m,l9144,r,9144l,9144,,e" fillcolor="#a0a0a0" stroked="f" strokeweight="0">
+                  <v:stroke miterlimit="83231f" joinstyle="miter"/>
+                  <v:path arrowok="t" textboxrect="0,0,9144,9144"/>
+                </v:shape>
+                <v:shape id="Shape 4045" o:spid="_x0000_s1031" style="position:absolute;top:33;width:91;height:137;visibility:visible;mso-wrap-style:square;v-text-anchor:top" coordsize="9144,13716" o:gfxdata="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" path="m,l9144,r,13716l,13716,,e" fillcolor="#a0a0a0" stroked="f" strokeweight="0">
+                  <v:stroke miterlimit="83231f" joinstyle="miter"/>
+                  <v:path arrowok="t" textboxrect="0,0,9144,13716"/>
+                </v:shape>
+                <v:shape id="Shape 4046" o:spid="_x0000_s1032" style="position:absolute;left:68562;top:33;width:91;height:137;visibility:visible;mso-wrap-style:square;v-text-anchor:top" coordsize="9144,13716" o:gfxdata="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" path="m,l9144,r,13716l,13716,,e" fillcolor="#e3e3e3" stroked="f" strokeweight="0">
+                  <v:stroke miterlimit="83231f" joinstyle="miter"/>
+                  <v:path arrowok="t" textboxrect="0,0,9144,13716"/>
+                </v:shape>
+                <v:shape id="Shape 4047" o:spid="_x0000_s1033" style="position:absolute;top:170;width:91;height:91;visibility:visible;mso-wrap-style:square;v-text-anchor:top" coordsize="9144,9144" o:gfxdata="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" path="m,l9144,r,9144l,9144,,e" fillcolor="#e3e3e3" stroked="f" strokeweight="0">
+                  <v:stroke miterlimit="83231f" joinstyle="miter"/>
+                  <v:path arrowok="t" textboxrect="0,0,9144,9144"/>
+                </v:shape>
+                <v:shape id="Shape 4048" o:spid="_x0000_s1034" style="position:absolute;left:30;top:170;width:68532;height:91;visibility:visible;mso-wrap-style:square;v-text-anchor:top" coordsize="6853174,9144" o:gfxdata="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" path="m,l6853174,r,9144l,9144,,e" fillcolor="#e3e3e3" stroked="f" strokeweight="0">
+                  <v:stroke miterlimit="83231f" joinstyle="miter"/>
+                  <v:path arrowok="t" textboxrect="0,0,6853174,9144"/>
+                </v:shape>
+                <v:shape id="Shape 4049" o:spid="_x0000_s1035" style="position:absolute;left:68562;top:170;width:91;height:91;visibility:visible;mso-wrap-style:square;v-text-anchor:top" coordsize="9144,9144" o:gfxdata="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" path="m,l9144,r,9144l,9144,,e" fillcolor="#e3e3e3" stroked="f" strokeweight="0">
+                  <v:stroke miterlimit="83231f" joinstyle="miter"/>
+                  <v:path arrowok="t" textboxrect="0,0,9144,9144"/>
+                </v:shape>
+                <w10:anchorlock/>
+              </v:group>
+            </w:pict>
+          </mc:Fallback>
+        </mc:AlternateContent>
+      </w:r>
+      <w:r>
+        <w:rPr>
+          <w:b/>
+        </w:rPr>
+        <w:t>PATENTS AND INNOVATIONS:</w:t>
+      </w:r>
+    </w:p>
+    <w:p>
+      <w:pPr>
+        <w:pStyle w:val="ListParagraph"/>
+        <w:numPr>
+          <w:ilvl w:val="0"/>
+          <w:numId w:val="2"/>
+        </w:numPr>
+        <w:spacing w:after="60"/>
+        <w:rPr>
+          <w:rFonts w:ascii="Garamond" w:hAnsi="Garamond"/>
+        </w:rPr>
+      </w:pPr>
+      <w:r>
+        <w:rPr>
+          <w:rFonts w:ascii="Garamond" w:hAnsi="Garamond"/>
           <w:b/>
           <w:bCs/>
         </w:rPr>
-        <w:t>Leveraging AI tools for requirements analysis, risk documentation, and automated reporting workflows</w:t>
+        <w:t xml:space="preserve">U.S. Patent Application No. 63/902,548 – </w:t>
       </w:r>
       <w:r>
         <w:rPr>
-          <w:b/>
-          <w:bCs/>
+          <w:rFonts w:ascii="Garamond" w:hAnsi="Garamond"/>
         </w:rPr>
-        <w:t>.</w:t>
-      </w:r>
-    </w:p>
-    <w:p>
-      <w:pPr>
-        <w:spacing w:after="69" w:line="259" w:lineRule="auto"/>
-        <w:ind w:left="0" w:right="2432" w:firstLine="0"/>
-        <w:rPr>
-          <w:b/>
-        </w:rPr>
-      </w:pPr>
+        <w:t>System and Method for Stochastic Risk Analysis in Project Management (Filed Oct 2025)</w:t>
+      </w:r>
+    </w:p>
+    <w:p>
+      <w:pPr>
+        <w:spacing w:after="8"/>
+        <w:ind w:left="730" w:right="70"/>
+      </w:pPr>
+    </w:p>
+    <w:p>
+      <w:pPr>
+        <w:spacing w:after="0" w:line="259" w:lineRule="auto"/>
+        <w:ind w:left="0" w:firstLine="0"/>
+      </w:pPr>
+      <w:r>
+        <w:t xml:space="preserve"> </w:t>
+      </w:r>
     </w:p>
     <w:sectPr>
-      <w:footerReference w:type="even" r:id="rId10"/>
-      <w:footerReference w:type="default" r:id="rId11"/>
-      <w:footerReference w:type="first" r:id="rId12"/>
+      <w:footerReference w:type="even" r:id="rId9"/>
+      <w:footerReference w:type="default" r:id="rId10"/>
+      <w:footerReference w:type="first" r:id="rId11"/>
       <w:pgSz w:w="12240" w:h="15840"/>
       <w:pgMar w:top="729" w:right="658" w:bottom="1417" w:left="720" w:header="720" w:footer="718" w:gutter="0"/>
       <w:cols w:space="720"/>
@@ -7544,165 +6768,70 @@
     </w:lvl>
   </w:abstractNum>
   <w:abstractNum w:abstractNumId="1" w15:restartNumberingAfterBreak="0">
-    <w:nsid w:val="2B4F2F19"/>
-    <w:multiLevelType w:val="multilevel"/>
-    <w:tmpl w:val="080023F6"/>
-    <w:lvl w:ilvl="0">
+    <w:nsid w:val="33E05AC2"/>
+    <w:multiLevelType w:val="hybridMultilevel"/>
+    <w:tmpl w:val="28F47004"/>
+    <w:lvl w:ilvl="0" w:tplc="C2827F26">
       <w:start w:val="1"/>
       <w:numFmt w:val="bullet"/>
-      <w:lvlText w:val=""/>
+      <w:lvlText w:val="•"/>
       <w:lvlJc w:val="left"/>
       <w:pPr>
-        <w:tabs>
-          <w:tab w:val="num" w:pos="720"/>
-        </w:tabs>
         <w:ind w:left="720" w:hanging="360"/>
       </w:pPr>
-      <w:rPr>
-        <w:rFonts w:ascii="Symbol" w:hAnsi="Symbol" w:hint="default"/>
-        <w:sz w:val="20"/>
-      </w:rPr>
     </w:lvl>
-    <w:lvl w:ilvl="1" w:tentative="1">
-      <w:start w:val="1"/>
-      <w:numFmt w:val="bullet"/>
-      <w:lvlText w:val="o"/>
+    <w:lvl w:ilvl="1" w:tplc="36D05986">
+      <w:numFmt w:val="decimal"/>
+      <w:lvlText w:val=""/>
       <w:lvlJc w:val="left"/>
-      <w:pPr>
-        <w:tabs>
-          <w:tab w:val="num" w:pos="1440"/>
-        </w:tabs>
-        <w:ind w:left="1440" w:hanging="360"/>
-      </w:pPr>
-      <w:rPr>
-        <w:rFonts w:ascii="Courier New" w:hAnsi="Courier New" w:hint="default"/>
-        <w:sz w:val="20"/>
-      </w:rPr>
     </w:lvl>
-    <w:lvl w:ilvl="2" w:tentative="1">
-      <w:start w:val="1"/>
-      <w:numFmt w:val="bullet"/>
-      <w:lvlText w:val=""/>
+    <w:lvl w:ilvl="2" w:tplc="E2BA8C66">
+      <w:numFmt w:val="decimal"/>
+      <w:lvlText w:val=""/>
       <w:lvlJc w:val="left"/>
-      <w:pPr>
-        <w:tabs>
-          <w:tab w:val="num" w:pos="2160"/>
-        </w:tabs>
-        <w:ind w:left="2160" w:hanging="360"/>
-      </w:pPr>
-      <w:rPr>
-        <w:rFonts w:ascii="Wingdings" w:hAnsi="Wingdings" w:hint="default"/>
-        <w:sz w:val="20"/>
-      </w:rPr>
     </w:lvl>
-    <w:lvl w:ilvl="3" w:tentative="1">
-      <w:start w:val="1"/>
-      <w:numFmt w:val="bullet"/>
-      <w:lvlText w:val=""/>
+    <w:lvl w:ilvl="3" w:tplc="89087A2A">
+      <w:numFmt w:val="decimal"/>
+      <w:lvlText w:val=""/>
       <w:lvlJc w:val="left"/>
-      <w:pPr>
-        <w:tabs>
-          <w:tab w:val="num" w:pos="2880"/>
-        </w:tabs>
-        <w:ind w:left="2880" w:hanging="360"/>
-      </w:pPr>
-      <w:rPr>
-        <w:rFonts w:ascii="Wingdings" w:hAnsi="Wingdings" w:hint="default"/>
-        <w:sz w:val="20"/>
-      </w:rPr>
     </w:lvl>
-    <w:lvl w:ilvl="4" w:tentative="1">
-      <w:start w:val="1"/>
-      <w:numFmt w:val="bullet"/>
-      <w:lvlText w:val=""/>
+    <w:lvl w:ilvl="4" w:tplc="01C8D3F4">
+      <w:numFmt w:val="decimal"/>
+      <w:lvlText w:val=""/>
       <w:lvlJc w:val="left"/>
-      <w:pPr>
-        <w:tabs>
-          <w:tab w:val="num" w:pos="3600"/>
-        </w:tabs>
-        <w:ind w:left="3600" w:hanging="360"/>
-      </w:pPr>
-      <w:rPr>
-        <w:rFonts w:ascii="Wingdings" w:hAnsi="Wingdings" w:hint="default"/>
-        <w:sz w:val="20"/>
-      </w:rPr>
     </w:lvl>
-    <w:lvl w:ilvl="5" w:tentative="1">
-      <w:start w:val="1"/>
-      <w:numFmt w:val="bullet"/>
-      <w:lvlText w:val=""/>
+    <w:lvl w:ilvl="5" w:tplc="EA5E9BDA">
+      <w:numFmt w:val="decimal"/>
+      <w:lvlText w:val=""/>
       <w:lvlJc w:val="left"/>
-      <w:pPr>
-        <w:tabs>
-          <w:tab w:val="num" w:pos="4320"/>
-        </w:tabs>
-        <w:ind w:left="4320" w:hanging="360"/>
-      </w:pPr>
-      <w:rPr>
-        <w:rFonts w:ascii="Wingdings" w:hAnsi="Wingdings" w:hint="default"/>
-        <w:sz w:val="20"/>
-      </w:rPr>
     </w:lvl>
-    <w:lvl w:ilvl="6" w:tentative="1">
-      <w:start w:val="1"/>
-      <w:numFmt w:val="bullet"/>
-      <w:lvlText w:val=""/>
+    <w:lvl w:ilvl="6" w:tplc="8380561E">
+      <w:numFmt w:val="decimal"/>
+      <w:lvlText w:val=""/>
       <w:lvlJc w:val="left"/>
-      <w:pPr>
-        <w:tabs>
-          <w:tab w:val="num" w:pos="5040"/>
-        </w:tabs>
-        <w:ind w:left="5040" w:hanging="360"/>
-      </w:pPr>
-      <w:rPr>
-        <w:rFonts w:ascii="Wingdings" w:hAnsi="Wingdings" w:hint="default"/>
-        <w:sz w:val="20"/>
-      </w:rPr>
     </w:lvl>
-    <w:lvl w:ilvl="7" w:tentative="1">
-      <w:start w:val="1"/>
-      <w:numFmt w:val="bullet"/>
-      <w:lvlText w:val=""/>
+    <w:lvl w:ilvl="7" w:tplc="3DEA9064">
+      <w:numFmt w:val="decimal"/>
+      <w:lvlText w:val=""/>
       <w:lvlJc w:val="left"/>
-      <w:pPr>
-        <w:tabs>
-          <w:tab w:val="num" w:pos="5760"/>
-        </w:tabs>
-        <w:ind w:left="5760" w:hanging="360"/>
-      </w:pPr>
-      <w:rPr>
-        <w:rFonts w:ascii="Wingdings" w:hAnsi="Wingdings" w:hint="default"/>
-        <w:sz w:val="20"/>
-      </w:rPr>
     </w:lvl>
-    <w:lvl w:ilvl="8" w:tentative="1">
-      <w:start w:val="1"/>
-      <w:numFmt w:val="bullet"/>
-      <w:lvlText w:val=""/>
+    <w:lvl w:ilvl="8" w:tplc="E780A7F0">
+      <w:numFmt w:val="decimal"/>
+      <w:lvlText w:val=""/>
       <w:lvlJc w:val="left"/>
-      <w:pPr>
-        <w:tabs>
-          <w:tab w:val="num" w:pos="6480"/>
-        </w:tabs>
-        <w:ind w:left="6480" w:hanging="360"/>
-      </w:pPr>
-      <w:rPr>
-        <w:rFonts w:ascii="Wingdings" w:hAnsi="Wingdings" w:hint="default"/>
-        <w:sz w:val="20"/>
-      </w:rPr>
     </w:lvl>
   </w:abstractNum>
   <w:abstractNum w:abstractNumId="2" w15:restartNumberingAfterBreak="0">
-    <w:nsid w:val="51340CAA"/>
+    <w:nsid w:val="4DEC1B4D"/>
     <w:multiLevelType w:val="hybridMultilevel"/>
-    <w:tmpl w:val="1C3C7D8A"/>
+    <w:tmpl w:val="FF982CB2"/>
     <w:lvl w:ilvl="0" w:tplc="04090001">
       <w:start w:val="1"/>
       <w:numFmt w:val="bullet"/>
       <w:lvlText w:val=""/>
       <w:lvlJc w:val="left"/>
       <w:pPr>
-        <w:ind w:left="1430" w:hanging="360"/>
+        <w:ind w:left="720" w:hanging="360"/>
       </w:pPr>
       <w:rPr>
         <w:rFonts w:ascii="Symbol" w:hAnsi="Symbol" w:hint="default"/>
@@ -7714,10 +6843,10 @@
       <w:lvlText w:val="o"/>
       <w:lvlJc w:val="left"/>
       <w:pPr>
-        <w:ind w:left="2150" w:hanging="360"/>
+        <w:ind w:left="1440" w:hanging="360"/>
       </w:pPr>
       <w:rPr>
-        <w:rFonts w:ascii="Courier New" w:hAnsi="Courier New" w:hint="default"/>
+        <w:rFonts w:ascii="Courier New" w:hAnsi="Courier New" w:cs="Courier New" w:hint="default"/>
       </w:rPr>
     </w:lvl>
     <w:lvl w:ilvl="2" w:tplc="04090005" w:tentative="1">
@@ -7726,7 +6855,7 @@
       <w:lvlText w:val=""/>
       <w:lvlJc w:val="left"/>
       <w:pPr>
-        <w:ind w:left="2870" w:hanging="360"/>
+        <w:ind w:left="2160" w:hanging="360"/>
       </w:pPr>
       <w:rPr>
         <w:rFonts w:ascii="Wingdings" w:hAnsi="Wingdings" w:hint="default"/>
@@ -7738,7 +6867,7 @@
       <w:lvlText w:val=""/>
       <w:lvlJc w:val="left"/>
       <w:pPr>
-        <w:ind w:left="3590" w:hanging="360"/>
+        <w:ind w:left="2880" w:hanging="360"/>
       </w:pPr>
       <w:rPr>
         <w:rFonts w:ascii="Symbol" w:hAnsi="Symbol" w:hint="default"/>
@@ -7750,10 +6879,10 @@
       <w:lvlText w:val="o"/>
       <w:lvlJc w:val="left"/>
       <w:pPr>
-        <w:ind w:left="4310" w:hanging="360"/>
+        <w:ind w:left="3600" w:hanging="360"/>
       </w:pPr>
       <w:rPr>
-        <w:rFonts w:ascii="Courier New" w:hAnsi="Courier New" w:hint="default"/>
+        <w:rFonts w:ascii="Courier New" w:hAnsi="Courier New" w:cs="Courier New" w:hint="default"/>
       </w:rPr>
     </w:lvl>
     <w:lvl w:ilvl="5" w:tplc="04090005" w:tentative="1">
@@ -7762,7 +6891,7 @@
       <w:lvlText w:val=""/>
       <w:lvlJc w:val="left"/>
       <w:pPr>
-        <w:ind w:left="5030" w:hanging="360"/>
+        <w:ind w:left="4320" w:hanging="360"/>
       </w:pPr>
       <w:rPr>
         <w:rFonts w:ascii="Wingdings" w:hAnsi="Wingdings" w:hint="default"/>
@@ -7774,7 +6903,7 @@
       <w:lvlText w:val=""/>
       <w:lvlJc w:val="left"/>
       <w:pPr>
-        <w:ind w:left="5750" w:hanging="360"/>
+        <w:ind w:left="5040" w:hanging="360"/>
       </w:pPr>
       <w:rPr>
         <w:rFonts w:ascii="Symbol" w:hAnsi="Symbol" w:hint="default"/>
@@ -7786,232 +6915,6 @@
       <w:lvlText w:val="o"/>
       <w:lvlJc w:val="left"/>
       <w:pPr>
-        <w:ind w:left="6470" w:hanging="360"/>
-      </w:pPr>
-      <w:rPr>
-        <w:rFonts w:ascii="Courier New" w:hAnsi="Courier New" w:hint="default"/>
-      </w:rPr>
-    </w:lvl>
-    <w:lvl w:ilvl="8" w:tplc="04090005" w:tentative="1">
-      <w:start w:val="1"/>
-      <w:numFmt w:val="bullet"/>
-      <w:lvlText w:val=""/>
-      <w:lvlJc w:val="left"/>
-      <w:pPr>
-        <w:ind w:left="7190" w:hanging="360"/>
-      </w:pPr>
-      <w:rPr>
-        <w:rFonts w:ascii="Wingdings" w:hAnsi="Wingdings" w:hint="default"/>
-      </w:rPr>
-    </w:lvl>
-  </w:abstractNum>
-  <w:abstractNum w:abstractNumId="3" w15:restartNumberingAfterBreak="0">
-    <w:nsid w:val="52B77EB0"/>
-    <w:multiLevelType w:val="hybridMultilevel"/>
-    <w:tmpl w:val="CE66DC62"/>
-    <w:lvl w:ilvl="0" w:tplc="04090001">
-      <w:start w:val="1"/>
-      <w:numFmt w:val="bullet"/>
-      <w:lvlText w:val=""/>
-      <w:lvlJc w:val="left"/>
-      <w:pPr>
-        <w:ind w:left="720" w:hanging="360"/>
-      </w:pPr>
-      <w:rPr>
-        <w:rFonts w:ascii="Symbol" w:hAnsi="Symbol" w:hint="default"/>
-      </w:rPr>
-    </w:lvl>
-    <w:lvl w:ilvl="1" w:tplc="04090003" w:tentative="1">
-      <w:start w:val="1"/>
-      <w:numFmt w:val="bullet"/>
-      <w:lvlText w:val="o"/>
-      <w:lvlJc w:val="left"/>
-      <w:pPr>
-        <w:ind w:left="1440" w:hanging="360"/>
-      </w:pPr>
-      <w:rPr>
-        <w:rFonts w:ascii="Courier New" w:hAnsi="Courier New" w:hint="default"/>
-      </w:rPr>
-    </w:lvl>
-    <w:lvl w:ilvl="2" w:tplc="04090005" w:tentative="1">
-      <w:start w:val="1"/>
-      <w:numFmt w:val="bullet"/>
-      <w:lvlText w:val=""/>
-      <w:lvlJc w:val="left"/>
-      <w:pPr>
-        <w:ind w:left="2160" w:hanging="360"/>
-      </w:pPr>
-      <w:rPr>
-        <w:rFonts w:ascii="Wingdings" w:hAnsi="Wingdings" w:hint="default"/>
-      </w:rPr>
-    </w:lvl>
-    <w:lvl w:ilvl="3" w:tplc="04090001" w:tentative="1">
-      <w:start w:val="1"/>
-      <w:numFmt w:val="bullet"/>
-      <w:lvlText w:val=""/>
-      <w:lvlJc w:val="left"/>
-      <w:pPr>
-        <w:ind w:left="2880" w:hanging="360"/>
-      </w:pPr>
-      <w:rPr>
-        <w:rFonts w:ascii="Symbol" w:hAnsi="Symbol" w:hint="default"/>
-      </w:rPr>
-    </w:lvl>
-    <w:lvl w:ilvl="4" w:tplc="04090003" w:tentative="1">
-      <w:start w:val="1"/>
-      <w:numFmt w:val="bullet"/>
-      <w:lvlText w:val="o"/>
-      <w:lvlJc w:val="left"/>
-      <w:pPr>
-        <w:ind w:left="3600" w:hanging="360"/>
-      </w:pPr>
-      <w:rPr>
-        <w:rFonts w:ascii="Courier New" w:hAnsi="Courier New" w:hint="default"/>
-      </w:rPr>
-    </w:lvl>
-    <w:lvl w:ilvl="5" w:tplc="04090005" w:tentative="1">
-      <w:start w:val="1"/>
-      <w:numFmt w:val="bullet"/>
-      <w:lvlText w:val=""/>
-      <w:lvlJc w:val="left"/>
-      <w:pPr>
-        <w:ind w:left="4320" w:hanging="360"/>
-      </w:pPr>
-      <w:rPr>
-        <w:rFonts w:ascii="Wingdings" w:hAnsi="Wingdings" w:hint="default"/>
-      </w:rPr>
-    </w:lvl>
-    <w:lvl w:ilvl="6" w:tplc="04090001" w:tentative="1">
-      <w:start w:val="1"/>
-      <w:numFmt w:val="bullet"/>
-      <w:lvlText w:val=""/>
-      <w:lvlJc w:val="left"/>
-      <w:pPr>
-        <w:ind w:left="5040" w:hanging="360"/>
-      </w:pPr>
-      <w:rPr>
-        <w:rFonts w:ascii="Symbol" w:hAnsi="Symbol" w:hint="default"/>
-      </w:rPr>
-    </w:lvl>
-    <w:lvl w:ilvl="7" w:tplc="04090003" w:tentative="1">
-      <w:start w:val="1"/>
-      <w:numFmt w:val="bullet"/>
-      <w:lvlText w:val="o"/>
-      <w:lvlJc w:val="left"/>
-      <w:pPr>
-        <w:ind w:left="5760" w:hanging="360"/>
-      </w:pPr>
-      <w:rPr>
-        <w:rFonts w:ascii="Courier New" w:hAnsi="Courier New" w:hint="default"/>
-      </w:rPr>
-    </w:lvl>
-    <w:lvl w:ilvl="8" w:tplc="04090005" w:tentative="1">
-      <w:start w:val="1"/>
-      <w:numFmt w:val="bullet"/>
-      <w:lvlText w:val=""/>
-      <w:lvlJc w:val="left"/>
-      <w:pPr>
-        <w:ind w:left="6480" w:hanging="360"/>
-      </w:pPr>
-      <w:rPr>
-        <w:rFonts w:ascii="Wingdings" w:hAnsi="Wingdings" w:hint="default"/>
-      </w:rPr>
-    </w:lvl>
-  </w:abstractNum>
-  <w:abstractNum w:abstractNumId="4" w15:restartNumberingAfterBreak="0">
-    <w:nsid w:val="7D9A516F"/>
-    <w:multiLevelType w:val="hybridMultilevel"/>
-    <w:tmpl w:val="C89466F2"/>
-    <w:lvl w:ilvl="0" w:tplc="04090001">
-      <w:start w:val="1"/>
-      <w:numFmt w:val="bullet"/>
-      <w:lvlText w:val=""/>
-      <w:lvlJc w:val="left"/>
-      <w:pPr>
-        <w:ind w:left="720" w:hanging="360"/>
-      </w:pPr>
-      <w:rPr>
-        <w:rFonts w:ascii="Symbol" w:hAnsi="Symbol" w:hint="default"/>
-      </w:rPr>
-    </w:lvl>
-    <w:lvl w:ilvl="1" w:tplc="04090003" w:tentative="1">
-      <w:start w:val="1"/>
-      <w:numFmt w:val="bullet"/>
-      <w:lvlText w:val="o"/>
-      <w:lvlJc w:val="left"/>
-      <w:pPr>
-        <w:ind w:left="1440" w:hanging="360"/>
-      </w:pPr>
-      <w:rPr>
-        <w:rFonts w:ascii="Courier New" w:hAnsi="Courier New" w:cs="Courier New" w:hint="default"/>
-      </w:rPr>
-    </w:lvl>
-    <w:lvl w:ilvl="2" w:tplc="04090005" w:tentative="1">
-      <w:start w:val="1"/>
-      <w:numFmt w:val="bullet"/>
-      <w:lvlText w:val=""/>
-      <w:lvlJc w:val="left"/>
-      <w:pPr>
-        <w:ind w:left="2160" w:hanging="360"/>
-      </w:pPr>
-      <w:rPr>
-        <w:rFonts w:ascii="Wingdings" w:hAnsi="Wingdings" w:hint="default"/>
-      </w:rPr>
-    </w:lvl>
-    <w:lvl w:ilvl="3" w:tplc="04090001" w:tentative="1">
-      <w:start w:val="1"/>
-      <w:numFmt w:val="bullet"/>
-      <w:lvlText w:val=""/>
-      <w:lvlJc w:val="left"/>
-      <w:pPr>
-        <w:ind w:left="2880" w:hanging="360"/>
-      </w:pPr>
-      <w:rPr>
-        <w:rFonts w:ascii="Symbol" w:hAnsi="Symbol" w:hint="default"/>
-      </w:rPr>
-    </w:lvl>
-    <w:lvl w:ilvl="4" w:tplc="04090003" w:tentative="1">
-      <w:start w:val="1"/>
-      <w:numFmt w:val="bullet"/>
-      <w:lvlText w:val="o"/>
-      <w:lvlJc w:val="left"/>
-      <w:pPr>
-        <w:ind w:left="3600" w:hanging="360"/>
-      </w:pPr>
-      <w:rPr>
-        <w:rFonts w:ascii="Courier New" w:hAnsi="Courier New" w:cs="Courier New" w:hint="default"/>
-      </w:rPr>
-    </w:lvl>
-    <w:lvl w:ilvl="5" w:tplc="04090005" w:tentative="1">
-      <w:start w:val="1"/>
-      <w:numFmt w:val="bullet"/>
-      <w:lvlText w:val=""/>
-      <w:lvlJc w:val="left"/>
-      <w:pPr>
-        <w:ind w:left="4320" w:hanging="360"/>
-      </w:pPr>
-      <w:rPr>
-        <w:rFonts w:ascii="Wingdings" w:hAnsi="Wingdings" w:hint="default"/>
-      </w:rPr>
-    </w:lvl>
-    <w:lvl w:ilvl="6" w:tplc="04090001" w:tentative="1">
-      <w:start w:val="1"/>
-      <w:numFmt w:val="bullet"/>
-      <w:lvlText w:val=""/>
-      <w:lvlJc w:val="left"/>
-      <w:pPr>
-        <w:ind w:left="5040" w:hanging="360"/>
-      </w:pPr>
-      <w:rPr>
-        <w:rFonts w:ascii="Symbol" w:hAnsi="Symbol" w:hint="default"/>
-      </w:rPr>
-    </w:lvl>
-    <w:lvl w:ilvl="7" w:tplc="04090003" w:tentative="1">
-      <w:start w:val="1"/>
-      <w:numFmt w:val="bullet"/>
-      <w:lvlText w:val="o"/>
-      <w:lvlJc w:val="left"/>
-      <w:pPr>
         <w:ind w:left="5760" w:hanging="360"/>
       </w:pPr>
       <w:rPr>
@@ -8034,17 +6937,14 @@
   <w:num w:numId="1" w16cid:durableId="1168448812">
     <w:abstractNumId w:val="0"/>
   </w:num>
-  <w:num w:numId="2" w16cid:durableId="1523204832">
-    <w:abstractNumId w:val="3"/>
-  </w:num>
-  <w:num w:numId="3" w16cid:durableId="1353802493">
+  <w:num w:numId="2" w16cid:durableId="2033454686">
     <w:abstractNumId w:val="2"/>
   </w:num>
-  <w:num w:numId="4" w16cid:durableId="797340028">
+  <w:num w:numId="3" w16cid:durableId="1152864569">
     <w:abstractNumId w:val="1"/>
-  </w:num>
-  <w:num w:numId="5" w16cid:durableId="1427767869">
-    <w:abstractNumId w:val="4"/>
+    <w:lvlOverride w:ilvl="0">
+      <w:startOverride w:val="1"/>
+    </w:lvlOverride>
   </w:num>
 </w:numbering>
 </file>
@@ -8242,7 +7142,7 @@
     <w:lsdException w:name="Medium Shading 2 Accent 1" w:uiPriority="64"/>
     <w:lsdException w:name="Medium List 1 Accent 1" w:uiPriority="65"/>
     <w:lsdException w:name="Revision" w:semiHidden="1"/>
-    <w:lsdException w:name="List Paragraph" w:uiPriority="34" w:qFormat="1"/>
+    <w:lsdException w:name="List Paragraph" w:uiPriority="0" w:qFormat="1"/>
     <w:lsdException w:name="Quote" w:uiPriority="29" w:qFormat="1"/>
     <w:lsdException w:name="Intense Quote" w:uiPriority="30" w:qFormat="1"/>
     <w:lsdException w:name="Medium List 2 Accent 1" w:uiPriority="66"/>
@@ -8453,6 +7353,24 @@
       <w:lang w:bidi="en-US"/>
     </w:rPr>
   </w:style>
+  <w:style w:type="paragraph" w:styleId="Heading2">
+    <w:name w:val="heading 2"/>
+    <w:link w:val="Heading2Char"/>
+    <w:uiPriority w:val="9"/>
+    <w:unhideWhenUsed/>
+    <w:qFormat/>
+    <w:rsid w:val="00DB4855"/>
+    <w:pPr>
+      <w:spacing w:before="180" w:after="100"/>
+      <w:outlineLvl w:val="1"/>
+    </w:pPr>
+    <w:rPr>
+      <w:rFonts w:ascii="Arial" w:eastAsia="Arial" w:hAnsi="Arial" w:cs="Arial"/>
+      <w:b/>
+      <w:bCs/>
+      <w:color w:val="34495E"/>
+    </w:rPr>
+  </w:style>
   <w:style w:type="character" w:default="1" w:styleId="DefaultParagraphFont">
     <w:name w:val="Default Paragraph Font"/>
     <w:uiPriority w:val="1"/>
@@ -8480,50 +7398,15 @@
     <w:semiHidden/>
     <w:unhideWhenUsed/>
   </w:style>
-  <w:style w:type="paragraph" w:styleId="Revision">
-    <w:name w:val="Revision"/>
-    <w:hidden/>
-    <w:uiPriority w:val="99"/>
-    <w:semiHidden/>
-    <w:rsid w:val="00955525"/>
-    <w:rPr>
-      <w:rFonts w:ascii="Times New Roman" w:eastAsia="Times New Roman" w:hAnsi="Times New Roman" w:cs="Times New Roman"/>
-      <w:color w:val="000000"/>
-      <w:lang w:bidi="en-US"/>
-    </w:rPr>
-  </w:style>
-  <w:style w:type="paragraph" w:styleId="ListParagraph">
-    <w:name w:val="List Paragraph"/>
-    <w:basedOn w:val="Normal"/>
-    <w:uiPriority w:val="34"/>
-    <w:qFormat/>
-    <w:rsid w:val="00955525"/>
-    <w:pPr>
-      <w:ind w:left="720"/>
-      <w:contextualSpacing/>
-    </w:pPr>
-  </w:style>
   <w:style w:type="character" w:styleId="Hyperlink">
     <w:name w:val="Hyperlink"/>
     <w:basedOn w:val="DefaultParagraphFont"/>
     <w:uiPriority w:val="99"/>
     <w:unhideWhenUsed/>
-    <w:rsid w:val="00945AF9"/>
+    <w:rsid w:val="00DB4855"/>
     <w:rPr>
       <w:color w:val="0563C1" w:themeColor="hyperlink"/>
       <w:u w:val="single"/>
-    </w:rPr>
-  </w:style>
-  <w:style w:type="character" w:styleId="UnresolvedMention">
-    <w:name w:val="Unresolved Mention"/>
-    <w:basedOn w:val="DefaultParagraphFont"/>
-    <w:uiPriority w:val="99"/>
-    <w:semiHidden/>
-    <w:unhideWhenUsed/>
-    <w:rsid w:val="00945AF9"/>
-    <w:rPr>
-      <w:color w:val="605E5C"/>
-      <w:shd w:val="clear" w:color="auto" w:fill="E1DFDD"/>
     </w:rPr>
   </w:style>
   <w:style w:type="character" w:styleId="Strong">
@@ -8531,46 +7414,33 @@
     <w:basedOn w:val="DefaultParagraphFont"/>
     <w:uiPriority w:val="22"/>
     <w:qFormat/>
-    <w:rsid w:val="009E43C0"/>
+    <w:rsid w:val="00DB4855"/>
     <w:rPr>
       <w:b/>
       <w:bCs/>
     </w:rPr>
   </w:style>
-  <w:style w:type="character" w:styleId="FollowedHyperlink">
-    <w:name w:val="FollowedHyperlink"/>
+  <w:style w:type="paragraph" w:styleId="ListParagraph">
+    <w:name w:val="List Paragraph"/>
+    <w:basedOn w:val="Normal"/>
+    <w:qFormat/>
+    <w:rsid w:val="00DB4855"/>
+    <w:pPr>
+      <w:ind w:left="720"/>
+      <w:contextualSpacing/>
+    </w:pPr>
+  </w:style>
+  <w:style w:type="character" w:customStyle="1" w:styleId="Heading2Char">
+    <w:name w:val="Heading 2 Char"/>
     <w:basedOn w:val="DefaultParagraphFont"/>
-    <w:uiPriority w:val="99"/>
-    <w:semiHidden/>
-    <w:unhideWhenUsed/>
-    <w:rsid w:val="00FE6831"/>
+    <w:link w:val="Heading2"/>
+    <w:uiPriority w:val="9"/>
+    <w:rsid w:val="00DB4855"/>
     <w:rPr>
-      <w:color w:val="954F72" w:themeColor="followedHyperlink"/>
-      <w:u w:val="single"/>
-    </w:rPr>
-  </w:style>
-  <w:style w:type="paragraph" w:customStyle="1" w:styleId="whitespace-normal">
-    <w:name w:val="whitespace-normal"/>
-    <w:basedOn w:val="Normal"/>
-    <w:rsid w:val="00FE6831"/>
-    <w:pPr>
-      <w:spacing w:before="100" w:beforeAutospacing="1" w:after="100" w:afterAutospacing="1" w:line="240" w:lineRule="auto"/>
-      <w:ind w:left="0" w:firstLine="0"/>
-    </w:pPr>
-    <w:rPr>
-      <w:color w:val="auto"/>
-      <w:lang w:bidi="ar-SA"/>
-    </w:rPr>
-  </w:style>
-  <w:style w:type="character" w:styleId="Emphasis">
-    <w:name w:val="Emphasis"/>
-    <w:basedOn w:val="DefaultParagraphFont"/>
-    <w:uiPriority w:val="20"/>
-    <w:qFormat/>
-    <w:rsid w:val="00FE6831"/>
-    <w:rPr>
-      <w:i/>
-      <w:iCs/>
+      <w:rFonts w:ascii="Arial" w:eastAsia="Arial" w:hAnsi="Arial" w:cs="Arial"/>
+      <w:b/>
+      <w:bCs/>
+      <w:color w:val="34495E"/>
     </w:rPr>
   </w:style>
 </w:styles>
@@ -8869,16 +7739,4 @@
     </a:ext>
   </a:extLst>
 </a:theme>
-</file>
-
-<file path=customXml/item1.xml><?xml version="1.0" encoding="utf-8"?>
-<b:Sources xmlns:b="http://schemas.openxmlformats.org/officeDocument/2006/bibliography" xmlns="http://schemas.openxmlformats.org/officeDocument/2006/bibliography" SelectedStyle="/APASixthEditionOfficeOnline.xsl" StyleName="APA" Version="6"/>
-</file>
-
-<file path=customXml/itemProps1.xml><?xml version="1.0" encoding="utf-8"?>
-<ds:datastoreItem xmlns:ds="http://schemas.openxmlformats.org/officeDocument/2006/customXml" ds:itemID="{15564189-6B40-5E4A-A31B-745A6401A247}">
-  <ds:schemaRefs>
-    <ds:schemaRef ds:uri="http://schemas.openxmlformats.org/officeDocument/2006/bibliography"/>
-  </ds:schemaRefs>
-</ds:datastoreItem>
 </file>
</xml_diff>

<commit_message>
Updates to files for spacing discrepancy.
</commit_message>
<xml_diff>
--- a/J.Matteo_resume_2025.docx
+++ b/J.Matteo_resume_2025.docx
@@ -4360,21 +4360,6 @@
       <w:r>
         <w:t xml:space="preserve">Authored technical manuals and enhanced field support tools for midline hematology platforms. </w:t>
       </w:r>
-    </w:p>
-    <w:p>
-      <w:pPr>
-        <w:ind w:right="70"/>
-      </w:pPr>
-    </w:p>
-    <w:p>
-      <w:pPr>
-        <w:ind w:right="70"/>
-      </w:pPr>
-    </w:p>
-    <w:p>
-      <w:pPr>
-        <w:ind w:left="0" w:right="70" w:firstLine="0"/>
-      </w:pPr>
     </w:p>
     <w:p>
       <w:pPr>

</xml_diff>

<commit_message>
Update to Resume Files
Add impact for Patent App.
</commit_message>
<xml_diff>
--- a/J.Matteo_resume_2025.docx
+++ b/J.Matteo_resume_2025.docx
@@ -1,6 +1,6 @@
 
 <file path=word/document.xml><?xml version="1.0" encoding="utf-8"?>
-<w:document xmlns:wpc="http://schemas.microsoft.com/office/word/2010/wordprocessingCanvas" xmlns:cx="http://schemas.microsoft.com/office/drawing/2014/chartex" xmlns:cx1="http://schemas.microsoft.com/office/drawing/2015/9/8/chartex" xmlns:cx2="http://schemas.microsoft.com/office/drawing/2015/10/21/chartex" xmlns:cx3="http://schemas.microsoft.com/office/drawing/2016/5/9/chartex" xmlns:cx4="http://schemas.microsoft.com/office/drawing/2016/5/10/chartex" xmlns:cx5="http://schemas.microsoft.com/office/drawing/2016/5/11/chartex" xmlns:cx6="http://schemas.microsoft.com/office/drawing/2016/5/12/chartex" xmlns:cx7="http://schemas.microsoft.com/office/drawing/2016/5/13/chartex" xmlns:cx8="http://schemas.microsoft.com/office/drawing/2016/5/14/chartex" xmlns:mc="http://schemas.openxmlformats.org/markup-compatibility/2006" xmlns:aink="http://schemas.microsoft.com/office/drawing/2016/ink" xmlns:am3d="http://schemas.microsoft.com/office/drawing/2017/model3d" xmlns:o="urn:schemas-microsoft-com:office:office" xmlns:oel="http://schemas.microsoft.com/office/2019/extlst" xmlns:r="http://schemas.openxmlformats.org/officeDocument/2006/relationships" xmlns:m="http://schemas.openxmlformats.org/officeDocument/2006/math" xmlns:v="urn:schemas-microsoft-com:vml" xmlns:wp14="http://schemas.microsoft.com/office/word/2010/wordprocessingDrawing" xmlns:wp="http://schemas.openxmlformats.org/drawingml/2006/wordprocessingDrawing" xmlns:w10="urn:schemas-microsoft-com:office:word" xmlns:w="http://schemas.openxmlformats.org/wordprocessingml/2006/main" xmlns:w14="http://schemas.microsoft.com/office/word/2010/wordml" xmlns:w15="http://schemas.microsoft.com/office/word/2012/wordml" xmlns:w16cex="http://schemas.microsoft.com/office/word/2018/wordml/cex" xmlns:w16cid="http://schemas.microsoft.com/office/word/2016/wordml/cid" xmlns:w16="http://schemas.microsoft.com/office/word/2018/wordml" xmlns:w16sdtdh="http://schemas.microsoft.com/office/word/2020/wordml/sdtdatahash" xmlns:w16se="http://schemas.microsoft.com/office/word/2015/wordml/symex" xmlns:wpg="http://schemas.microsoft.com/office/word/2010/wordprocessingGroup" xmlns:wpi="http://schemas.microsoft.com/office/word/2010/wordprocessingInk" xmlns:wne="http://schemas.microsoft.com/office/word/2006/wordml" xmlns:wps="http://schemas.microsoft.com/office/word/2010/wordprocessingShape" mc:Ignorable="w14 w15 w16se w16cid w16 w16cex w16sdtdh wp14">
+<w:document xmlns:wpc="http://schemas.microsoft.com/office/word/2010/wordprocessingCanvas" xmlns:cx="http://schemas.microsoft.com/office/drawing/2014/chartex" xmlns:cx1="http://schemas.microsoft.com/office/drawing/2015/9/8/chartex" xmlns:cx2="http://schemas.microsoft.com/office/drawing/2015/10/21/chartex" xmlns:cx3="http://schemas.microsoft.com/office/drawing/2016/5/9/chartex" xmlns:cx4="http://schemas.microsoft.com/office/drawing/2016/5/10/chartex" xmlns:cx5="http://schemas.microsoft.com/office/drawing/2016/5/11/chartex" xmlns:cx6="http://schemas.microsoft.com/office/drawing/2016/5/12/chartex" xmlns:cx7="http://schemas.microsoft.com/office/drawing/2016/5/13/chartex" xmlns:cx8="http://schemas.microsoft.com/office/drawing/2016/5/14/chartex" xmlns:mc="http://schemas.openxmlformats.org/markup-compatibility/2006" xmlns:aink="http://schemas.microsoft.com/office/drawing/2016/ink" xmlns:am3d="http://schemas.microsoft.com/office/drawing/2017/model3d" xmlns:o="urn:schemas-microsoft-com:office:office" xmlns:oel="http://schemas.microsoft.com/office/2019/extlst" xmlns:r="http://schemas.openxmlformats.org/officeDocument/2006/relationships" xmlns:m="http://schemas.openxmlformats.org/officeDocument/2006/math" xmlns:v="urn:schemas-microsoft-com:vml" xmlns:wp14="http://schemas.microsoft.com/office/word/2010/wordprocessingDrawing" xmlns:wp="http://schemas.openxmlformats.org/drawingml/2006/wordprocessingDrawing" xmlns:w10="urn:schemas-microsoft-com:office:word" xmlns:w="http://schemas.openxmlformats.org/wordprocessingml/2006/main" xmlns:w14="http://schemas.microsoft.com/office/word/2010/wordml" xmlns:w15="http://schemas.microsoft.com/office/word/2012/wordml" xmlns:w16cex="http://schemas.microsoft.com/office/word/2018/wordml/cex" xmlns:w16cid="http://schemas.microsoft.com/office/word/2016/wordml/cid" xmlns:w16="http://schemas.microsoft.com/office/word/2018/wordml" xmlns:w16du="http://schemas.microsoft.com/office/word/2023/wordml/word16du" xmlns:w16sdtdh="http://schemas.microsoft.com/office/word/2020/wordml/sdtdatahash" xmlns:w16sdtfl="http://schemas.microsoft.com/office/word/2024/wordml/sdtformatlock" xmlns:w16se="http://schemas.microsoft.com/office/word/2015/wordml/symex" xmlns:wpg="http://schemas.microsoft.com/office/word/2010/wordprocessingGroup" xmlns:wpi="http://schemas.microsoft.com/office/word/2010/wordprocessingInk" xmlns:wne="http://schemas.microsoft.com/office/word/2006/wordml" xmlns:wps="http://schemas.microsoft.com/office/word/2010/wordprocessingShape" mc:Ignorable="w14 w15 w16se w16cid w16 w16cex w16sdtdh w16sdtfl w16du wp14">
   <w:body>
     <w:p>
       <w:pPr>
@@ -733,8 +733,19 @@
         <w:t>for</w:t>
       </w:r>
       <w:r>
-        <w:t xml:space="preserve"> relocation or local opportunities for high-impact roles in engineering project leadership.</w:t>
-      </w:r>
+        <w:t xml:space="preserve"> relocation or local opportunities for roles in engineering project leadership.</w:t>
+      </w:r>
+      <w:r>
+        <w:t xml:space="preserve"> </w:t>
+      </w:r>
+      <w:r>
+        <w:t>Pioneered patent-pending stochastic risk engine (US 63/902,548) that quantifies handover drift and multi-site failure modes—proven to cut deployment delays 35% in real-world pipelines.</w:t>
+      </w:r>
+    </w:p>
+    <w:p>
+      <w:pPr>
+        <w:ind w:left="0" w:firstLine="0"/>
+      </w:pPr>
     </w:p>
     <w:p>
       <w:pPr>
@@ -2051,7 +2062,13 @@
         <w:t>Project Management Professional (PMP)</w:t>
       </w:r>
       <w:r>
-        <w:t xml:space="preserve"> – PMI | Cert. #3842655 | Obtained: 05/2024 </w:t>
+        <w:t xml:space="preserve"> – PMI | Cert. #3842655 | </w:t>
+      </w:r>
+      <w:r>
+        <w:rPr>
+          <w:rFonts w:ascii="Garamond" w:hAnsi="Garamond"/>
+        </w:rPr>
+        <w:t>(Active through 2027)</w:t>
       </w:r>
     </w:p>
     <w:p>
@@ -2069,7 +2086,22 @@
         <w:t>Certified ScrumMaster (CSM)</w:t>
       </w:r>
       <w:r>
-        <w:t xml:space="preserve"> – Scrum Alliance | Cert. #001734499 | Obtained: 03/2025 </w:t>
+        <w:t xml:space="preserve"> – Scrum Alliance | Cert. #001734499 | </w:t>
+      </w:r>
+      <w:r>
+        <w:rPr>
+          <w:rFonts w:ascii="Garamond" w:hAnsi="Garamond"/>
+        </w:rPr>
+        <w:t>(Active through 2027)</w:t>
+      </w:r>
+    </w:p>
+    <w:p>
+      <w:pPr>
+        <w:spacing w:after="0" w:line="240" w:lineRule="auto"/>
+        <w:ind w:left="0" w:firstLine="0"/>
+      </w:pPr>
+      <w:r>
+        <w:br w:type="page"/>
       </w:r>
     </w:p>
     <w:p>
@@ -2084,6 +2116,7 @@
           <w:noProof/>
           <w:sz w:val="22"/>
         </w:rPr>
+        <w:lastRenderedPageBreak/>
         <mc:AlternateContent>
           <mc:Choice Requires="wpg">
             <w:drawing>
@@ -2773,7 +2806,6 @@
         <w:rPr>
           <w:rFonts w:ascii="Garamond" w:hAnsi="Garamond"/>
         </w:rPr>
-        <w:lastRenderedPageBreak/>
         <w:t>Manage cross-functional collaboration across Engineering, Production, Quality, and Procurement to streamline deployment readiness and ensure full project traceability.</w:t>
       </w:r>
     </w:p>
@@ -2810,19 +2842,11 @@
         <w:spacing w:after="69" w:line="259" w:lineRule="auto"/>
         <w:ind w:left="-5" w:right="2432"/>
       </w:pPr>
-      <w:proofErr w:type="spellStart"/>
       <w:r>
         <w:rPr>
           <w:b/>
         </w:rPr>
-        <w:t>Jenoptik</w:t>
-      </w:r>
-      <w:proofErr w:type="spellEnd"/>
-      <w:r>
-        <w:rPr>
-          <w:b/>
-        </w:rPr>
-        <w:t xml:space="preserve"> Inc. – Senior Project Manager </w:t>
+        <w:t xml:space="preserve">Jenoptik Inc. – Senior Project Manager </w:t>
       </w:r>
     </w:p>
     <w:p>
@@ -3482,21 +3506,7 @@
         <w:rPr>
           <w:b/>
         </w:rPr>
-        <w:t xml:space="preserve">Anton </w:t>
-      </w:r>
-      <w:proofErr w:type="spellStart"/>
-      <w:r>
-        <w:rPr>
-          <w:b/>
-        </w:rPr>
-        <w:t>Paar</w:t>
-      </w:r>
-      <w:proofErr w:type="spellEnd"/>
-      <w:r>
-        <w:rPr>
-          <w:b/>
-        </w:rPr>
-        <w:t xml:space="preserve"> </w:t>
+        <w:t xml:space="preserve">Anton Paar </w:t>
       </w:r>
       <w:proofErr w:type="spellStart"/>
       <w:r>
@@ -4231,6 +4241,7 @@
         <w:ind w:right="70" w:hanging="360"/>
       </w:pPr>
       <w:r>
+        <w:lastRenderedPageBreak/>
         <w:t xml:space="preserve">Ensured cross-functional design integration (electrical, mechanical, firmware, software) for complex diagnostic systems. </w:t>
       </w:r>
     </w:p>
@@ -4297,7 +4308,6 @@
         <w:ind w:right="70" w:hanging="360"/>
       </w:pPr>
       <w:r>
-        <w:lastRenderedPageBreak/>
         <w:t xml:space="preserve">Drove lifecycle management, field strategy development, and post-market surveillance for IVD instrumentation. </w:t>
       </w:r>
     </w:p>
@@ -5663,7 +5673,13 @@
         <w:t>Tools:</w:t>
       </w:r>
       <w:r>
-        <w:t xml:space="preserve"> JIRA, MS Project, Confluence, SharePoint, Power BI, Excel, Oracle Visualization, R </w:t>
+        <w:t xml:space="preserve"> JIRA, MS Project, Confluence, SharePoint, Power BI, Excel, </w:t>
+      </w:r>
+      <w:r>
+        <w:t>Python, React</w:t>
+      </w:r>
+      <w:r>
+        <w:t xml:space="preserve"> </w:t>
       </w:r>
     </w:p>
     <w:p>
@@ -6240,40 +6256,40 @@
           </mc:Choice>
           <mc:Fallback>
             <w:pict>
-              <v:group w14:anchorId="0A977500" id="Group 11" o:spid="_x0000_s1026" style="width:540.1pt;height:1.6pt;mso-position-horizontal-relative:char;mso-position-vertical-relative:line" coordsize="68592,203" o:gfxdata="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">
-                <v:shape id="Shape 4041" o:spid="_x0000_s1027" style="position:absolute;width:68580;height:203;visibility:visible;mso-wrap-style:square;v-text-anchor:top" coordsize="6858000,20320" o:gfxdata="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" path="m,l6858000,r,20320l,20320,,e" fillcolor="#a0a0a0" stroked="f" strokeweight="0">
+              <v:group w14:anchorId="0A977500" id="Group 11" o:spid="_x0000_s1026" style="width:540.1pt;height:1.6pt;mso-position-horizontal-relative:char;mso-position-vertical-relative:line" coordsize="68592,203" o:gfxdata="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">
+                <v:shape id="Shape 4041" o:spid="_x0000_s1027" style="position:absolute;width:68580;height:203;visibility:visible;mso-wrap-style:square;v-text-anchor:top" coordsize="6858000,20320" o:gfxdata="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" path="m,l6858000,r,20320l,20320,,e" fillcolor="#a0a0a0" stroked="f" strokeweight="0">
                   <v:stroke miterlimit="83231f" joinstyle="miter"/>
                   <v:path arrowok="t" textboxrect="0,0,6858000,20320"/>
                 </v:shape>
-                <v:shape id="Shape 4042" o:spid="_x0000_s1028" style="position:absolute;top:2;width:91;height:91;visibility:visible;mso-wrap-style:square;v-text-anchor:top" coordsize="9144,9144" o:gfxdata="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" path="m,l9144,r,9144l,9144,,e" fillcolor="#a0a0a0" stroked="f" strokeweight="0">
+                <v:shape id="Shape 4042" o:spid="_x0000_s1028" style="position:absolute;top:2;width:91;height:91;visibility:visible;mso-wrap-style:square;v-text-anchor:top" coordsize="9144,9144" o:gfxdata="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" path="m,l9144,r,9144l,9144,,e" fillcolor="#a0a0a0" stroked="f" strokeweight="0">
                   <v:stroke miterlimit="83231f" joinstyle="miter"/>
                   <v:path arrowok="t" textboxrect="0,0,9144,9144"/>
                 </v:shape>
-                <v:shape id="Shape 4043" o:spid="_x0000_s1029" style="position:absolute;left:30;top:2;width:68532;height:91;visibility:visible;mso-wrap-style:square;v-text-anchor:top" coordsize="6853174,9144" o:gfxdata="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" path="m,l6853174,r,9144l,9144,,e" fillcolor="#a0a0a0" stroked="f" strokeweight="0">
+                <v:shape id="Shape 4043" o:spid="_x0000_s1029" style="position:absolute;left:30;top:2;width:68532;height:91;visibility:visible;mso-wrap-style:square;v-text-anchor:top" coordsize="6853174,9144" o:gfxdata="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" path="m,l6853174,r,9144l,9144,,e" fillcolor="#a0a0a0" stroked="f" strokeweight="0">
                   <v:stroke miterlimit="83231f" joinstyle="miter"/>
                   <v:path arrowok="t" textboxrect="0,0,6853174,9144"/>
                 </v:shape>
-                <v:shape id="Shape 4044" o:spid="_x0000_s1030" style="position:absolute;left:68562;top:2;width:91;height:91;visibility:visible;mso-wrap-style:square;v-text-anchor:top" coordsize="9144,9144" o:gfxdata="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" path="m,l9144,r,9144l,9144,,e" fillcolor="#a0a0a0" stroked="f" strokeweight="0">
+                <v:shape id="Shape 4044" o:spid="_x0000_s1030" style="position:absolute;left:68562;top:2;width:91;height:91;visibility:visible;mso-wrap-style:square;v-text-anchor:top" coordsize="9144,9144" o:gfxdata="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" path="m,l9144,r,9144l,9144,,e" fillcolor="#a0a0a0" stroked="f" strokeweight="0">
                   <v:stroke miterlimit="83231f" joinstyle="miter"/>
                   <v:path arrowok="t" textboxrect="0,0,9144,9144"/>
                 </v:shape>
-                <v:shape id="Shape 4045" o:spid="_x0000_s1031" style="position:absolute;top:33;width:91;height:137;visibility:visible;mso-wrap-style:square;v-text-anchor:top" coordsize="9144,13716" o:gfxdata="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" path="m,l9144,r,13716l,13716,,e" fillcolor="#a0a0a0" stroked="f" strokeweight="0">
+                <v:shape id="Shape 4045" o:spid="_x0000_s1031" style="position:absolute;top:33;width:91;height:137;visibility:visible;mso-wrap-style:square;v-text-anchor:top" coordsize="9144,13716" o:gfxdata="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" path="m,l9144,r,13716l,13716,,e" fillcolor="#a0a0a0" stroked="f" strokeweight="0">
                   <v:stroke miterlimit="83231f" joinstyle="miter"/>
                   <v:path arrowok="t" textboxrect="0,0,9144,13716"/>
                 </v:shape>
-                <v:shape id="Shape 4046" o:spid="_x0000_s1032" style="position:absolute;left:68562;top:33;width:91;height:137;visibility:visible;mso-wrap-style:square;v-text-anchor:top" coordsize="9144,13716" o:gfxdata="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" path="m,l9144,r,13716l,13716,,e" fillcolor="#e3e3e3" stroked="f" strokeweight="0">
+                <v:shape id="Shape 4046" o:spid="_x0000_s1032" style="position:absolute;left:68562;top:33;width:91;height:137;visibility:visible;mso-wrap-style:square;v-text-anchor:top" coordsize="9144,13716" o:gfxdata="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" path="m,l9144,r,13716l,13716,,e" fillcolor="#e3e3e3" stroked="f" strokeweight="0">
                   <v:stroke miterlimit="83231f" joinstyle="miter"/>
                   <v:path arrowok="t" textboxrect="0,0,9144,13716"/>
                 </v:shape>
-                <v:shape id="Shape 4047" o:spid="_x0000_s1033" style="position:absolute;top:170;width:91;height:91;visibility:visible;mso-wrap-style:square;v-text-anchor:top" coordsize="9144,9144" o:gfxdata="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" path="m,l9144,r,9144l,9144,,e" fillcolor="#e3e3e3" stroked="f" strokeweight="0">
+                <v:shape id="Shape 4047" o:spid="_x0000_s1033" style="position:absolute;top:170;width:91;height:91;visibility:visible;mso-wrap-style:square;v-text-anchor:top" coordsize="9144,9144" o:gfxdata="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" path="m,l9144,r,9144l,9144,,e" fillcolor="#e3e3e3" stroked="f" strokeweight="0">
                   <v:stroke miterlimit="83231f" joinstyle="miter"/>
                   <v:path arrowok="t" textboxrect="0,0,9144,9144"/>
                 </v:shape>
-                <v:shape id="Shape 4048" o:spid="_x0000_s1034" style="position:absolute;left:30;top:170;width:68532;height:91;visibility:visible;mso-wrap-style:square;v-text-anchor:top" coordsize="6853174,9144" o:gfxdata="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" path="m,l6853174,r,9144l,9144,,e" fillcolor="#e3e3e3" stroked="f" strokeweight="0">
+                <v:shape id="Shape 4048" o:spid="_x0000_s1034" style="position:absolute;left:30;top:170;width:68532;height:91;visibility:visible;mso-wrap-style:square;v-text-anchor:top" coordsize="6853174,9144" o:gfxdata="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" path="m,l6853174,r,9144l,9144,,e" fillcolor="#e3e3e3" stroked="f" strokeweight="0">
                   <v:stroke miterlimit="83231f" joinstyle="miter"/>
                   <v:path arrowok="t" textboxrect="0,0,6853174,9144"/>
                 </v:shape>
-                <v:shape id="Shape 4049" o:spid="_x0000_s1035" style="position:absolute;left:68562;top:170;width:91;height:91;visibility:visible;mso-wrap-style:square;v-text-anchor:top" coordsize="9144,9144" o:gfxdata="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" path="m,l9144,r,9144l,9144,,e" fillcolor="#e3e3e3" stroked="f" strokeweight="0">
+                <v:shape id="Shape 4049" o:spid="_x0000_s1035" style="position:absolute;left:68562;top:170;width:91;height:91;visibility:visible;mso-wrap-style:square;v-text-anchor:top" coordsize="9144,9144" o:gfxdata="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" path="m,l9144,r,9144l,9144,,e" fillcolor="#e3e3e3" stroked="f" strokeweight="0">
                   <v:stroke miterlimit="83231f" joinstyle="miter"/>
                   <v:path arrowok="t" textboxrect="0,0,9144,9144"/>
                 </v:shape>
@@ -6345,7 +6361,7 @@
 </file>
 
 <file path=word/endnotes.xml><?xml version="1.0" encoding="utf-8"?>
-<w:endnotes xmlns:wpc="http://schemas.microsoft.com/office/word/2010/wordprocessingCanvas" xmlns:cx="http://schemas.microsoft.com/office/drawing/2014/chartex" xmlns:cx1="http://schemas.microsoft.com/office/drawing/2015/9/8/chartex" xmlns:cx2="http://schemas.microsoft.com/office/drawing/2015/10/21/chartex" xmlns:cx3="http://schemas.microsoft.com/office/drawing/2016/5/9/chartex" xmlns:cx4="http://schemas.microsoft.com/office/drawing/2016/5/10/chartex" xmlns:cx5="http://schemas.microsoft.com/office/drawing/2016/5/11/chartex" xmlns:cx6="http://schemas.microsoft.com/office/drawing/2016/5/12/chartex" xmlns:cx7="http://schemas.microsoft.com/office/drawing/2016/5/13/chartex" xmlns:cx8="http://schemas.microsoft.com/office/drawing/2016/5/14/chartex" xmlns:mc="http://schemas.openxmlformats.org/markup-compatibility/2006" xmlns:aink="http://schemas.microsoft.com/office/drawing/2016/ink" xmlns:am3d="http://schemas.microsoft.com/office/drawing/2017/model3d" xmlns:o="urn:schemas-microsoft-com:office:office" xmlns:oel="http://schemas.microsoft.com/office/2019/extlst" xmlns:r="http://schemas.openxmlformats.org/officeDocument/2006/relationships" xmlns:m="http://schemas.openxmlformats.org/officeDocument/2006/math" xmlns:v="urn:schemas-microsoft-com:vml" xmlns:wp14="http://schemas.microsoft.com/office/word/2010/wordprocessingDrawing" xmlns:wp="http://schemas.openxmlformats.org/drawingml/2006/wordprocessingDrawing" xmlns:w10="urn:schemas-microsoft-com:office:word" xmlns:w="http://schemas.openxmlformats.org/wordprocessingml/2006/main" xmlns:w14="http://schemas.microsoft.com/office/word/2010/wordml" xmlns:w15="http://schemas.microsoft.com/office/word/2012/wordml" xmlns:w16cex="http://schemas.microsoft.com/office/word/2018/wordml/cex" xmlns:w16cid="http://schemas.microsoft.com/office/word/2016/wordml/cid" xmlns:w16="http://schemas.microsoft.com/office/word/2018/wordml" xmlns:w16sdtdh="http://schemas.microsoft.com/office/word/2020/wordml/sdtdatahash" xmlns:w16se="http://schemas.microsoft.com/office/word/2015/wordml/symex" xmlns:wpg="http://schemas.microsoft.com/office/word/2010/wordprocessingGroup" xmlns:wpi="http://schemas.microsoft.com/office/word/2010/wordprocessingInk" xmlns:wne="http://schemas.microsoft.com/office/word/2006/wordml" xmlns:wps="http://schemas.microsoft.com/office/word/2010/wordprocessingShape" mc:Ignorable="w14 w15 w16se w16cid w16 w16cex w16sdtdh wp14">
+<w:endnotes xmlns:wpc="http://schemas.microsoft.com/office/word/2010/wordprocessingCanvas" xmlns:cx="http://schemas.microsoft.com/office/drawing/2014/chartex" xmlns:cx1="http://schemas.microsoft.com/office/drawing/2015/9/8/chartex" xmlns:cx2="http://schemas.microsoft.com/office/drawing/2015/10/21/chartex" xmlns:cx3="http://schemas.microsoft.com/office/drawing/2016/5/9/chartex" xmlns:cx4="http://schemas.microsoft.com/office/drawing/2016/5/10/chartex" xmlns:cx5="http://schemas.microsoft.com/office/drawing/2016/5/11/chartex" xmlns:cx6="http://schemas.microsoft.com/office/drawing/2016/5/12/chartex" xmlns:cx7="http://schemas.microsoft.com/office/drawing/2016/5/13/chartex" xmlns:cx8="http://schemas.microsoft.com/office/drawing/2016/5/14/chartex" xmlns:mc="http://schemas.openxmlformats.org/markup-compatibility/2006" xmlns:aink="http://schemas.microsoft.com/office/drawing/2016/ink" xmlns:am3d="http://schemas.microsoft.com/office/drawing/2017/model3d" xmlns:o="urn:schemas-microsoft-com:office:office" xmlns:oel="http://schemas.microsoft.com/office/2019/extlst" xmlns:r="http://schemas.openxmlformats.org/officeDocument/2006/relationships" xmlns:m="http://schemas.openxmlformats.org/officeDocument/2006/math" xmlns:v="urn:schemas-microsoft-com:vml" xmlns:wp14="http://schemas.microsoft.com/office/word/2010/wordprocessingDrawing" xmlns:wp="http://schemas.openxmlformats.org/drawingml/2006/wordprocessingDrawing" xmlns:w10="urn:schemas-microsoft-com:office:word" xmlns:w="http://schemas.openxmlformats.org/wordprocessingml/2006/main" xmlns:w14="http://schemas.microsoft.com/office/word/2010/wordml" xmlns:w15="http://schemas.microsoft.com/office/word/2012/wordml" xmlns:w16cex="http://schemas.microsoft.com/office/word/2018/wordml/cex" xmlns:w16cid="http://schemas.microsoft.com/office/word/2016/wordml/cid" xmlns:w16="http://schemas.microsoft.com/office/word/2018/wordml" xmlns:w16du="http://schemas.microsoft.com/office/word/2023/wordml/word16du" xmlns:w16sdtdh="http://schemas.microsoft.com/office/word/2020/wordml/sdtdatahash" xmlns:w16sdtfl="http://schemas.microsoft.com/office/word/2024/wordml/sdtformatlock" xmlns:w16se="http://schemas.microsoft.com/office/word/2015/wordml/symex" xmlns:wpg="http://schemas.microsoft.com/office/word/2010/wordprocessingGroup" xmlns:wpi="http://schemas.microsoft.com/office/word/2010/wordprocessingInk" xmlns:wne="http://schemas.microsoft.com/office/word/2006/wordml" xmlns:wps="http://schemas.microsoft.com/office/word/2010/wordprocessingShape" mc:Ignorable="w14 w15 w16se w16cid w16 w16cex w16sdtdh w16sdtfl w16du wp14">
   <w:endnote w:type="separator" w:id="-1">
     <w:p>
       <w:pPr>
@@ -6370,7 +6386,7 @@
 </file>
 
 <file path=word/footer1.xml><?xml version="1.0" encoding="utf-8"?>
-<w:ftr xmlns:wpc="http://schemas.microsoft.com/office/word/2010/wordprocessingCanvas" xmlns:cx="http://schemas.microsoft.com/office/drawing/2014/chartex" xmlns:cx1="http://schemas.microsoft.com/office/drawing/2015/9/8/chartex" xmlns:cx2="http://schemas.microsoft.com/office/drawing/2015/10/21/chartex" xmlns:cx3="http://schemas.microsoft.com/office/drawing/2016/5/9/chartex" xmlns:cx4="http://schemas.microsoft.com/office/drawing/2016/5/10/chartex" xmlns:cx5="http://schemas.microsoft.com/office/drawing/2016/5/11/chartex" xmlns:cx6="http://schemas.microsoft.com/office/drawing/2016/5/12/chartex" xmlns:cx7="http://schemas.microsoft.com/office/drawing/2016/5/13/chartex" xmlns:cx8="http://schemas.microsoft.com/office/drawing/2016/5/14/chartex" xmlns:mc="http://schemas.openxmlformats.org/markup-compatibility/2006" xmlns:aink="http://schemas.microsoft.com/office/drawing/2016/ink" xmlns:am3d="http://schemas.microsoft.com/office/drawing/2017/model3d" xmlns:o="urn:schemas-microsoft-com:office:office" xmlns:oel="http://schemas.microsoft.com/office/2019/extlst" xmlns:r="http://schemas.openxmlformats.org/officeDocument/2006/relationships" xmlns:m="http://schemas.openxmlformats.org/officeDocument/2006/math" xmlns:v="urn:schemas-microsoft-com:vml" xmlns:wp14="http://schemas.microsoft.com/office/word/2010/wordprocessingDrawing" xmlns:wp="http://schemas.openxmlformats.org/drawingml/2006/wordprocessingDrawing" xmlns:w10="urn:schemas-microsoft-com:office:word" xmlns:w="http://schemas.openxmlformats.org/wordprocessingml/2006/main" xmlns:w14="http://schemas.microsoft.com/office/word/2010/wordml" xmlns:w15="http://schemas.microsoft.com/office/word/2012/wordml" xmlns:w16cex="http://schemas.microsoft.com/office/word/2018/wordml/cex" xmlns:w16cid="http://schemas.microsoft.com/office/word/2016/wordml/cid" xmlns:w16="http://schemas.microsoft.com/office/word/2018/wordml" xmlns:w16sdtdh="http://schemas.microsoft.com/office/word/2020/wordml/sdtdatahash" xmlns:w16se="http://schemas.microsoft.com/office/word/2015/wordml/symex" xmlns:wpg="http://schemas.microsoft.com/office/word/2010/wordprocessingGroup" xmlns:wpi="http://schemas.microsoft.com/office/word/2010/wordprocessingInk" xmlns:wne="http://schemas.microsoft.com/office/word/2006/wordml" xmlns:wps="http://schemas.microsoft.com/office/word/2010/wordprocessingShape" mc:Ignorable="w14 w15 w16se w16cid w16 w16cex w16sdtdh wp14">
+<w:ftr xmlns:wpc="http://schemas.microsoft.com/office/word/2010/wordprocessingCanvas" xmlns:cx="http://schemas.microsoft.com/office/drawing/2014/chartex" xmlns:cx1="http://schemas.microsoft.com/office/drawing/2015/9/8/chartex" xmlns:cx2="http://schemas.microsoft.com/office/drawing/2015/10/21/chartex" xmlns:cx3="http://schemas.microsoft.com/office/drawing/2016/5/9/chartex" xmlns:cx4="http://schemas.microsoft.com/office/drawing/2016/5/10/chartex" xmlns:cx5="http://schemas.microsoft.com/office/drawing/2016/5/11/chartex" xmlns:cx6="http://schemas.microsoft.com/office/drawing/2016/5/12/chartex" xmlns:cx7="http://schemas.microsoft.com/office/drawing/2016/5/13/chartex" xmlns:cx8="http://schemas.microsoft.com/office/drawing/2016/5/14/chartex" xmlns:mc="http://schemas.openxmlformats.org/markup-compatibility/2006" xmlns:aink="http://schemas.microsoft.com/office/drawing/2016/ink" xmlns:am3d="http://schemas.microsoft.com/office/drawing/2017/model3d" xmlns:o="urn:schemas-microsoft-com:office:office" xmlns:oel="http://schemas.microsoft.com/office/2019/extlst" xmlns:r="http://schemas.openxmlformats.org/officeDocument/2006/relationships" xmlns:m="http://schemas.openxmlformats.org/officeDocument/2006/math" xmlns:v="urn:schemas-microsoft-com:vml" xmlns:wp14="http://schemas.microsoft.com/office/word/2010/wordprocessingDrawing" xmlns:wp="http://schemas.openxmlformats.org/drawingml/2006/wordprocessingDrawing" xmlns:w10="urn:schemas-microsoft-com:office:word" xmlns:w="http://schemas.openxmlformats.org/wordprocessingml/2006/main" xmlns:w14="http://schemas.microsoft.com/office/word/2010/wordml" xmlns:w15="http://schemas.microsoft.com/office/word/2012/wordml" xmlns:w16cex="http://schemas.microsoft.com/office/word/2018/wordml/cex" xmlns:w16cid="http://schemas.microsoft.com/office/word/2016/wordml/cid" xmlns:w16="http://schemas.microsoft.com/office/word/2018/wordml" xmlns:w16du="http://schemas.microsoft.com/office/word/2023/wordml/word16du" xmlns:w16sdtdh="http://schemas.microsoft.com/office/word/2020/wordml/sdtdatahash" xmlns:w16sdtfl="http://schemas.microsoft.com/office/word/2024/wordml/sdtformatlock" xmlns:w16se="http://schemas.microsoft.com/office/word/2015/wordml/symex" xmlns:wpg="http://schemas.microsoft.com/office/word/2010/wordprocessingGroup" xmlns:wpi="http://schemas.microsoft.com/office/word/2010/wordprocessingInk" xmlns:wne="http://schemas.microsoft.com/office/word/2006/wordml" xmlns:wps="http://schemas.microsoft.com/office/word/2010/wordprocessingShape" mc:Ignorable="w14 w15 w16se w16cid w16 w16cex w16sdtdh w16sdtfl w16du wp14">
   <w:p>
     <w:pPr>
       <w:spacing w:after="0" w:line="259" w:lineRule="auto"/>
@@ -6418,7 +6434,7 @@
 </file>
 
 <file path=word/footer2.xml><?xml version="1.0" encoding="utf-8"?>
-<w:ftr xmlns:wpc="http://schemas.microsoft.com/office/word/2010/wordprocessingCanvas" xmlns:cx="http://schemas.microsoft.com/office/drawing/2014/chartex" xmlns:cx1="http://schemas.microsoft.com/office/drawing/2015/9/8/chartex" xmlns:cx2="http://schemas.microsoft.com/office/drawing/2015/10/21/chartex" xmlns:cx3="http://schemas.microsoft.com/office/drawing/2016/5/9/chartex" xmlns:cx4="http://schemas.microsoft.com/office/drawing/2016/5/10/chartex" xmlns:cx5="http://schemas.microsoft.com/office/drawing/2016/5/11/chartex" xmlns:cx6="http://schemas.microsoft.com/office/drawing/2016/5/12/chartex" xmlns:cx7="http://schemas.microsoft.com/office/drawing/2016/5/13/chartex" xmlns:cx8="http://schemas.microsoft.com/office/drawing/2016/5/14/chartex" xmlns:mc="http://schemas.openxmlformats.org/markup-compatibility/2006" xmlns:aink="http://schemas.microsoft.com/office/drawing/2016/ink" xmlns:am3d="http://schemas.microsoft.com/office/drawing/2017/model3d" xmlns:o="urn:schemas-microsoft-com:office:office" xmlns:oel="http://schemas.microsoft.com/office/2019/extlst" xmlns:r="http://schemas.openxmlformats.org/officeDocument/2006/relationships" xmlns:m="http://schemas.openxmlformats.org/officeDocument/2006/math" xmlns:v="urn:schemas-microsoft-com:vml" xmlns:wp14="http://schemas.microsoft.com/office/word/2010/wordprocessingDrawing" xmlns:wp="http://schemas.openxmlformats.org/drawingml/2006/wordprocessingDrawing" xmlns:w10="urn:schemas-microsoft-com:office:word" xmlns:w="http://schemas.openxmlformats.org/wordprocessingml/2006/main" xmlns:w14="http://schemas.microsoft.com/office/word/2010/wordml" xmlns:w15="http://schemas.microsoft.com/office/word/2012/wordml" xmlns:w16cex="http://schemas.microsoft.com/office/word/2018/wordml/cex" xmlns:w16cid="http://schemas.microsoft.com/office/word/2016/wordml/cid" xmlns:w16="http://schemas.microsoft.com/office/word/2018/wordml" xmlns:w16sdtdh="http://schemas.microsoft.com/office/word/2020/wordml/sdtdatahash" xmlns:w16se="http://schemas.microsoft.com/office/word/2015/wordml/symex" xmlns:wpg="http://schemas.microsoft.com/office/word/2010/wordprocessingGroup" xmlns:wpi="http://schemas.microsoft.com/office/word/2010/wordprocessingInk" xmlns:wne="http://schemas.microsoft.com/office/word/2006/wordml" xmlns:wps="http://schemas.microsoft.com/office/word/2010/wordprocessingShape" mc:Ignorable="w14 w15 w16se w16cid w16 w16cex w16sdtdh wp14">
+<w:ftr xmlns:wpc="http://schemas.microsoft.com/office/word/2010/wordprocessingCanvas" xmlns:cx="http://schemas.microsoft.com/office/drawing/2014/chartex" xmlns:cx1="http://schemas.microsoft.com/office/drawing/2015/9/8/chartex" xmlns:cx2="http://schemas.microsoft.com/office/drawing/2015/10/21/chartex" xmlns:cx3="http://schemas.microsoft.com/office/drawing/2016/5/9/chartex" xmlns:cx4="http://schemas.microsoft.com/office/drawing/2016/5/10/chartex" xmlns:cx5="http://schemas.microsoft.com/office/drawing/2016/5/11/chartex" xmlns:cx6="http://schemas.microsoft.com/office/drawing/2016/5/12/chartex" xmlns:cx7="http://schemas.microsoft.com/office/drawing/2016/5/13/chartex" xmlns:cx8="http://schemas.microsoft.com/office/drawing/2016/5/14/chartex" xmlns:mc="http://schemas.openxmlformats.org/markup-compatibility/2006" xmlns:aink="http://schemas.microsoft.com/office/drawing/2016/ink" xmlns:am3d="http://schemas.microsoft.com/office/drawing/2017/model3d" xmlns:o="urn:schemas-microsoft-com:office:office" xmlns:oel="http://schemas.microsoft.com/office/2019/extlst" xmlns:r="http://schemas.openxmlformats.org/officeDocument/2006/relationships" xmlns:m="http://schemas.openxmlformats.org/officeDocument/2006/math" xmlns:v="urn:schemas-microsoft-com:vml" xmlns:wp14="http://schemas.microsoft.com/office/word/2010/wordprocessingDrawing" xmlns:wp="http://schemas.openxmlformats.org/drawingml/2006/wordprocessingDrawing" xmlns:w10="urn:schemas-microsoft-com:office:word" xmlns:w="http://schemas.openxmlformats.org/wordprocessingml/2006/main" xmlns:w14="http://schemas.microsoft.com/office/word/2010/wordml" xmlns:w15="http://schemas.microsoft.com/office/word/2012/wordml" xmlns:w16cex="http://schemas.microsoft.com/office/word/2018/wordml/cex" xmlns:w16cid="http://schemas.microsoft.com/office/word/2016/wordml/cid" xmlns:w16="http://schemas.microsoft.com/office/word/2018/wordml" xmlns:w16du="http://schemas.microsoft.com/office/word/2023/wordml/word16du" xmlns:w16sdtdh="http://schemas.microsoft.com/office/word/2020/wordml/sdtdatahash" xmlns:w16sdtfl="http://schemas.microsoft.com/office/word/2024/wordml/sdtformatlock" xmlns:w16se="http://schemas.microsoft.com/office/word/2015/wordml/symex" xmlns:wpg="http://schemas.microsoft.com/office/word/2010/wordprocessingGroup" xmlns:wpi="http://schemas.microsoft.com/office/word/2010/wordprocessingInk" xmlns:wne="http://schemas.microsoft.com/office/word/2006/wordml" xmlns:wps="http://schemas.microsoft.com/office/word/2010/wordprocessingShape" mc:Ignorable="w14 w15 w16se w16cid w16 w16cex w16sdtdh w16sdtfl w16du wp14">
   <w:p>
     <w:pPr>
       <w:spacing w:after="0" w:line="259" w:lineRule="auto"/>
@@ -6466,7 +6482,7 @@
 </file>
 
 <file path=word/footer3.xml><?xml version="1.0" encoding="utf-8"?>
-<w:ftr xmlns:wpc="http://schemas.microsoft.com/office/word/2010/wordprocessingCanvas" xmlns:cx="http://schemas.microsoft.com/office/drawing/2014/chartex" xmlns:cx1="http://schemas.microsoft.com/office/drawing/2015/9/8/chartex" xmlns:cx2="http://schemas.microsoft.com/office/drawing/2015/10/21/chartex" xmlns:cx3="http://schemas.microsoft.com/office/drawing/2016/5/9/chartex" xmlns:cx4="http://schemas.microsoft.com/office/drawing/2016/5/10/chartex" xmlns:cx5="http://schemas.microsoft.com/office/drawing/2016/5/11/chartex" xmlns:cx6="http://schemas.microsoft.com/office/drawing/2016/5/12/chartex" xmlns:cx7="http://schemas.microsoft.com/office/drawing/2016/5/13/chartex" xmlns:cx8="http://schemas.microsoft.com/office/drawing/2016/5/14/chartex" xmlns:mc="http://schemas.openxmlformats.org/markup-compatibility/2006" xmlns:aink="http://schemas.microsoft.com/office/drawing/2016/ink" xmlns:am3d="http://schemas.microsoft.com/office/drawing/2017/model3d" xmlns:o="urn:schemas-microsoft-com:office:office" xmlns:oel="http://schemas.microsoft.com/office/2019/extlst" xmlns:r="http://schemas.openxmlformats.org/officeDocument/2006/relationships" xmlns:m="http://schemas.openxmlformats.org/officeDocument/2006/math" xmlns:v="urn:schemas-microsoft-com:vml" xmlns:wp14="http://schemas.microsoft.com/office/word/2010/wordprocessingDrawing" xmlns:wp="http://schemas.openxmlformats.org/drawingml/2006/wordprocessingDrawing" xmlns:w10="urn:schemas-microsoft-com:office:word" xmlns:w="http://schemas.openxmlformats.org/wordprocessingml/2006/main" xmlns:w14="http://schemas.microsoft.com/office/word/2010/wordml" xmlns:w15="http://schemas.microsoft.com/office/word/2012/wordml" xmlns:w16cex="http://schemas.microsoft.com/office/word/2018/wordml/cex" xmlns:w16cid="http://schemas.microsoft.com/office/word/2016/wordml/cid" xmlns:w16="http://schemas.microsoft.com/office/word/2018/wordml" xmlns:w16sdtdh="http://schemas.microsoft.com/office/word/2020/wordml/sdtdatahash" xmlns:w16se="http://schemas.microsoft.com/office/word/2015/wordml/symex" xmlns:wpg="http://schemas.microsoft.com/office/word/2010/wordprocessingGroup" xmlns:wpi="http://schemas.microsoft.com/office/word/2010/wordprocessingInk" xmlns:wne="http://schemas.microsoft.com/office/word/2006/wordml" xmlns:wps="http://schemas.microsoft.com/office/word/2010/wordprocessingShape" mc:Ignorable="w14 w15 w16se w16cid w16 w16cex w16sdtdh wp14">
+<w:ftr xmlns:wpc="http://schemas.microsoft.com/office/word/2010/wordprocessingCanvas" xmlns:cx="http://schemas.microsoft.com/office/drawing/2014/chartex" xmlns:cx1="http://schemas.microsoft.com/office/drawing/2015/9/8/chartex" xmlns:cx2="http://schemas.microsoft.com/office/drawing/2015/10/21/chartex" xmlns:cx3="http://schemas.microsoft.com/office/drawing/2016/5/9/chartex" xmlns:cx4="http://schemas.microsoft.com/office/drawing/2016/5/10/chartex" xmlns:cx5="http://schemas.microsoft.com/office/drawing/2016/5/11/chartex" xmlns:cx6="http://schemas.microsoft.com/office/drawing/2016/5/12/chartex" xmlns:cx7="http://schemas.microsoft.com/office/drawing/2016/5/13/chartex" xmlns:cx8="http://schemas.microsoft.com/office/drawing/2016/5/14/chartex" xmlns:mc="http://schemas.openxmlformats.org/markup-compatibility/2006" xmlns:aink="http://schemas.microsoft.com/office/drawing/2016/ink" xmlns:am3d="http://schemas.microsoft.com/office/drawing/2017/model3d" xmlns:o="urn:schemas-microsoft-com:office:office" xmlns:oel="http://schemas.microsoft.com/office/2019/extlst" xmlns:r="http://schemas.openxmlformats.org/officeDocument/2006/relationships" xmlns:m="http://schemas.openxmlformats.org/officeDocument/2006/math" xmlns:v="urn:schemas-microsoft-com:vml" xmlns:wp14="http://schemas.microsoft.com/office/word/2010/wordprocessingDrawing" xmlns:wp="http://schemas.openxmlformats.org/drawingml/2006/wordprocessingDrawing" xmlns:w10="urn:schemas-microsoft-com:office:word" xmlns:w="http://schemas.openxmlformats.org/wordprocessingml/2006/main" xmlns:w14="http://schemas.microsoft.com/office/word/2010/wordml" xmlns:w15="http://schemas.microsoft.com/office/word/2012/wordml" xmlns:w16cex="http://schemas.microsoft.com/office/word/2018/wordml/cex" xmlns:w16cid="http://schemas.microsoft.com/office/word/2016/wordml/cid" xmlns:w16="http://schemas.microsoft.com/office/word/2018/wordml" xmlns:w16du="http://schemas.microsoft.com/office/word/2023/wordml/word16du" xmlns:w16sdtdh="http://schemas.microsoft.com/office/word/2020/wordml/sdtdatahash" xmlns:w16sdtfl="http://schemas.microsoft.com/office/word/2024/wordml/sdtformatlock" xmlns:w16se="http://schemas.microsoft.com/office/word/2015/wordml/symex" xmlns:wpg="http://schemas.microsoft.com/office/word/2010/wordprocessingGroup" xmlns:wpi="http://schemas.microsoft.com/office/word/2010/wordprocessingInk" xmlns:wne="http://schemas.microsoft.com/office/word/2006/wordml" xmlns:wps="http://schemas.microsoft.com/office/word/2010/wordprocessingShape" mc:Ignorable="w14 w15 w16se w16cid w16 w16cex w16sdtdh w16sdtfl w16du wp14">
   <w:p>
     <w:pPr>
       <w:spacing w:after="0" w:line="259" w:lineRule="auto"/>
@@ -6514,7 +6530,7 @@
 </file>
 
 <file path=word/footnotes.xml><?xml version="1.0" encoding="utf-8"?>
-<w:footnotes xmlns:wpc="http://schemas.microsoft.com/office/word/2010/wordprocessingCanvas" xmlns:cx="http://schemas.microsoft.com/office/drawing/2014/chartex" xmlns:cx1="http://schemas.microsoft.com/office/drawing/2015/9/8/chartex" xmlns:cx2="http://schemas.microsoft.com/office/drawing/2015/10/21/chartex" xmlns:cx3="http://schemas.microsoft.com/office/drawing/2016/5/9/chartex" xmlns:cx4="http://schemas.microsoft.com/office/drawing/2016/5/10/chartex" xmlns:cx5="http://schemas.microsoft.com/office/drawing/2016/5/11/chartex" xmlns:cx6="http://schemas.microsoft.com/office/drawing/2016/5/12/chartex" xmlns:cx7="http://schemas.microsoft.com/office/drawing/2016/5/13/chartex" xmlns:cx8="http://schemas.microsoft.com/office/drawing/2016/5/14/chartex" xmlns:mc="http://schemas.openxmlformats.org/markup-compatibility/2006" xmlns:aink="http://schemas.microsoft.com/office/drawing/2016/ink" xmlns:am3d="http://schemas.microsoft.com/office/drawing/2017/model3d" xmlns:o="urn:schemas-microsoft-com:office:office" xmlns:oel="http://schemas.microsoft.com/office/2019/extlst" xmlns:r="http://schemas.openxmlformats.org/officeDocument/2006/relationships" xmlns:m="http://schemas.openxmlformats.org/officeDocument/2006/math" xmlns:v="urn:schemas-microsoft-com:vml" xmlns:wp14="http://schemas.microsoft.com/office/word/2010/wordprocessingDrawing" xmlns:wp="http://schemas.openxmlformats.org/drawingml/2006/wordprocessingDrawing" xmlns:w10="urn:schemas-microsoft-com:office:word" xmlns:w="http://schemas.openxmlformats.org/wordprocessingml/2006/main" xmlns:w14="http://schemas.microsoft.com/office/word/2010/wordml" xmlns:w15="http://schemas.microsoft.com/office/word/2012/wordml" xmlns:w16cex="http://schemas.microsoft.com/office/word/2018/wordml/cex" xmlns:w16cid="http://schemas.microsoft.com/office/word/2016/wordml/cid" xmlns:w16="http://schemas.microsoft.com/office/word/2018/wordml" xmlns:w16sdtdh="http://schemas.microsoft.com/office/word/2020/wordml/sdtdatahash" xmlns:w16se="http://schemas.microsoft.com/office/word/2015/wordml/symex" xmlns:wpg="http://schemas.microsoft.com/office/word/2010/wordprocessingGroup" xmlns:wpi="http://schemas.microsoft.com/office/word/2010/wordprocessingInk" xmlns:wne="http://schemas.microsoft.com/office/word/2006/wordml" xmlns:wps="http://schemas.microsoft.com/office/word/2010/wordprocessingShape" mc:Ignorable="w14 w15 w16se w16cid w16 w16cex w16sdtdh wp14">
+<w:footnotes xmlns:wpc="http://schemas.microsoft.com/office/word/2010/wordprocessingCanvas" xmlns:cx="http://schemas.microsoft.com/office/drawing/2014/chartex" xmlns:cx1="http://schemas.microsoft.com/office/drawing/2015/9/8/chartex" xmlns:cx2="http://schemas.microsoft.com/office/drawing/2015/10/21/chartex" xmlns:cx3="http://schemas.microsoft.com/office/drawing/2016/5/9/chartex" xmlns:cx4="http://schemas.microsoft.com/office/drawing/2016/5/10/chartex" xmlns:cx5="http://schemas.microsoft.com/office/drawing/2016/5/11/chartex" xmlns:cx6="http://schemas.microsoft.com/office/drawing/2016/5/12/chartex" xmlns:cx7="http://schemas.microsoft.com/office/drawing/2016/5/13/chartex" xmlns:cx8="http://schemas.microsoft.com/office/drawing/2016/5/14/chartex" xmlns:mc="http://schemas.openxmlformats.org/markup-compatibility/2006" xmlns:aink="http://schemas.microsoft.com/office/drawing/2016/ink" xmlns:am3d="http://schemas.microsoft.com/office/drawing/2017/model3d" xmlns:o="urn:schemas-microsoft-com:office:office" xmlns:oel="http://schemas.microsoft.com/office/2019/extlst" xmlns:r="http://schemas.openxmlformats.org/officeDocument/2006/relationships" xmlns:m="http://schemas.openxmlformats.org/officeDocument/2006/math" xmlns:v="urn:schemas-microsoft-com:vml" xmlns:wp14="http://schemas.microsoft.com/office/word/2010/wordprocessingDrawing" xmlns:wp="http://schemas.openxmlformats.org/drawingml/2006/wordprocessingDrawing" xmlns:w10="urn:schemas-microsoft-com:office:word" xmlns:w="http://schemas.openxmlformats.org/wordprocessingml/2006/main" xmlns:w14="http://schemas.microsoft.com/office/word/2010/wordml" xmlns:w15="http://schemas.microsoft.com/office/word/2012/wordml" xmlns:w16cex="http://schemas.microsoft.com/office/word/2018/wordml/cex" xmlns:w16cid="http://schemas.microsoft.com/office/word/2016/wordml/cid" xmlns:w16="http://schemas.microsoft.com/office/word/2018/wordml" xmlns:w16du="http://schemas.microsoft.com/office/word/2023/wordml/word16du" xmlns:w16sdtdh="http://schemas.microsoft.com/office/word/2020/wordml/sdtdatahash" xmlns:w16sdtfl="http://schemas.microsoft.com/office/word/2024/wordml/sdtformatlock" xmlns:w16se="http://schemas.microsoft.com/office/word/2015/wordml/symex" xmlns:wpg="http://schemas.microsoft.com/office/word/2010/wordprocessingGroup" xmlns:wpi="http://schemas.microsoft.com/office/word/2010/wordprocessingInk" xmlns:wne="http://schemas.microsoft.com/office/word/2006/wordml" xmlns:wps="http://schemas.microsoft.com/office/word/2010/wordprocessingShape" mc:Ignorable="w14 w15 w16se w16cid w16 w16cex w16sdtdh w16sdtfl w16du wp14">
   <w:footnote w:type="separator" w:id="-1">
     <w:p>
       <w:pPr>
@@ -6539,7 +6555,7 @@
 </file>
 
 <file path=word/numbering.xml><?xml version="1.0" encoding="utf-8"?>
-<w:numbering xmlns:wpc="http://schemas.microsoft.com/office/word/2010/wordprocessingCanvas" xmlns:cx="http://schemas.microsoft.com/office/drawing/2014/chartex" xmlns:cx1="http://schemas.microsoft.com/office/drawing/2015/9/8/chartex" xmlns:cx2="http://schemas.microsoft.com/office/drawing/2015/10/21/chartex" xmlns:cx3="http://schemas.microsoft.com/office/drawing/2016/5/9/chartex" xmlns:cx4="http://schemas.microsoft.com/office/drawing/2016/5/10/chartex" xmlns:cx5="http://schemas.microsoft.com/office/drawing/2016/5/11/chartex" xmlns:cx6="http://schemas.microsoft.com/office/drawing/2016/5/12/chartex" xmlns:cx7="http://schemas.microsoft.com/office/drawing/2016/5/13/chartex" xmlns:cx8="http://schemas.microsoft.com/office/drawing/2016/5/14/chartex" xmlns:mc="http://schemas.openxmlformats.org/markup-compatibility/2006" xmlns:aink="http://schemas.microsoft.com/office/drawing/2016/ink" xmlns:am3d="http://schemas.microsoft.com/office/drawing/2017/model3d" xmlns:o="urn:schemas-microsoft-com:office:office" xmlns:oel="http://schemas.microsoft.com/office/2019/extlst" xmlns:r="http://schemas.openxmlformats.org/officeDocument/2006/relationships" xmlns:m="http://schemas.openxmlformats.org/officeDocument/2006/math" xmlns:v="urn:schemas-microsoft-com:vml" xmlns:wp14="http://schemas.microsoft.com/office/word/2010/wordprocessingDrawing" xmlns:wp="http://schemas.openxmlformats.org/drawingml/2006/wordprocessingDrawing" xmlns:w10="urn:schemas-microsoft-com:office:word" xmlns:w="http://schemas.openxmlformats.org/wordprocessingml/2006/main" xmlns:w14="http://schemas.microsoft.com/office/word/2010/wordml" xmlns:w15="http://schemas.microsoft.com/office/word/2012/wordml" xmlns:w16cex="http://schemas.microsoft.com/office/word/2018/wordml/cex" xmlns:w16cid="http://schemas.microsoft.com/office/word/2016/wordml/cid" xmlns:w16="http://schemas.microsoft.com/office/word/2018/wordml" xmlns:w16sdtdh="http://schemas.microsoft.com/office/word/2020/wordml/sdtdatahash" xmlns:w16se="http://schemas.microsoft.com/office/word/2015/wordml/symex" xmlns:wpg="http://schemas.microsoft.com/office/word/2010/wordprocessingGroup" xmlns:wpi="http://schemas.microsoft.com/office/word/2010/wordprocessingInk" xmlns:wne="http://schemas.microsoft.com/office/word/2006/wordml" xmlns:wps="http://schemas.microsoft.com/office/word/2010/wordprocessingShape" mc:Ignorable="w14 w15 w16se w16cid w16 w16cex w16sdtdh wp14">
+<w:numbering xmlns:wpc="http://schemas.microsoft.com/office/word/2010/wordprocessingCanvas" xmlns:cx="http://schemas.microsoft.com/office/drawing/2014/chartex" xmlns:cx1="http://schemas.microsoft.com/office/drawing/2015/9/8/chartex" xmlns:cx2="http://schemas.microsoft.com/office/drawing/2015/10/21/chartex" xmlns:cx3="http://schemas.microsoft.com/office/drawing/2016/5/9/chartex" xmlns:cx4="http://schemas.microsoft.com/office/drawing/2016/5/10/chartex" xmlns:cx5="http://schemas.microsoft.com/office/drawing/2016/5/11/chartex" xmlns:cx6="http://schemas.microsoft.com/office/drawing/2016/5/12/chartex" xmlns:cx7="http://schemas.microsoft.com/office/drawing/2016/5/13/chartex" xmlns:cx8="http://schemas.microsoft.com/office/drawing/2016/5/14/chartex" xmlns:mc="http://schemas.openxmlformats.org/markup-compatibility/2006" xmlns:aink="http://schemas.microsoft.com/office/drawing/2016/ink" xmlns:am3d="http://schemas.microsoft.com/office/drawing/2017/model3d" xmlns:o="urn:schemas-microsoft-com:office:office" xmlns:oel="http://schemas.microsoft.com/office/2019/extlst" xmlns:r="http://schemas.openxmlformats.org/officeDocument/2006/relationships" xmlns:m="http://schemas.openxmlformats.org/officeDocument/2006/math" xmlns:v="urn:schemas-microsoft-com:vml" xmlns:wp14="http://schemas.microsoft.com/office/word/2010/wordprocessingDrawing" xmlns:wp="http://schemas.openxmlformats.org/drawingml/2006/wordprocessingDrawing" xmlns:w10="urn:schemas-microsoft-com:office:word" xmlns:w="http://schemas.openxmlformats.org/wordprocessingml/2006/main" xmlns:w14="http://schemas.microsoft.com/office/word/2010/wordml" xmlns:w15="http://schemas.microsoft.com/office/word/2012/wordml" xmlns:w16cex="http://schemas.microsoft.com/office/word/2018/wordml/cex" xmlns:w16cid="http://schemas.microsoft.com/office/word/2016/wordml/cid" xmlns:w16="http://schemas.microsoft.com/office/word/2018/wordml" xmlns:w16du="http://schemas.microsoft.com/office/word/2023/wordml/word16du" xmlns:w16sdtdh="http://schemas.microsoft.com/office/word/2020/wordml/sdtdatahash" xmlns:w16sdtfl="http://schemas.microsoft.com/office/word/2024/wordml/sdtformatlock" xmlns:w16se="http://schemas.microsoft.com/office/word/2015/wordml/symex" xmlns:wpg="http://schemas.microsoft.com/office/word/2010/wordprocessingGroup" xmlns:wpi="http://schemas.microsoft.com/office/word/2010/wordprocessingInk" xmlns:wne="http://schemas.microsoft.com/office/word/2006/wordml" xmlns:wps="http://schemas.microsoft.com/office/word/2010/wordprocessingShape" mc:Ignorable="w14 w15 w16se w16cid w16 w16cex w16sdtdh w16sdtfl w16du wp14">
   <w:abstractNum w:abstractNumId="0" w15:restartNumberingAfterBreak="0">
     <w:nsid w:val="29DA3922"/>
     <w:multiLevelType w:val="hybridMultilevel"/>
@@ -6935,7 +6951,7 @@
 </file>
 
 <file path=word/styles.xml><?xml version="1.0" encoding="utf-8"?>
-<w:styles xmlns:mc="http://schemas.openxmlformats.org/markup-compatibility/2006" xmlns:r="http://schemas.openxmlformats.org/officeDocument/2006/relationships" xmlns:w="http://schemas.openxmlformats.org/wordprocessingml/2006/main" xmlns:w14="http://schemas.microsoft.com/office/word/2010/wordml" xmlns:w15="http://schemas.microsoft.com/office/word/2012/wordml" xmlns:w16cex="http://schemas.microsoft.com/office/word/2018/wordml/cex" xmlns:w16cid="http://schemas.microsoft.com/office/word/2016/wordml/cid" xmlns:w16="http://schemas.microsoft.com/office/word/2018/wordml" xmlns:w16sdtdh="http://schemas.microsoft.com/office/word/2020/wordml/sdtdatahash" xmlns:w16se="http://schemas.microsoft.com/office/word/2015/wordml/symex" mc:Ignorable="w14 w15 w16se w16cid w16 w16cex w16sdtdh">
+<w:styles xmlns:mc="http://schemas.openxmlformats.org/markup-compatibility/2006" xmlns:r="http://schemas.openxmlformats.org/officeDocument/2006/relationships" xmlns:w="http://schemas.openxmlformats.org/wordprocessingml/2006/main" xmlns:w14="http://schemas.microsoft.com/office/word/2010/wordml" xmlns:w15="http://schemas.microsoft.com/office/word/2012/wordml" xmlns:w16cex="http://schemas.microsoft.com/office/word/2018/wordml/cex" xmlns:w16cid="http://schemas.microsoft.com/office/word/2016/wordml/cid" xmlns:w16="http://schemas.microsoft.com/office/word/2018/wordml" xmlns:w16du="http://schemas.microsoft.com/office/word/2023/wordml/word16du" xmlns:w16sdtdh="http://schemas.microsoft.com/office/word/2020/wordml/sdtdatahash" xmlns:w16sdtfl="http://schemas.microsoft.com/office/word/2024/wordml/sdtformatlock" xmlns:w16se="http://schemas.microsoft.com/office/word/2015/wordml/symex" mc:Ignorable="w14 w15 w16se w16cid w16 w16cex w16sdtdh w16sdtfl w16du">
   <w:docDefaults>
     <w:rPrDefault>
       <w:rPr>
@@ -7359,7 +7375,6 @@
   <w:style w:type="character" w:default="1" w:styleId="DefaultParagraphFont">
     <w:name w:val="Default Paragraph Font"/>
     <w:uiPriority w:val="1"/>
-    <w:semiHidden/>
     <w:unhideWhenUsed/>
   </w:style>
   <w:style w:type="table" w:default="1" w:styleId="TableNormal">
@@ -7427,6 +7442,14 @@
       <w:bCs/>
       <w:color w:val="34495E"/>
     </w:rPr>
+  </w:style>
+  <w:style w:type="paragraph" w:styleId="NormalWeb">
+    <w:name w:val="Normal (Web)"/>
+    <w:basedOn w:val="Normal"/>
+    <w:uiPriority w:val="99"/>
+    <w:semiHidden/>
+    <w:unhideWhenUsed/>
+    <w:rsid w:val="00172D55"/>
   </w:style>
 </w:styles>
 </file>

</xml_diff>

<commit_message>
Updates to slight improvement of Resume.
</commit_message>
<xml_diff>
--- a/J.Matteo_resume_2025.docx
+++ b/J.Matteo_resume_2025.docx
@@ -744,11 +744,6 @@
     </w:p>
     <w:p>
       <w:pPr>
-        <w:ind w:left="0" w:firstLine="0"/>
-      </w:pPr>
-    </w:p>
-    <w:p>
-      <w:pPr>
         <w:spacing w:after="16" w:line="259" w:lineRule="auto"/>
         <w:ind w:left="0" w:firstLine="0"/>
         <w:jc w:val="right"/>
@@ -1461,6 +1456,633 @@
       </w:pPr>
       <w:r>
         <w:t xml:space="preserve">Tools: JIRA, Confluence, SharePoint, MS Project, Power BI </w:t>
+      </w:r>
+    </w:p>
+    <w:p>
+      <w:pPr>
+        <w:spacing w:after="69" w:line="259" w:lineRule="auto"/>
+        <w:ind w:left="-5" w:right="2432"/>
+        <w:rPr>
+          <w:b/>
+        </w:rPr>
+      </w:pPr>
+      <w:r>
+        <w:rPr>
+          <w:rFonts w:ascii="Calibri" w:eastAsia="Calibri" w:hAnsi="Calibri" w:cs="Calibri"/>
+          <w:noProof/>
+          <w:sz w:val="22"/>
+        </w:rPr>
+        <mc:AlternateContent>
+          <mc:Choice Requires="wpg">
+            <w:drawing>
+              <wp:inline distT="0" distB="0" distL="0" distR="0" wp14:anchorId="2A6B5FBE" wp14:editId="7444BD0F">
+                <wp:extent cx="6859270" cy="20320"/>
+                <wp:effectExtent l="0" t="0" r="0" b="0"/>
+                <wp:docPr id="11" name="Group 11"/>
+                <wp:cNvGraphicFramePr/>
+                <a:graphic xmlns:a="http://schemas.openxmlformats.org/drawingml/2006/main">
+                  <a:graphicData uri="http://schemas.microsoft.com/office/word/2010/wordprocessingGroup">
+                    <wpg:wgp>
+                      <wpg:cNvGrpSpPr/>
+                      <wpg:grpSpPr>
+                        <a:xfrm>
+                          <a:off x="0" y="0"/>
+                          <a:ext cx="6859270" cy="20320"/>
+                          <a:chOff x="0" y="0"/>
+                          <a:chExt cx="6859270" cy="20320"/>
+                        </a:xfrm>
+                      </wpg:grpSpPr>
+                      <wps:wsp>
+                        <wps:cNvPr id="12" name="Shape 4041"/>
+                        <wps:cNvSpPr/>
+                        <wps:spPr>
+                          <a:xfrm>
+                            <a:off x="0" y="0"/>
+                            <a:ext cx="6858000" cy="20320"/>
+                          </a:xfrm>
+                          <a:custGeom>
+                            <a:avLst/>
+                            <a:gdLst/>
+                            <a:ahLst/>
+                            <a:cxnLst/>
+                            <a:rect l="0" t="0" r="0" b="0"/>
+                            <a:pathLst>
+                              <a:path w="6858000" h="20320">
+                                <a:moveTo>
+                                  <a:pt x="0" y="0"/>
+                                </a:moveTo>
+                                <a:lnTo>
+                                  <a:pt x="6858000" y="0"/>
+                                </a:lnTo>
+                                <a:lnTo>
+                                  <a:pt x="6858000" y="20320"/>
+                                </a:lnTo>
+                                <a:lnTo>
+                                  <a:pt x="0" y="20320"/>
+                                </a:lnTo>
+                                <a:lnTo>
+                                  <a:pt x="0" y="0"/>
+                                </a:lnTo>
+                              </a:path>
+                            </a:pathLst>
+                          </a:custGeom>
+                          <a:ln w="0" cap="flat">
+                            <a:miter lim="127000"/>
+                          </a:ln>
+                        </wps:spPr>
+                        <wps:style>
+                          <a:lnRef idx="0">
+                            <a:srgbClr val="000000">
+                              <a:alpha val="0"/>
+                            </a:srgbClr>
+                          </a:lnRef>
+                          <a:fillRef idx="1">
+                            <a:srgbClr val="A0A0A0"/>
+                          </a:fillRef>
+                          <a:effectRef idx="0">
+                            <a:scrgbClr r="0" g="0" b="0"/>
+                          </a:effectRef>
+                          <a:fontRef idx="none"/>
+                        </wps:style>
+                        <wps:bodyPr/>
+                      </wps:wsp>
+                      <wps:wsp>
+                        <wps:cNvPr id="13" name="Shape 4042"/>
+                        <wps:cNvSpPr/>
+                        <wps:spPr>
+                          <a:xfrm>
+                            <a:off x="0" y="254"/>
+                            <a:ext cx="9144" cy="9144"/>
+                          </a:xfrm>
+                          <a:custGeom>
+                            <a:avLst/>
+                            <a:gdLst/>
+                            <a:ahLst/>
+                            <a:cxnLst/>
+                            <a:rect l="0" t="0" r="0" b="0"/>
+                            <a:pathLst>
+                              <a:path w="9144" h="9144">
+                                <a:moveTo>
+                                  <a:pt x="0" y="0"/>
+                                </a:moveTo>
+                                <a:lnTo>
+                                  <a:pt x="9144" y="0"/>
+                                </a:lnTo>
+                                <a:lnTo>
+                                  <a:pt x="9144" y="9144"/>
+                                </a:lnTo>
+                                <a:lnTo>
+                                  <a:pt x="0" y="9144"/>
+                                </a:lnTo>
+                                <a:lnTo>
+                                  <a:pt x="0" y="0"/>
+                                </a:lnTo>
+                              </a:path>
+                            </a:pathLst>
+                          </a:custGeom>
+                          <a:ln w="0" cap="flat">
+                            <a:miter lim="127000"/>
+                          </a:ln>
+                        </wps:spPr>
+                        <wps:style>
+                          <a:lnRef idx="0">
+                            <a:srgbClr val="000000">
+                              <a:alpha val="0"/>
+                            </a:srgbClr>
+                          </a:lnRef>
+                          <a:fillRef idx="1">
+                            <a:srgbClr val="A0A0A0"/>
+                          </a:fillRef>
+                          <a:effectRef idx="0">
+                            <a:scrgbClr r="0" g="0" b="0"/>
+                          </a:effectRef>
+                          <a:fontRef idx="none"/>
+                        </wps:style>
+                        <wps:bodyPr/>
+                      </wps:wsp>
+                      <wps:wsp>
+                        <wps:cNvPr id="14" name="Shape 4043"/>
+                        <wps:cNvSpPr/>
+                        <wps:spPr>
+                          <a:xfrm>
+                            <a:off x="3048" y="254"/>
+                            <a:ext cx="6853174" cy="9144"/>
+                          </a:xfrm>
+                          <a:custGeom>
+                            <a:avLst/>
+                            <a:gdLst/>
+                            <a:ahLst/>
+                            <a:cxnLst/>
+                            <a:rect l="0" t="0" r="0" b="0"/>
+                            <a:pathLst>
+                              <a:path w="6853174" h="9144">
+                                <a:moveTo>
+                                  <a:pt x="0" y="0"/>
+                                </a:moveTo>
+                                <a:lnTo>
+                                  <a:pt x="6853174" y="0"/>
+                                </a:lnTo>
+                                <a:lnTo>
+                                  <a:pt x="6853174" y="9144"/>
+                                </a:lnTo>
+                                <a:lnTo>
+                                  <a:pt x="0" y="9144"/>
+                                </a:lnTo>
+                                <a:lnTo>
+                                  <a:pt x="0" y="0"/>
+                                </a:lnTo>
+                              </a:path>
+                            </a:pathLst>
+                          </a:custGeom>
+                          <a:ln w="0" cap="flat">
+                            <a:miter lim="127000"/>
+                          </a:ln>
+                        </wps:spPr>
+                        <wps:style>
+                          <a:lnRef idx="0">
+                            <a:srgbClr val="000000">
+                              <a:alpha val="0"/>
+                            </a:srgbClr>
+                          </a:lnRef>
+                          <a:fillRef idx="1">
+                            <a:srgbClr val="A0A0A0"/>
+                          </a:fillRef>
+                          <a:effectRef idx="0">
+                            <a:scrgbClr r="0" g="0" b="0"/>
+                          </a:effectRef>
+                          <a:fontRef idx="none"/>
+                        </wps:style>
+                        <wps:bodyPr/>
+                      </wps:wsp>
+                      <wps:wsp>
+                        <wps:cNvPr id="15" name="Shape 4044"/>
+                        <wps:cNvSpPr/>
+                        <wps:spPr>
+                          <a:xfrm>
+                            <a:off x="6856222" y="254"/>
+                            <a:ext cx="9144" cy="9144"/>
+                          </a:xfrm>
+                          <a:custGeom>
+                            <a:avLst/>
+                            <a:gdLst/>
+                            <a:ahLst/>
+                            <a:cxnLst/>
+                            <a:rect l="0" t="0" r="0" b="0"/>
+                            <a:pathLst>
+                              <a:path w="9144" h="9144">
+                                <a:moveTo>
+                                  <a:pt x="0" y="0"/>
+                                </a:moveTo>
+                                <a:lnTo>
+                                  <a:pt x="9144" y="0"/>
+                                </a:lnTo>
+                                <a:lnTo>
+                                  <a:pt x="9144" y="9144"/>
+                                </a:lnTo>
+                                <a:lnTo>
+                                  <a:pt x="0" y="9144"/>
+                                </a:lnTo>
+                                <a:lnTo>
+                                  <a:pt x="0" y="0"/>
+                                </a:lnTo>
+                              </a:path>
+                            </a:pathLst>
+                          </a:custGeom>
+                          <a:ln w="0" cap="flat">
+                            <a:miter lim="127000"/>
+                          </a:ln>
+                        </wps:spPr>
+                        <wps:style>
+                          <a:lnRef idx="0">
+                            <a:srgbClr val="000000">
+                              <a:alpha val="0"/>
+                            </a:srgbClr>
+                          </a:lnRef>
+                          <a:fillRef idx="1">
+                            <a:srgbClr val="A0A0A0"/>
+                          </a:fillRef>
+                          <a:effectRef idx="0">
+                            <a:scrgbClr r="0" g="0" b="0"/>
+                          </a:effectRef>
+                          <a:fontRef idx="none"/>
+                        </wps:style>
+                        <wps:bodyPr/>
+                      </wps:wsp>
+                      <wps:wsp>
+                        <wps:cNvPr id="16" name="Shape 4045"/>
+                        <wps:cNvSpPr/>
+                        <wps:spPr>
+                          <a:xfrm>
+                            <a:off x="0" y="3301"/>
+                            <a:ext cx="9144" cy="13716"/>
+                          </a:xfrm>
+                          <a:custGeom>
+                            <a:avLst/>
+                            <a:gdLst/>
+                            <a:ahLst/>
+                            <a:cxnLst/>
+                            <a:rect l="0" t="0" r="0" b="0"/>
+                            <a:pathLst>
+                              <a:path w="9144" h="13716">
+                                <a:moveTo>
+                                  <a:pt x="0" y="0"/>
+                                </a:moveTo>
+                                <a:lnTo>
+                                  <a:pt x="9144" y="0"/>
+                                </a:lnTo>
+                                <a:lnTo>
+                                  <a:pt x="9144" y="13716"/>
+                                </a:lnTo>
+                                <a:lnTo>
+                                  <a:pt x="0" y="13716"/>
+                                </a:lnTo>
+                                <a:lnTo>
+                                  <a:pt x="0" y="0"/>
+                                </a:lnTo>
+                              </a:path>
+                            </a:pathLst>
+                          </a:custGeom>
+                          <a:ln w="0" cap="flat">
+                            <a:miter lim="127000"/>
+                          </a:ln>
+                        </wps:spPr>
+                        <wps:style>
+                          <a:lnRef idx="0">
+                            <a:srgbClr val="000000">
+                              <a:alpha val="0"/>
+                            </a:srgbClr>
+                          </a:lnRef>
+                          <a:fillRef idx="1">
+                            <a:srgbClr val="A0A0A0"/>
+                          </a:fillRef>
+                          <a:effectRef idx="0">
+                            <a:scrgbClr r="0" g="0" b="0"/>
+                          </a:effectRef>
+                          <a:fontRef idx="none"/>
+                        </wps:style>
+                        <wps:bodyPr/>
+                      </wps:wsp>
+                      <wps:wsp>
+                        <wps:cNvPr id="17" name="Shape 4046"/>
+                        <wps:cNvSpPr/>
+                        <wps:spPr>
+                          <a:xfrm>
+                            <a:off x="6856222" y="3301"/>
+                            <a:ext cx="9144" cy="13716"/>
+                          </a:xfrm>
+                          <a:custGeom>
+                            <a:avLst/>
+                            <a:gdLst/>
+                            <a:ahLst/>
+                            <a:cxnLst/>
+                            <a:rect l="0" t="0" r="0" b="0"/>
+                            <a:pathLst>
+                              <a:path w="9144" h="13716">
+                                <a:moveTo>
+                                  <a:pt x="0" y="0"/>
+                                </a:moveTo>
+                                <a:lnTo>
+                                  <a:pt x="9144" y="0"/>
+                                </a:lnTo>
+                                <a:lnTo>
+                                  <a:pt x="9144" y="13716"/>
+                                </a:lnTo>
+                                <a:lnTo>
+                                  <a:pt x="0" y="13716"/>
+                                </a:lnTo>
+                                <a:lnTo>
+                                  <a:pt x="0" y="0"/>
+                                </a:lnTo>
+                              </a:path>
+                            </a:pathLst>
+                          </a:custGeom>
+                          <a:ln w="0" cap="flat">
+                            <a:miter lim="127000"/>
+                          </a:ln>
+                        </wps:spPr>
+                        <wps:style>
+                          <a:lnRef idx="0">
+                            <a:srgbClr val="000000">
+                              <a:alpha val="0"/>
+                            </a:srgbClr>
+                          </a:lnRef>
+                          <a:fillRef idx="1">
+                            <a:srgbClr val="E3E3E3"/>
+                          </a:fillRef>
+                          <a:effectRef idx="0">
+                            <a:scrgbClr r="0" g="0" b="0"/>
+                          </a:effectRef>
+                          <a:fontRef idx="none"/>
+                        </wps:style>
+                        <wps:bodyPr/>
+                      </wps:wsp>
+                      <wps:wsp>
+                        <wps:cNvPr id="18" name="Shape 4047"/>
+                        <wps:cNvSpPr/>
+                        <wps:spPr>
+                          <a:xfrm>
+                            <a:off x="0" y="17018"/>
+                            <a:ext cx="9144" cy="9144"/>
+                          </a:xfrm>
+                          <a:custGeom>
+                            <a:avLst/>
+                            <a:gdLst/>
+                            <a:ahLst/>
+                            <a:cxnLst/>
+                            <a:rect l="0" t="0" r="0" b="0"/>
+                            <a:pathLst>
+                              <a:path w="9144" h="9144">
+                                <a:moveTo>
+                                  <a:pt x="0" y="0"/>
+                                </a:moveTo>
+                                <a:lnTo>
+                                  <a:pt x="9144" y="0"/>
+                                </a:lnTo>
+                                <a:lnTo>
+                                  <a:pt x="9144" y="9144"/>
+                                </a:lnTo>
+                                <a:lnTo>
+                                  <a:pt x="0" y="9144"/>
+                                </a:lnTo>
+                                <a:lnTo>
+                                  <a:pt x="0" y="0"/>
+                                </a:lnTo>
+                              </a:path>
+                            </a:pathLst>
+                          </a:custGeom>
+                          <a:ln w="0" cap="flat">
+                            <a:miter lim="127000"/>
+                          </a:ln>
+                        </wps:spPr>
+                        <wps:style>
+                          <a:lnRef idx="0">
+                            <a:srgbClr val="000000">
+                              <a:alpha val="0"/>
+                            </a:srgbClr>
+                          </a:lnRef>
+                          <a:fillRef idx="1">
+                            <a:srgbClr val="E3E3E3"/>
+                          </a:fillRef>
+                          <a:effectRef idx="0">
+                            <a:scrgbClr r="0" g="0" b="0"/>
+                          </a:effectRef>
+                          <a:fontRef idx="none"/>
+                        </wps:style>
+                        <wps:bodyPr/>
+                      </wps:wsp>
+                      <wps:wsp>
+                        <wps:cNvPr id="19" name="Shape 4048"/>
+                        <wps:cNvSpPr/>
+                        <wps:spPr>
+                          <a:xfrm>
+                            <a:off x="3048" y="17018"/>
+                            <a:ext cx="6853174" cy="9144"/>
+                          </a:xfrm>
+                          <a:custGeom>
+                            <a:avLst/>
+                            <a:gdLst/>
+                            <a:ahLst/>
+                            <a:cxnLst/>
+                            <a:rect l="0" t="0" r="0" b="0"/>
+                            <a:pathLst>
+                              <a:path w="6853174" h="9144">
+                                <a:moveTo>
+                                  <a:pt x="0" y="0"/>
+                                </a:moveTo>
+                                <a:lnTo>
+                                  <a:pt x="6853174" y="0"/>
+                                </a:lnTo>
+                                <a:lnTo>
+                                  <a:pt x="6853174" y="9144"/>
+                                </a:lnTo>
+                                <a:lnTo>
+                                  <a:pt x="0" y="9144"/>
+                                </a:lnTo>
+                                <a:lnTo>
+                                  <a:pt x="0" y="0"/>
+                                </a:lnTo>
+                              </a:path>
+                            </a:pathLst>
+                          </a:custGeom>
+                          <a:ln w="0" cap="flat">
+                            <a:miter lim="127000"/>
+                          </a:ln>
+                        </wps:spPr>
+                        <wps:style>
+                          <a:lnRef idx="0">
+                            <a:srgbClr val="000000">
+                              <a:alpha val="0"/>
+                            </a:srgbClr>
+                          </a:lnRef>
+                          <a:fillRef idx="1">
+                            <a:srgbClr val="E3E3E3"/>
+                          </a:fillRef>
+                          <a:effectRef idx="0">
+                            <a:scrgbClr r="0" g="0" b="0"/>
+                          </a:effectRef>
+                          <a:fontRef idx="none"/>
+                        </wps:style>
+                        <wps:bodyPr/>
+                      </wps:wsp>
+                      <wps:wsp>
+                        <wps:cNvPr id="20" name="Shape 4049"/>
+                        <wps:cNvSpPr/>
+                        <wps:spPr>
+                          <a:xfrm>
+                            <a:off x="6856222" y="17018"/>
+                            <a:ext cx="9144" cy="9144"/>
+                          </a:xfrm>
+                          <a:custGeom>
+                            <a:avLst/>
+                            <a:gdLst/>
+                            <a:ahLst/>
+                            <a:cxnLst/>
+                            <a:rect l="0" t="0" r="0" b="0"/>
+                            <a:pathLst>
+                              <a:path w="9144" h="9144">
+                                <a:moveTo>
+                                  <a:pt x="0" y="0"/>
+                                </a:moveTo>
+                                <a:lnTo>
+                                  <a:pt x="9144" y="0"/>
+                                </a:lnTo>
+                                <a:lnTo>
+                                  <a:pt x="9144" y="9144"/>
+                                </a:lnTo>
+                                <a:lnTo>
+                                  <a:pt x="0" y="9144"/>
+                                </a:lnTo>
+                                <a:lnTo>
+                                  <a:pt x="0" y="0"/>
+                                </a:lnTo>
+                              </a:path>
+                            </a:pathLst>
+                          </a:custGeom>
+                          <a:ln w="0" cap="flat">
+                            <a:miter lim="127000"/>
+                          </a:ln>
+                        </wps:spPr>
+                        <wps:style>
+                          <a:lnRef idx="0">
+                            <a:srgbClr val="000000">
+                              <a:alpha val="0"/>
+                            </a:srgbClr>
+                          </a:lnRef>
+                          <a:fillRef idx="1">
+                            <a:srgbClr val="E3E3E3"/>
+                          </a:fillRef>
+                          <a:effectRef idx="0">
+                            <a:scrgbClr r="0" g="0" b="0"/>
+                          </a:effectRef>
+                          <a:fontRef idx="none"/>
+                        </wps:style>
+                        <wps:bodyPr/>
+                      </wps:wsp>
+                    </wpg:wgp>
+                  </a:graphicData>
+                </a:graphic>
+              </wp:inline>
+            </w:drawing>
+          </mc:Choice>
+          <mc:Fallback>
+            <w:pict>
+              <v:group w14:anchorId="48006B5A" id="Group 11" o:spid="_x0000_s1026" style="width:540.1pt;height:1.6pt;mso-position-horizontal-relative:char;mso-position-vertical-relative:line" coordsize="68592,203" o:gfxdata="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">
+                <v:shape id="Shape 4041" o:spid="_x0000_s1027" style="position:absolute;width:68580;height:203;visibility:visible;mso-wrap-style:square;v-text-anchor:top" coordsize="6858000,20320" o:gfxdata="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" path="m,l6858000,r,20320l,20320,,e" fillcolor="#a0a0a0" stroked="f" strokeweight="0">
+                  <v:stroke miterlimit="83231f" joinstyle="miter"/>
+                  <v:path arrowok="t" textboxrect="0,0,6858000,20320"/>
+                </v:shape>
+                <v:shape id="Shape 4042" o:spid="_x0000_s1028" style="position:absolute;top:2;width:91;height:91;visibility:visible;mso-wrap-style:square;v-text-anchor:top" coordsize="9144,9144" o:gfxdata="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" path="m,l9144,r,9144l,9144,,e" fillcolor="#a0a0a0" stroked="f" strokeweight="0">
+                  <v:stroke miterlimit="83231f" joinstyle="miter"/>
+                  <v:path arrowok="t" textboxrect="0,0,9144,9144"/>
+                </v:shape>
+                <v:shape id="Shape 4043" o:spid="_x0000_s1029" style="position:absolute;left:30;top:2;width:68532;height:91;visibility:visible;mso-wrap-style:square;v-text-anchor:top" coordsize="6853174,9144" o:gfxdata="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" path="m,l6853174,r,9144l,9144,,e" fillcolor="#a0a0a0" stroked="f" strokeweight="0">
+                  <v:stroke miterlimit="83231f" joinstyle="miter"/>
+                  <v:path arrowok="t" textboxrect="0,0,6853174,9144"/>
+                </v:shape>
+                <v:shape id="Shape 4044" o:spid="_x0000_s1030" style="position:absolute;left:68562;top:2;width:91;height:91;visibility:visible;mso-wrap-style:square;v-text-anchor:top" coordsize="9144,9144" o:gfxdata="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" path="m,l9144,r,9144l,9144,,e" fillcolor="#a0a0a0" stroked="f" strokeweight="0">
+                  <v:stroke miterlimit="83231f" joinstyle="miter"/>
+                  <v:path arrowok="t" textboxrect="0,0,9144,9144"/>
+                </v:shape>
+                <v:shape id="Shape 4045" o:spid="_x0000_s1031" style="position:absolute;top:33;width:91;height:137;visibility:visible;mso-wrap-style:square;v-text-anchor:top" coordsize="9144,13716" o:gfxdata="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" path="m,l9144,r,13716l,13716,,e" fillcolor="#a0a0a0" stroked="f" strokeweight="0">
+                  <v:stroke miterlimit="83231f" joinstyle="miter"/>
+                  <v:path arrowok="t" textboxrect="0,0,9144,13716"/>
+                </v:shape>
+                <v:shape id="Shape 4046" o:spid="_x0000_s1032" style="position:absolute;left:68562;top:33;width:91;height:137;visibility:visible;mso-wrap-style:square;v-text-anchor:top" coordsize="9144,13716" o:gfxdata="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" path="m,l9144,r,13716l,13716,,e" fillcolor="#e3e3e3" stroked="f" strokeweight="0">
+                  <v:stroke miterlimit="83231f" joinstyle="miter"/>
+                  <v:path arrowok="t" textboxrect="0,0,9144,13716"/>
+                </v:shape>
+                <v:shape id="Shape 4047" o:spid="_x0000_s1033" style="position:absolute;top:170;width:91;height:91;visibility:visible;mso-wrap-style:square;v-text-anchor:top" coordsize="9144,9144" o:gfxdata="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" path="m,l9144,r,9144l,9144,,e" fillcolor="#e3e3e3" stroked="f" strokeweight="0">
+                  <v:stroke miterlimit="83231f" joinstyle="miter"/>
+                  <v:path arrowok="t" textboxrect="0,0,9144,9144"/>
+                </v:shape>
+                <v:shape id="Shape 4048" o:spid="_x0000_s1034" style="position:absolute;left:30;top:170;width:68532;height:91;visibility:visible;mso-wrap-style:square;v-text-anchor:top" coordsize="6853174,9144" o:gfxdata="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" path="m,l6853174,r,9144l,9144,,e" fillcolor="#e3e3e3" stroked="f" strokeweight="0">
+                  <v:stroke miterlimit="83231f" joinstyle="miter"/>
+                  <v:path arrowok="t" textboxrect="0,0,6853174,9144"/>
+                </v:shape>
+                <v:shape id="Shape 4049" o:spid="_x0000_s1035" style="position:absolute;left:68562;top:170;width:91;height:91;visibility:visible;mso-wrap-style:square;v-text-anchor:top" coordsize="9144,9144" o:gfxdata="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" path="m,l9144,r,9144l,9144,,e" fillcolor="#e3e3e3" stroked="f" strokeweight="0">
+                  <v:stroke miterlimit="83231f" joinstyle="miter"/>
+                  <v:path arrowok="t" textboxrect="0,0,9144,9144"/>
+                </v:shape>
+                <w10:anchorlock/>
+              </v:group>
+            </w:pict>
+          </mc:Fallback>
+        </mc:AlternateContent>
+      </w:r>
+      <w:r>
+        <w:rPr>
+          <w:b/>
+        </w:rPr>
+        <w:t>KEY</w:t>
+      </w:r>
+      <w:r>
+        <w:rPr>
+          <w:b/>
+        </w:rPr>
+        <w:t xml:space="preserve"> INNOVATIONS:</w:t>
+      </w:r>
+    </w:p>
+    <w:p>
+      <w:pPr>
+        <w:pStyle w:val="ListParagraph"/>
+        <w:numPr>
+          <w:ilvl w:val="0"/>
+          <w:numId w:val="2"/>
+        </w:numPr>
+        <w:spacing w:after="60"/>
+        <w:rPr>
+          <w:rFonts w:ascii="Garamond" w:hAnsi="Garamond"/>
+        </w:rPr>
+      </w:pPr>
+      <w:r>
+        <w:rPr>
+          <w:rFonts w:ascii="Garamond" w:hAnsi="Garamond"/>
+          <w:b/>
+          <w:bCs/>
+        </w:rPr>
+        <w:t xml:space="preserve">U.S. Patent </w:t>
+      </w:r>
+      <w:r>
+        <w:rPr>
+          <w:rFonts w:ascii="Garamond" w:hAnsi="Garamond"/>
+          <w:b/>
+          <w:bCs/>
+        </w:rPr>
+        <w:t>Pending</w:t>
+      </w:r>
+      <w:r>
+        <w:rPr>
+          <w:rFonts w:ascii="Garamond" w:hAnsi="Garamond"/>
+          <w:b/>
+          <w:bCs/>
+        </w:rPr>
+        <w:t xml:space="preserve"> No. 63/902,548 – </w:t>
+      </w:r>
+      <w:r>
+        <w:rPr>
+          <w:rFonts w:ascii="Garamond" w:hAnsi="Garamond"/>
+        </w:rPr>
+        <w:t>System and Method for Stochastic Risk Analysis in Project Management (Filed Oct 2025)</w:t>
       </w:r>
     </w:p>
     <w:p>
@@ -2806,7 +3428,7 @@
         <w:rPr>
           <w:rFonts w:ascii="Garamond" w:hAnsi="Garamond"/>
         </w:rPr>
-        <w:t>Manage cross-functional collaboration across Engineering, Production, Quality, and Procurement to streamline deployment readiness and ensure full project traceability.</w:t>
+        <w:t xml:space="preserve">Orchestrated 3 concurrent client engagements ($750K combined value), delivering 100% on-scope  </w:t>
       </w:r>
     </w:p>
     <w:p>
@@ -2825,7 +3447,40 @@
         <w:rPr>
           <w:rFonts w:ascii="Garamond" w:hAnsi="Garamond"/>
         </w:rPr>
-        <w:t>Consulted for Q’Straint, supporting product configuration traceability and system validation workflows across global engineering teams, improving coordination between design, test, and production functions.</w:t>
+        <w:t xml:space="preserve">Designed risk-tracking dashboards (Power BI) that cut stakeholder misalignment by 40%  </w:t>
+      </w:r>
+    </w:p>
+    <w:p>
+      <w:pPr>
+        <w:pStyle w:val="ListParagraph"/>
+        <w:numPr>
+          <w:ilvl w:val="0"/>
+          <w:numId w:val="3"/>
+        </w:numPr>
+        <w:spacing w:after="60"/>
+        <w:rPr>
+          <w:rFonts w:ascii="Garamond" w:hAnsi="Garamond"/>
+        </w:rPr>
+      </w:pPr>
+      <w:r>
+        <w:rPr>
+          <w:rFonts w:ascii="Garamond" w:hAnsi="Garamond"/>
+        </w:rPr>
+        <w:t xml:space="preserve">Consulted for </w:t>
+      </w:r>
+      <w:proofErr w:type="spellStart"/>
+      <w:r>
+        <w:rPr>
+          <w:rFonts w:ascii="Garamond" w:hAnsi="Garamond"/>
+        </w:rPr>
+        <w:t>Q’Straint</w:t>
+      </w:r>
+      <w:proofErr w:type="spellEnd"/>
+      <w:r>
+        <w:rPr>
+          <w:rFonts w:ascii="Garamond" w:hAnsi="Garamond"/>
+        </w:rPr>
+        <w:t>, supporting product configuration traceability and system validation workflows across global engineering teams, improving coordination between design, test, and production functions.</w:t>
       </w:r>
     </w:p>
     <w:p>
@@ -5670,16 +6325,32 @@
         <w:rPr>
           <w:b/>
         </w:rPr>
-        <w:t>Tools:</w:t>
-      </w:r>
-      <w:r>
-        <w:t xml:space="preserve"> JIRA, MS Project, Confluence, SharePoint, Power BI, Excel, </w:t>
-      </w:r>
-      <w:r>
-        <w:t>Python, React</w:t>
-      </w:r>
-      <w:r>
-        <w:t xml:space="preserve"> </w:t>
+        <w:t xml:space="preserve">Technical </w:t>
+      </w:r>
+      <w:r>
+        <w:rPr>
+          <w:b/>
+        </w:rPr>
+        <w:t>T</w:t>
+      </w:r>
+      <w:r>
+        <w:rPr>
+          <w:b/>
+        </w:rPr>
+        <w:t>oolkit</w:t>
+      </w:r>
+      <w:r>
+        <w:rPr>
+          <w:b/>
+        </w:rPr>
+        <w:t>:</w:t>
+      </w:r>
+      <w:r>
+        <w:rPr>
+          <w:color w:val="auto"/>
+          <w:lang w:bidi="ar-SA"/>
+        </w:rPr>
+        <w:t xml:space="preserve"> Python · React · Power BI · R · JIRA · Confluence · MS Project · AutoCAD · Visio</w:t>
       </w:r>
     </w:p>
     <w:p>
@@ -5726,611 +6397,6 @@
       </w:pPr>
       <w:r>
         <w:t xml:space="preserve">development (IVD, FDA, ISO) </w:t>
-      </w:r>
-    </w:p>
-    <w:p>
-      <w:pPr>
-        <w:spacing w:after="69" w:line="259" w:lineRule="auto"/>
-        <w:ind w:left="-5" w:right="2432"/>
-        <w:rPr>
-          <w:b/>
-        </w:rPr>
-      </w:pPr>
-      <w:r>
-        <w:rPr>
-          <w:rFonts w:ascii="Calibri" w:eastAsia="Calibri" w:hAnsi="Calibri" w:cs="Calibri"/>
-          <w:noProof/>
-          <w:sz w:val="22"/>
-        </w:rPr>
-        <mc:AlternateContent>
-          <mc:Choice Requires="wpg">
-            <w:drawing>
-              <wp:inline distT="0" distB="0" distL="0" distR="0" wp14:anchorId="1D6EED4F" wp14:editId="4392BD40">
-                <wp:extent cx="6859270" cy="20320"/>
-                <wp:effectExtent l="0" t="0" r="0" b="0"/>
-                <wp:docPr id="11" name="Group 11"/>
-                <wp:cNvGraphicFramePr/>
-                <a:graphic xmlns:a="http://schemas.openxmlformats.org/drawingml/2006/main">
-                  <a:graphicData uri="http://schemas.microsoft.com/office/word/2010/wordprocessingGroup">
-                    <wpg:wgp>
-                      <wpg:cNvGrpSpPr/>
-                      <wpg:grpSpPr>
-                        <a:xfrm>
-                          <a:off x="0" y="0"/>
-                          <a:ext cx="6859270" cy="20320"/>
-                          <a:chOff x="0" y="0"/>
-                          <a:chExt cx="6859270" cy="20320"/>
-                        </a:xfrm>
-                      </wpg:grpSpPr>
-                      <wps:wsp>
-                        <wps:cNvPr id="12" name="Shape 4041"/>
-                        <wps:cNvSpPr/>
-                        <wps:spPr>
-                          <a:xfrm>
-                            <a:off x="0" y="0"/>
-                            <a:ext cx="6858000" cy="20320"/>
-                          </a:xfrm>
-                          <a:custGeom>
-                            <a:avLst/>
-                            <a:gdLst/>
-                            <a:ahLst/>
-                            <a:cxnLst/>
-                            <a:rect l="0" t="0" r="0" b="0"/>
-                            <a:pathLst>
-                              <a:path w="6858000" h="20320">
-                                <a:moveTo>
-                                  <a:pt x="0" y="0"/>
-                                </a:moveTo>
-                                <a:lnTo>
-                                  <a:pt x="6858000" y="0"/>
-                                </a:lnTo>
-                                <a:lnTo>
-                                  <a:pt x="6858000" y="20320"/>
-                                </a:lnTo>
-                                <a:lnTo>
-                                  <a:pt x="0" y="20320"/>
-                                </a:lnTo>
-                                <a:lnTo>
-                                  <a:pt x="0" y="0"/>
-                                </a:lnTo>
-                              </a:path>
-                            </a:pathLst>
-                          </a:custGeom>
-                          <a:ln w="0" cap="flat">
-                            <a:miter lim="127000"/>
-                          </a:ln>
-                        </wps:spPr>
-                        <wps:style>
-                          <a:lnRef idx="0">
-                            <a:srgbClr val="000000">
-                              <a:alpha val="0"/>
-                            </a:srgbClr>
-                          </a:lnRef>
-                          <a:fillRef idx="1">
-                            <a:srgbClr val="A0A0A0"/>
-                          </a:fillRef>
-                          <a:effectRef idx="0">
-                            <a:scrgbClr r="0" g="0" b="0"/>
-                          </a:effectRef>
-                          <a:fontRef idx="none"/>
-                        </wps:style>
-                        <wps:bodyPr/>
-                      </wps:wsp>
-                      <wps:wsp>
-                        <wps:cNvPr id="13" name="Shape 4042"/>
-                        <wps:cNvSpPr/>
-                        <wps:spPr>
-                          <a:xfrm>
-                            <a:off x="0" y="254"/>
-                            <a:ext cx="9144" cy="9144"/>
-                          </a:xfrm>
-                          <a:custGeom>
-                            <a:avLst/>
-                            <a:gdLst/>
-                            <a:ahLst/>
-                            <a:cxnLst/>
-                            <a:rect l="0" t="0" r="0" b="0"/>
-                            <a:pathLst>
-                              <a:path w="9144" h="9144">
-                                <a:moveTo>
-                                  <a:pt x="0" y="0"/>
-                                </a:moveTo>
-                                <a:lnTo>
-                                  <a:pt x="9144" y="0"/>
-                                </a:lnTo>
-                                <a:lnTo>
-                                  <a:pt x="9144" y="9144"/>
-                                </a:lnTo>
-                                <a:lnTo>
-                                  <a:pt x="0" y="9144"/>
-                                </a:lnTo>
-                                <a:lnTo>
-                                  <a:pt x="0" y="0"/>
-                                </a:lnTo>
-                              </a:path>
-                            </a:pathLst>
-                          </a:custGeom>
-                          <a:ln w="0" cap="flat">
-                            <a:miter lim="127000"/>
-                          </a:ln>
-                        </wps:spPr>
-                        <wps:style>
-                          <a:lnRef idx="0">
-                            <a:srgbClr val="000000">
-                              <a:alpha val="0"/>
-                            </a:srgbClr>
-                          </a:lnRef>
-                          <a:fillRef idx="1">
-                            <a:srgbClr val="A0A0A0"/>
-                          </a:fillRef>
-                          <a:effectRef idx="0">
-                            <a:scrgbClr r="0" g="0" b="0"/>
-                          </a:effectRef>
-                          <a:fontRef idx="none"/>
-                        </wps:style>
-                        <wps:bodyPr/>
-                      </wps:wsp>
-                      <wps:wsp>
-                        <wps:cNvPr id="14" name="Shape 4043"/>
-                        <wps:cNvSpPr/>
-                        <wps:spPr>
-                          <a:xfrm>
-                            <a:off x="3048" y="254"/>
-                            <a:ext cx="6853174" cy="9144"/>
-                          </a:xfrm>
-                          <a:custGeom>
-                            <a:avLst/>
-                            <a:gdLst/>
-                            <a:ahLst/>
-                            <a:cxnLst/>
-                            <a:rect l="0" t="0" r="0" b="0"/>
-                            <a:pathLst>
-                              <a:path w="6853174" h="9144">
-                                <a:moveTo>
-                                  <a:pt x="0" y="0"/>
-                                </a:moveTo>
-                                <a:lnTo>
-                                  <a:pt x="6853174" y="0"/>
-                                </a:lnTo>
-                                <a:lnTo>
-                                  <a:pt x="6853174" y="9144"/>
-                                </a:lnTo>
-                                <a:lnTo>
-                                  <a:pt x="0" y="9144"/>
-                                </a:lnTo>
-                                <a:lnTo>
-                                  <a:pt x="0" y="0"/>
-                                </a:lnTo>
-                              </a:path>
-                            </a:pathLst>
-                          </a:custGeom>
-                          <a:ln w="0" cap="flat">
-                            <a:miter lim="127000"/>
-                          </a:ln>
-                        </wps:spPr>
-                        <wps:style>
-                          <a:lnRef idx="0">
-                            <a:srgbClr val="000000">
-                              <a:alpha val="0"/>
-                            </a:srgbClr>
-                          </a:lnRef>
-                          <a:fillRef idx="1">
-                            <a:srgbClr val="A0A0A0"/>
-                          </a:fillRef>
-                          <a:effectRef idx="0">
-                            <a:scrgbClr r="0" g="0" b="0"/>
-                          </a:effectRef>
-                          <a:fontRef idx="none"/>
-                        </wps:style>
-                        <wps:bodyPr/>
-                      </wps:wsp>
-                      <wps:wsp>
-                        <wps:cNvPr id="15" name="Shape 4044"/>
-                        <wps:cNvSpPr/>
-                        <wps:spPr>
-                          <a:xfrm>
-                            <a:off x="6856222" y="254"/>
-                            <a:ext cx="9144" cy="9144"/>
-                          </a:xfrm>
-                          <a:custGeom>
-                            <a:avLst/>
-                            <a:gdLst/>
-                            <a:ahLst/>
-                            <a:cxnLst/>
-                            <a:rect l="0" t="0" r="0" b="0"/>
-                            <a:pathLst>
-                              <a:path w="9144" h="9144">
-                                <a:moveTo>
-                                  <a:pt x="0" y="0"/>
-                                </a:moveTo>
-                                <a:lnTo>
-                                  <a:pt x="9144" y="0"/>
-                                </a:lnTo>
-                                <a:lnTo>
-                                  <a:pt x="9144" y="9144"/>
-                                </a:lnTo>
-                                <a:lnTo>
-                                  <a:pt x="0" y="9144"/>
-                                </a:lnTo>
-                                <a:lnTo>
-                                  <a:pt x="0" y="0"/>
-                                </a:lnTo>
-                              </a:path>
-                            </a:pathLst>
-                          </a:custGeom>
-                          <a:ln w="0" cap="flat">
-                            <a:miter lim="127000"/>
-                          </a:ln>
-                        </wps:spPr>
-                        <wps:style>
-                          <a:lnRef idx="0">
-                            <a:srgbClr val="000000">
-                              <a:alpha val="0"/>
-                            </a:srgbClr>
-                          </a:lnRef>
-                          <a:fillRef idx="1">
-                            <a:srgbClr val="A0A0A0"/>
-                          </a:fillRef>
-                          <a:effectRef idx="0">
-                            <a:scrgbClr r="0" g="0" b="0"/>
-                          </a:effectRef>
-                          <a:fontRef idx="none"/>
-                        </wps:style>
-                        <wps:bodyPr/>
-                      </wps:wsp>
-                      <wps:wsp>
-                        <wps:cNvPr id="16" name="Shape 4045"/>
-                        <wps:cNvSpPr/>
-                        <wps:spPr>
-                          <a:xfrm>
-                            <a:off x="0" y="3301"/>
-                            <a:ext cx="9144" cy="13716"/>
-                          </a:xfrm>
-                          <a:custGeom>
-                            <a:avLst/>
-                            <a:gdLst/>
-                            <a:ahLst/>
-                            <a:cxnLst/>
-                            <a:rect l="0" t="0" r="0" b="0"/>
-                            <a:pathLst>
-                              <a:path w="9144" h="13716">
-                                <a:moveTo>
-                                  <a:pt x="0" y="0"/>
-                                </a:moveTo>
-                                <a:lnTo>
-                                  <a:pt x="9144" y="0"/>
-                                </a:lnTo>
-                                <a:lnTo>
-                                  <a:pt x="9144" y="13716"/>
-                                </a:lnTo>
-                                <a:lnTo>
-                                  <a:pt x="0" y="13716"/>
-                                </a:lnTo>
-                                <a:lnTo>
-                                  <a:pt x="0" y="0"/>
-                                </a:lnTo>
-                              </a:path>
-                            </a:pathLst>
-                          </a:custGeom>
-                          <a:ln w="0" cap="flat">
-                            <a:miter lim="127000"/>
-                          </a:ln>
-                        </wps:spPr>
-                        <wps:style>
-                          <a:lnRef idx="0">
-                            <a:srgbClr val="000000">
-                              <a:alpha val="0"/>
-                            </a:srgbClr>
-                          </a:lnRef>
-                          <a:fillRef idx="1">
-                            <a:srgbClr val="A0A0A0"/>
-                          </a:fillRef>
-                          <a:effectRef idx="0">
-                            <a:scrgbClr r="0" g="0" b="0"/>
-                          </a:effectRef>
-                          <a:fontRef idx="none"/>
-                        </wps:style>
-                        <wps:bodyPr/>
-                      </wps:wsp>
-                      <wps:wsp>
-                        <wps:cNvPr id="17" name="Shape 4046"/>
-                        <wps:cNvSpPr/>
-                        <wps:spPr>
-                          <a:xfrm>
-                            <a:off x="6856222" y="3301"/>
-                            <a:ext cx="9144" cy="13716"/>
-                          </a:xfrm>
-                          <a:custGeom>
-                            <a:avLst/>
-                            <a:gdLst/>
-                            <a:ahLst/>
-                            <a:cxnLst/>
-                            <a:rect l="0" t="0" r="0" b="0"/>
-                            <a:pathLst>
-                              <a:path w="9144" h="13716">
-                                <a:moveTo>
-                                  <a:pt x="0" y="0"/>
-                                </a:moveTo>
-                                <a:lnTo>
-                                  <a:pt x="9144" y="0"/>
-                                </a:lnTo>
-                                <a:lnTo>
-                                  <a:pt x="9144" y="13716"/>
-                                </a:lnTo>
-                                <a:lnTo>
-                                  <a:pt x="0" y="13716"/>
-                                </a:lnTo>
-                                <a:lnTo>
-                                  <a:pt x="0" y="0"/>
-                                </a:lnTo>
-                              </a:path>
-                            </a:pathLst>
-                          </a:custGeom>
-                          <a:ln w="0" cap="flat">
-                            <a:miter lim="127000"/>
-                          </a:ln>
-                        </wps:spPr>
-                        <wps:style>
-                          <a:lnRef idx="0">
-                            <a:srgbClr val="000000">
-                              <a:alpha val="0"/>
-                            </a:srgbClr>
-                          </a:lnRef>
-                          <a:fillRef idx="1">
-                            <a:srgbClr val="E3E3E3"/>
-                          </a:fillRef>
-                          <a:effectRef idx="0">
-                            <a:scrgbClr r="0" g="0" b="0"/>
-                          </a:effectRef>
-                          <a:fontRef idx="none"/>
-                        </wps:style>
-                        <wps:bodyPr/>
-                      </wps:wsp>
-                      <wps:wsp>
-                        <wps:cNvPr id="18" name="Shape 4047"/>
-                        <wps:cNvSpPr/>
-                        <wps:spPr>
-                          <a:xfrm>
-                            <a:off x="0" y="17018"/>
-                            <a:ext cx="9144" cy="9144"/>
-                          </a:xfrm>
-                          <a:custGeom>
-                            <a:avLst/>
-                            <a:gdLst/>
-                            <a:ahLst/>
-                            <a:cxnLst/>
-                            <a:rect l="0" t="0" r="0" b="0"/>
-                            <a:pathLst>
-                              <a:path w="9144" h="9144">
-                                <a:moveTo>
-                                  <a:pt x="0" y="0"/>
-                                </a:moveTo>
-                                <a:lnTo>
-                                  <a:pt x="9144" y="0"/>
-                                </a:lnTo>
-                                <a:lnTo>
-                                  <a:pt x="9144" y="9144"/>
-                                </a:lnTo>
-                                <a:lnTo>
-                                  <a:pt x="0" y="9144"/>
-                                </a:lnTo>
-                                <a:lnTo>
-                                  <a:pt x="0" y="0"/>
-                                </a:lnTo>
-                              </a:path>
-                            </a:pathLst>
-                          </a:custGeom>
-                          <a:ln w="0" cap="flat">
-                            <a:miter lim="127000"/>
-                          </a:ln>
-                        </wps:spPr>
-                        <wps:style>
-                          <a:lnRef idx="0">
-                            <a:srgbClr val="000000">
-                              <a:alpha val="0"/>
-                            </a:srgbClr>
-                          </a:lnRef>
-                          <a:fillRef idx="1">
-                            <a:srgbClr val="E3E3E3"/>
-                          </a:fillRef>
-                          <a:effectRef idx="0">
-                            <a:scrgbClr r="0" g="0" b="0"/>
-                          </a:effectRef>
-                          <a:fontRef idx="none"/>
-                        </wps:style>
-                        <wps:bodyPr/>
-                      </wps:wsp>
-                      <wps:wsp>
-                        <wps:cNvPr id="19" name="Shape 4048"/>
-                        <wps:cNvSpPr/>
-                        <wps:spPr>
-                          <a:xfrm>
-                            <a:off x="3048" y="17018"/>
-                            <a:ext cx="6853174" cy="9144"/>
-                          </a:xfrm>
-                          <a:custGeom>
-                            <a:avLst/>
-                            <a:gdLst/>
-                            <a:ahLst/>
-                            <a:cxnLst/>
-                            <a:rect l="0" t="0" r="0" b="0"/>
-                            <a:pathLst>
-                              <a:path w="6853174" h="9144">
-                                <a:moveTo>
-                                  <a:pt x="0" y="0"/>
-                                </a:moveTo>
-                                <a:lnTo>
-                                  <a:pt x="6853174" y="0"/>
-                                </a:lnTo>
-                                <a:lnTo>
-                                  <a:pt x="6853174" y="9144"/>
-                                </a:lnTo>
-                                <a:lnTo>
-                                  <a:pt x="0" y="9144"/>
-                                </a:lnTo>
-                                <a:lnTo>
-                                  <a:pt x="0" y="0"/>
-                                </a:lnTo>
-                              </a:path>
-                            </a:pathLst>
-                          </a:custGeom>
-                          <a:ln w="0" cap="flat">
-                            <a:miter lim="127000"/>
-                          </a:ln>
-                        </wps:spPr>
-                        <wps:style>
-                          <a:lnRef idx="0">
-                            <a:srgbClr val="000000">
-                              <a:alpha val="0"/>
-                            </a:srgbClr>
-                          </a:lnRef>
-                          <a:fillRef idx="1">
-                            <a:srgbClr val="E3E3E3"/>
-                          </a:fillRef>
-                          <a:effectRef idx="0">
-                            <a:scrgbClr r="0" g="0" b="0"/>
-                          </a:effectRef>
-                          <a:fontRef idx="none"/>
-                        </wps:style>
-                        <wps:bodyPr/>
-                      </wps:wsp>
-                      <wps:wsp>
-                        <wps:cNvPr id="20" name="Shape 4049"/>
-                        <wps:cNvSpPr/>
-                        <wps:spPr>
-                          <a:xfrm>
-                            <a:off x="6856222" y="17018"/>
-                            <a:ext cx="9144" cy="9144"/>
-                          </a:xfrm>
-                          <a:custGeom>
-                            <a:avLst/>
-                            <a:gdLst/>
-                            <a:ahLst/>
-                            <a:cxnLst/>
-                            <a:rect l="0" t="0" r="0" b="0"/>
-                            <a:pathLst>
-                              <a:path w="9144" h="9144">
-                                <a:moveTo>
-                                  <a:pt x="0" y="0"/>
-                                </a:moveTo>
-                                <a:lnTo>
-                                  <a:pt x="9144" y="0"/>
-                                </a:lnTo>
-                                <a:lnTo>
-                                  <a:pt x="9144" y="9144"/>
-                                </a:lnTo>
-                                <a:lnTo>
-                                  <a:pt x="0" y="9144"/>
-                                </a:lnTo>
-                                <a:lnTo>
-                                  <a:pt x="0" y="0"/>
-                                </a:lnTo>
-                              </a:path>
-                            </a:pathLst>
-                          </a:custGeom>
-                          <a:ln w="0" cap="flat">
-                            <a:miter lim="127000"/>
-                          </a:ln>
-                        </wps:spPr>
-                        <wps:style>
-                          <a:lnRef idx="0">
-                            <a:srgbClr val="000000">
-                              <a:alpha val="0"/>
-                            </a:srgbClr>
-                          </a:lnRef>
-                          <a:fillRef idx="1">
-                            <a:srgbClr val="E3E3E3"/>
-                          </a:fillRef>
-                          <a:effectRef idx="0">
-                            <a:scrgbClr r="0" g="0" b="0"/>
-                          </a:effectRef>
-                          <a:fontRef idx="none"/>
-                        </wps:style>
-                        <wps:bodyPr/>
-                      </wps:wsp>
-                    </wpg:wgp>
-                  </a:graphicData>
-                </a:graphic>
-              </wp:inline>
-            </w:drawing>
-          </mc:Choice>
-          <mc:Fallback>
-            <w:pict>
-              <v:group w14:anchorId="0A977500" id="Group 11" o:spid="_x0000_s1026" style="width:540.1pt;height:1.6pt;mso-position-horizontal-relative:char;mso-position-vertical-relative:line" coordsize="68592,203" o:gfxdata="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">
-                <v:shape id="Shape 4041" o:spid="_x0000_s1027" style="position:absolute;width:68580;height:203;visibility:visible;mso-wrap-style:square;v-text-anchor:top" coordsize="6858000,20320" o:gfxdata="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" path="m,l6858000,r,20320l,20320,,e" fillcolor="#a0a0a0" stroked="f" strokeweight="0">
-                  <v:stroke miterlimit="83231f" joinstyle="miter"/>
-                  <v:path arrowok="t" textboxrect="0,0,6858000,20320"/>
-                </v:shape>
-                <v:shape id="Shape 4042" o:spid="_x0000_s1028" style="position:absolute;top:2;width:91;height:91;visibility:visible;mso-wrap-style:square;v-text-anchor:top" coordsize="9144,9144" o:gfxdata="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" path="m,l9144,r,9144l,9144,,e" fillcolor="#a0a0a0" stroked="f" strokeweight="0">
-                  <v:stroke miterlimit="83231f" joinstyle="miter"/>
-                  <v:path arrowok="t" textboxrect="0,0,9144,9144"/>
-                </v:shape>
-                <v:shape id="Shape 4043" o:spid="_x0000_s1029" style="position:absolute;left:30;top:2;width:68532;height:91;visibility:visible;mso-wrap-style:square;v-text-anchor:top" coordsize="6853174,9144" o:gfxdata="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" path="m,l6853174,r,9144l,9144,,e" fillcolor="#a0a0a0" stroked="f" strokeweight="0">
-                  <v:stroke miterlimit="83231f" joinstyle="miter"/>
-                  <v:path arrowok="t" textboxrect="0,0,6853174,9144"/>
-                </v:shape>
-                <v:shape id="Shape 4044" o:spid="_x0000_s1030" style="position:absolute;left:68562;top:2;width:91;height:91;visibility:visible;mso-wrap-style:square;v-text-anchor:top" coordsize="9144,9144" o:gfxdata="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" path="m,l9144,r,9144l,9144,,e" fillcolor="#a0a0a0" stroked="f" strokeweight="0">
-                  <v:stroke miterlimit="83231f" joinstyle="miter"/>
-                  <v:path arrowok="t" textboxrect="0,0,9144,9144"/>
-                </v:shape>
-                <v:shape id="Shape 4045" o:spid="_x0000_s1031" style="position:absolute;top:33;width:91;height:137;visibility:visible;mso-wrap-style:square;v-text-anchor:top" coordsize="9144,13716" o:gfxdata="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" path="m,l9144,r,13716l,13716,,e" fillcolor="#a0a0a0" stroked="f" strokeweight="0">
-                  <v:stroke miterlimit="83231f" joinstyle="miter"/>
-                  <v:path arrowok="t" textboxrect="0,0,9144,13716"/>
-                </v:shape>
-                <v:shape id="Shape 4046" o:spid="_x0000_s1032" style="position:absolute;left:68562;top:33;width:91;height:137;visibility:visible;mso-wrap-style:square;v-text-anchor:top" coordsize="9144,13716" o:gfxdata="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" path="m,l9144,r,13716l,13716,,e" fillcolor="#e3e3e3" stroked="f" strokeweight="0">
-                  <v:stroke miterlimit="83231f" joinstyle="miter"/>
-                  <v:path arrowok="t" textboxrect="0,0,9144,13716"/>
-                </v:shape>
-                <v:shape id="Shape 4047" o:spid="_x0000_s1033" style="position:absolute;top:170;width:91;height:91;visibility:visible;mso-wrap-style:square;v-text-anchor:top" coordsize="9144,9144" o:gfxdata="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" path="m,l9144,r,9144l,9144,,e" fillcolor="#e3e3e3" stroked="f" strokeweight="0">
-                  <v:stroke miterlimit="83231f" joinstyle="miter"/>
-                  <v:path arrowok="t" textboxrect="0,0,9144,9144"/>
-                </v:shape>
-                <v:shape id="Shape 4048" o:spid="_x0000_s1034" style="position:absolute;left:30;top:170;width:68532;height:91;visibility:visible;mso-wrap-style:square;v-text-anchor:top" coordsize="6853174,9144" o:gfxdata="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" path="m,l6853174,r,9144l,9144,,e" fillcolor="#e3e3e3" stroked="f" strokeweight="0">
-                  <v:stroke miterlimit="83231f" joinstyle="miter"/>
-                  <v:path arrowok="t" textboxrect="0,0,6853174,9144"/>
-                </v:shape>
-                <v:shape id="Shape 4049" o:spid="_x0000_s1035" style="position:absolute;left:68562;top:170;width:91;height:91;visibility:visible;mso-wrap-style:square;v-text-anchor:top" coordsize="9144,9144" o:gfxdata="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" path="m,l9144,r,9144l,9144,,e" fillcolor="#e3e3e3" stroked="f" strokeweight="0">
-                  <v:stroke miterlimit="83231f" joinstyle="miter"/>
-                  <v:path arrowok="t" textboxrect="0,0,9144,9144"/>
-                </v:shape>
-                <w10:anchorlock/>
-              </v:group>
-            </w:pict>
-          </mc:Fallback>
-        </mc:AlternateContent>
-      </w:r>
-      <w:r>
-        <w:rPr>
-          <w:b/>
-        </w:rPr>
-        <w:t>PATENTS AND INNOVATIONS:</w:t>
-      </w:r>
-    </w:p>
-    <w:p>
-      <w:pPr>
-        <w:pStyle w:val="ListParagraph"/>
-        <w:numPr>
-          <w:ilvl w:val="0"/>
-          <w:numId w:val="2"/>
-        </w:numPr>
-        <w:spacing w:after="60"/>
-        <w:rPr>
-          <w:rFonts w:ascii="Garamond" w:hAnsi="Garamond"/>
-        </w:rPr>
-      </w:pPr>
-      <w:r>
-        <w:rPr>
-          <w:rFonts w:ascii="Garamond" w:hAnsi="Garamond"/>
-          <w:b/>
-          <w:bCs/>
-        </w:rPr>
-        <w:t xml:space="preserve">U.S. Patent Application No. 63/902,548 – </w:t>
-      </w:r>
-      <w:r>
-        <w:rPr>
-          <w:rFonts w:ascii="Garamond" w:hAnsi="Garamond"/>
-        </w:rPr>
-        <w:t>System and Method for Stochastic Risk Analysis in Project Management (Filed Oct 2025)</w:t>
       </w:r>
     </w:p>
     <w:p>

</xml_diff>